<commit_message>
commit of GSO1Full for validated baseline Oct. 27, 2014
</commit_message>
<xml_diff>
--- a/src/documents/Loop__LOOP_Files/DE_CMS_06LMSP_e_Single_Event2.docx
+++ b/src/documents/Loop__LOOP_Files/DE_CMS_06LMSP_e_Single_Event2.docx
@@ -19,7 +19,7 @@
         <w:tblLook w:val="04A0" w:firstRow="1" w:lastRow="0" w:firstColumn="1" w:lastColumn="0" w:noHBand="0" w:noVBand="1"/>
       </w:tblPr>
       <w:tblGrid>
-        <w:gridCol w:w="9245"/>
+        <w:gridCol w:w="8986"/>
       </w:tblGrid>
       <w:tr>
         <w:tc>
@@ -156,7 +156,27 @@
                 <w:szCs w:val="22"/>
                 <w:lang w:val="en-US"/>
               </w:rPr>
-              <w:t>&lt;&lt;Account_MERC_Title_Desc_GLBL&gt;&gt;</w:t>
+              <w:t>&lt;&lt;</w:t>
+            </w:r>
+            <w:proofErr w:type="spellStart"/>
+            <w:r>
+              <w:rPr>
+                <w:rFonts w:ascii="Arial" w:hAnsi="Arial" w:cs="Arial"/>
+                <w:sz w:val="22"/>
+                <w:szCs w:val="22"/>
+                <w:lang w:val="en-US"/>
+              </w:rPr>
+              <w:t>Account_MERC_Title_Desc_GLBL</w:t>
+            </w:r>
+            <w:proofErr w:type="spellEnd"/>
+            <w:r>
+              <w:rPr>
+                <w:rFonts w:ascii="Arial" w:hAnsi="Arial" w:cs="Arial"/>
+                <w:sz w:val="22"/>
+                <w:szCs w:val="22"/>
+                <w:lang w:val="en-US"/>
+              </w:rPr>
+              <w:t>&gt;&gt;</w:t>
             </w:r>
           </w:p>
           <w:p>
@@ -177,7 +197,27 @@
                 <w:szCs w:val="22"/>
                 <w:lang w:val="en-US"/>
               </w:rPr>
-              <w:t>&lt;&lt;Account_MERC_Sfx_Nm_GLBL&gt;&gt;</w:t>
+              <w:t>&lt;&lt;</w:t>
+            </w:r>
+            <w:proofErr w:type="spellStart"/>
+            <w:r>
+              <w:rPr>
+                <w:rFonts w:ascii="Arial" w:hAnsi="Arial" w:cs="Arial"/>
+                <w:sz w:val="22"/>
+                <w:szCs w:val="22"/>
+                <w:lang w:val="en-US"/>
+              </w:rPr>
+              <w:t>Account_MERC_Sfx_Nm_GLBL</w:t>
+            </w:r>
+            <w:proofErr w:type="spellEnd"/>
+            <w:r>
+              <w:rPr>
+                <w:rFonts w:ascii="Arial" w:hAnsi="Arial" w:cs="Arial"/>
+                <w:sz w:val="22"/>
+                <w:szCs w:val="22"/>
+                <w:lang w:val="en-US"/>
+              </w:rPr>
+              <w:t>&gt;&gt;</w:t>
             </w:r>
           </w:p>
           <w:p>
@@ -198,7 +238,27 @@
                 <w:szCs w:val="22"/>
                 <w:lang w:val="en-US"/>
               </w:rPr>
-              <w:t>&lt;&lt;Account_MERC_Name&gt;&gt;</w:t>
+              <w:t>&lt;&lt;</w:t>
+            </w:r>
+            <w:proofErr w:type="spellStart"/>
+            <w:r>
+              <w:rPr>
+                <w:rFonts w:ascii="Arial" w:hAnsi="Arial" w:cs="Arial"/>
+                <w:sz w:val="22"/>
+                <w:szCs w:val="22"/>
+                <w:lang w:val="en-US"/>
+              </w:rPr>
+              <w:t>Account_MERC_Name</w:t>
+            </w:r>
+            <w:proofErr w:type="spellEnd"/>
+            <w:r>
+              <w:rPr>
+                <w:rFonts w:ascii="Arial" w:hAnsi="Arial" w:cs="Arial"/>
+                <w:sz w:val="22"/>
+                <w:szCs w:val="22"/>
+                <w:lang w:val="en-US"/>
+              </w:rPr>
+              <w:t>&gt;&gt;</w:t>
             </w:r>
           </w:p>
           <w:p>
@@ -261,7 +321,47 @@
                 <w:szCs w:val="22"/>
                 <w:lang w:val="en-US"/>
               </w:rPr>
-              <w:t>&lt;&lt;Address_GLBL_Zip_Postal_Code_GLBL&gt;&gt; &lt;&lt;Address_GLBL_City_GLBL&gt;&gt;</w:t>
+              <w:t>&lt;&lt;</w:t>
+            </w:r>
+            <w:proofErr w:type="spellStart"/>
+            <w:r>
+              <w:rPr>
+                <w:rFonts w:ascii="Arial" w:hAnsi="Arial" w:cs="Arial"/>
+                <w:sz w:val="22"/>
+                <w:szCs w:val="22"/>
+                <w:lang w:val="en-US"/>
+              </w:rPr>
+              <w:t>Address_GLBL_Zip_Postal_Code_GLBL</w:t>
+            </w:r>
+            <w:proofErr w:type="spellEnd"/>
+            <w:r>
+              <w:rPr>
+                <w:rFonts w:ascii="Arial" w:hAnsi="Arial" w:cs="Arial"/>
+                <w:sz w:val="22"/>
+                <w:szCs w:val="22"/>
+                <w:lang w:val="en-US"/>
+              </w:rPr>
+              <w:t>&gt;&gt; &lt;&lt;</w:t>
+            </w:r>
+            <w:proofErr w:type="spellStart"/>
+            <w:r>
+              <w:rPr>
+                <w:rFonts w:ascii="Arial" w:hAnsi="Arial" w:cs="Arial"/>
+                <w:sz w:val="22"/>
+                <w:szCs w:val="22"/>
+                <w:lang w:val="en-US"/>
+              </w:rPr>
+              <w:t>Address_GLBL_City_GLBL</w:t>
+            </w:r>
+            <w:proofErr w:type="spellEnd"/>
+            <w:r>
+              <w:rPr>
+                <w:rFonts w:ascii="Arial" w:hAnsi="Arial" w:cs="Arial"/>
+                <w:sz w:val="22"/>
+                <w:szCs w:val="22"/>
+                <w:lang w:val="en-US"/>
+              </w:rPr>
+              <w:t>&gt;&gt;</w:t>
             </w:r>
           </w:p>
           <w:p>
@@ -295,6 +395,7 @@
                 <w:lang w:val="en-US"/>
               </w:rPr>
             </w:pPr>
+            <w:proofErr w:type="spellStart"/>
             <w:r>
               <w:rPr>
                 <w:rFonts w:ascii="Arial" w:hAnsi="Arial" w:cs="Arial"/>
@@ -302,8 +403,69 @@
                 <w:szCs w:val="22"/>
                 <w:lang w:val="en-US"/>
               </w:rPr>
-              <w:t>nachfolgend als “Vertragspartner” bezeichnet</w:t>
-            </w:r>
+              <w:t>nachfolgend</w:t>
+            </w:r>
+            <w:proofErr w:type="spellEnd"/>
+            <w:r>
+              <w:rPr>
+                <w:rFonts w:ascii="Arial" w:hAnsi="Arial" w:cs="Arial"/>
+                <w:sz w:val="22"/>
+                <w:szCs w:val="22"/>
+                <w:lang w:val="en-US"/>
+              </w:rPr>
+              <w:t xml:space="preserve"> </w:t>
+            </w:r>
+            <w:proofErr w:type="spellStart"/>
+            <w:r>
+              <w:rPr>
+                <w:rFonts w:ascii="Arial" w:hAnsi="Arial" w:cs="Arial"/>
+                <w:sz w:val="22"/>
+                <w:szCs w:val="22"/>
+                <w:lang w:val="en-US"/>
+              </w:rPr>
+              <w:t>als</w:t>
+            </w:r>
+            <w:proofErr w:type="spellEnd"/>
+            <w:r>
+              <w:rPr>
+                <w:rFonts w:ascii="Arial" w:hAnsi="Arial" w:cs="Arial"/>
+                <w:sz w:val="22"/>
+                <w:szCs w:val="22"/>
+                <w:lang w:val="en-US"/>
+              </w:rPr>
+              <w:t xml:space="preserve"> “</w:t>
+            </w:r>
+            <w:proofErr w:type="spellStart"/>
+            <w:r>
+              <w:rPr>
+                <w:rFonts w:ascii="Arial" w:hAnsi="Arial" w:cs="Arial"/>
+                <w:sz w:val="22"/>
+                <w:szCs w:val="22"/>
+                <w:lang w:val="en-US"/>
+              </w:rPr>
+              <w:t>Vertragspartner</w:t>
+            </w:r>
+            <w:proofErr w:type="spellEnd"/>
+            <w:r>
+              <w:rPr>
+                <w:rFonts w:ascii="Arial" w:hAnsi="Arial" w:cs="Arial"/>
+                <w:sz w:val="22"/>
+                <w:szCs w:val="22"/>
+                <w:lang w:val="en-US"/>
+              </w:rPr>
+              <w:t xml:space="preserve">” </w:t>
+            </w:r>
+            <w:proofErr w:type="spellStart"/>
+            <w:r>
+              <w:rPr>
+                <w:rFonts w:ascii="Arial" w:hAnsi="Arial" w:cs="Arial"/>
+                <w:sz w:val="22"/>
+                <w:szCs w:val="22"/>
+                <w:lang w:val="en-US"/>
+              </w:rPr>
+              <w:t>bezeichnet</w:t>
+            </w:r>
+            <w:proofErr w:type="spellEnd"/>
           </w:p>
           <w:p>
             <w:pPr>
@@ -367,7 +529,43 @@
                 <w:sz w:val="22"/>
                 <w:szCs w:val="22"/>
               </w:rPr>
-              <w:t>Werner-Reimers-Straße 2-4</w:t>
+              <w:t>Werner-</w:t>
+            </w:r>
+            <w:proofErr w:type="spellStart"/>
+            <w:r>
+              <w:rPr>
+                <w:rFonts w:ascii="Arial" w:hAnsi="Arial" w:cs="Arial"/>
+                <w:sz w:val="22"/>
+                <w:szCs w:val="22"/>
+              </w:rPr>
+              <w:t>Reimers</w:t>
+            </w:r>
+            <w:proofErr w:type="spellEnd"/>
+            <w:r>
+              <w:rPr>
+                <w:rFonts w:ascii="Arial" w:hAnsi="Arial" w:cs="Arial"/>
+                <w:sz w:val="22"/>
+                <w:szCs w:val="22"/>
+              </w:rPr>
+              <w:t>-</w:t>
+            </w:r>
+            <w:proofErr w:type="spellStart"/>
+            <w:r>
+              <w:rPr>
+                <w:rFonts w:ascii="Arial" w:hAnsi="Arial" w:cs="Arial"/>
+                <w:sz w:val="22"/>
+                <w:szCs w:val="22"/>
+              </w:rPr>
+              <w:t>Straße</w:t>
+            </w:r>
+            <w:proofErr w:type="spellEnd"/>
+            <w:r>
+              <w:rPr>
+                <w:rFonts w:ascii="Arial" w:hAnsi="Arial" w:cs="Arial"/>
+                <w:sz w:val="22"/>
+                <w:szCs w:val="22"/>
+              </w:rPr>
+              <w:t xml:space="preserve"> 2-4</w:t>
             </w:r>
           </w:p>
           <w:p>
@@ -428,6 +626,7 @@
                 <w:szCs w:val="22"/>
               </w:rPr>
             </w:pPr>
+            <w:proofErr w:type="spellStart"/>
             <w:r>
               <w:rPr>
                 <w:rFonts w:ascii="Arial" w:hAnsi="Arial" w:cs="Arial"/>
@@ -437,6 +636,7 @@
               </w:rPr>
               <w:t>Vereinbarung</w:t>
             </w:r>
+            <w:proofErr w:type="spellEnd"/>
           </w:p>
           <w:p>
             <w:pPr>
@@ -466,7 +666,79 @@
                 <w:sz w:val="22"/>
                 <w:szCs w:val="22"/>
               </w:rPr>
-              <w:t xml:space="preserve">Die Parteien vereinbaren hiermit Folgendes: </w:t>
+              <w:t xml:space="preserve">Die </w:t>
+            </w:r>
+            <w:proofErr w:type="spellStart"/>
+            <w:r>
+              <w:rPr>
+                <w:rFonts w:ascii="Arial" w:hAnsi="Arial" w:cs="Arial"/>
+                <w:sz w:val="22"/>
+                <w:szCs w:val="22"/>
+              </w:rPr>
+              <w:t>Parteien</w:t>
+            </w:r>
+            <w:proofErr w:type="spellEnd"/>
+            <w:r>
+              <w:rPr>
+                <w:rFonts w:ascii="Arial" w:hAnsi="Arial" w:cs="Arial"/>
+                <w:sz w:val="22"/>
+                <w:szCs w:val="22"/>
+              </w:rPr>
+              <w:t xml:space="preserve"> </w:t>
+            </w:r>
+            <w:proofErr w:type="spellStart"/>
+            <w:r>
+              <w:rPr>
+                <w:rFonts w:ascii="Arial" w:hAnsi="Arial" w:cs="Arial"/>
+                <w:sz w:val="22"/>
+                <w:szCs w:val="22"/>
+              </w:rPr>
+              <w:t>vereinbaren</w:t>
+            </w:r>
+            <w:proofErr w:type="spellEnd"/>
+            <w:r>
+              <w:rPr>
+                <w:rFonts w:ascii="Arial" w:hAnsi="Arial" w:cs="Arial"/>
+                <w:sz w:val="22"/>
+                <w:szCs w:val="22"/>
+              </w:rPr>
+              <w:t xml:space="preserve"> </w:t>
+            </w:r>
+            <w:proofErr w:type="spellStart"/>
+            <w:r>
+              <w:rPr>
+                <w:rFonts w:ascii="Arial" w:hAnsi="Arial" w:cs="Arial"/>
+                <w:sz w:val="22"/>
+                <w:szCs w:val="22"/>
+              </w:rPr>
+              <w:t>hiermit</w:t>
+            </w:r>
+            <w:proofErr w:type="spellEnd"/>
+            <w:r>
+              <w:rPr>
+                <w:rFonts w:ascii="Arial" w:hAnsi="Arial" w:cs="Arial"/>
+                <w:sz w:val="22"/>
+                <w:szCs w:val="22"/>
+              </w:rPr>
+              <w:t xml:space="preserve"> </w:t>
+            </w:r>
+            <w:proofErr w:type="spellStart"/>
+            <w:r>
+              <w:rPr>
+                <w:rFonts w:ascii="Arial" w:hAnsi="Arial" w:cs="Arial"/>
+                <w:sz w:val="22"/>
+                <w:szCs w:val="22"/>
+              </w:rPr>
+              <w:t>Folgendes</w:t>
+            </w:r>
+            <w:proofErr w:type="spellEnd"/>
+            <w:r>
+              <w:rPr>
+                <w:rFonts w:ascii="Arial" w:hAnsi="Arial" w:cs="Arial"/>
+                <w:sz w:val="22"/>
+                <w:szCs w:val="22"/>
+              </w:rPr>
+              <w:t xml:space="preserve">: </w:t>
             </w:r>
           </w:p>
           <w:p>
@@ -911,15 +1183,6 @@
           <w:szCs w:val="22"/>
           <w:lang w:val="en-US"/>
         </w:rPr>
-        <w:instrText>""</w:instrText>
-      </w:r>
-      <w:r>
-        <w:rPr>
-          <w:rFonts w:ascii="Arial" w:hAnsi="Arial" w:cs="Arial"/>
-          <w:sz w:val="22"/>
-          <w:szCs w:val="22"/>
-          <w:lang w:val="en-US"/>
-        </w:rPr>
         <w:instrText>"</w:instrText>
       </w:r>
       <w:r>
@@ -1261,7 +1524,6 @@
                 <w:szCs w:val="22"/>
                 <w:highlight w:val="magenta"/>
               </w:rPr>
-              <w:lastRenderedPageBreak/>
               <w:instrText>Sonstige Angaben (optional): &lt;&lt;Form_Additional requirements&gt;&gt;</w:instrText>
             </w:r>
           </w:p>
@@ -1280,16 +1542,6 @@
           <w:lang w:val="en-US"/>
         </w:rPr>
       </w:pPr>
-      <w:r>
-        <w:rPr>
-          <w:rFonts w:ascii="Arial" w:hAnsi="Arial" w:cs="Arial"/>
-          <w:sz w:val="22"/>
-          <w:szCs w:val="22"/>
-          <w:lang w:val="en-US"/>
-        </w:rPr>
-        <w:lastRenderedPageBreak/>
-        <w:instrText>""</w:instrText>
-      </w:r>
       <w:r>
         <w:rPr>
           <w:rFonts w:ascii="Arial" w:hAnsi="Arial" w:cs="Arial"/>
@@ -1638,15 +1890,6 @@
           <w:szCs w:val="22"/>
           <w:lang w:val="en-US"/>
         </w:rPr>
-        <w:instrText>""</w:instrText>
-      </w:r>
-      <w:r>
-        <w:rPr>
-          <w:rFonts w:ascii="Arial" w:hAnsi="Arial" w:cs="Arial"/>
-          <w:sz w:val="22"/>
-          <w:szCs w:val="22"/>
-          <w:lang w:val="en-US"/>
-        </w:rPr>
         <w:instrText>"</w:instrText>
       </w:r>
       <w:r>
@@ -2023,15 +2266,6 @@
           <w:szCs w:val="22"/>
           <w:lang w:val="en-US"/>
         </w:rPr>
-        <w:instrText>""</w:instrText>
-      </w:r>
-      <w:r>
-        <w:rPr>
-          <w:rFonts w:ascii="Arial" w:hAnsi="Arial" w:cs="Arial"/>
-          <w:sz w:val="22"/>
-          <w:szCs w:val="22"/>
-          <w:lang w:val="en-US"/>
-        </w:rPr>
         <w:instrText>"</w:instrText>
       </w:r>
       <w:r>
@@ -2417,15 +2651,6 @@
           <w:szCs w:val="22"/>
           <w:lang w:val="en-US"/>
         </w:rPr>
-        <w:instrText>""</w:instrText>
-      </w:r>
-      <w:r>
-        <w:rPr>
-          <w:rFonts w:ascii="Arial" w:hAnsi="Arial" w:cs="Arial"/>
-          <w:sz w:val="22"/>
-          <w:szCs w:val="22"/>
-          <w:lang w:val="en-US"/>
-        </w:rPr>
         <w:instrText>"</w:instrText>
       </w:r>
       <w:r>
@@ -2984,13 +3209,329 @@
         </w:rPr>
         <w:t xml:space="preserve">Darüber hinaus erstattet Lilly dem Vertragspartner in angemessenem Umfang Auslagen für die Inanspruchnahme von örtlichem Nahverkehr (Taxi, Bus, S-/U-Bahn) bzw. des eigenen Pkw gemäß Vorlage einer entsprechenden Reisekostenabrechnung (inklusiver der entsprechenden Originalbelege). </w:t>
       </w:r>
-      <w:r>
-        <w:rPr>
-          <w:rFonts w:ascii="Arial" w:hAnsi="Arial" w:cs="Arial"/>
-          <w:sz w:val="22"/>
-          <w:szCs w:val="22"/>
-        </w:rPr>
-        <w:t xml:space="preserve">Ein Musterformular für die Reisekostenabrechnung wird von Lilly zur Verfügung gestellt. Die Reisekostenabrechnung sollte innerhalb von 30 Tagen nach Abschluss der Dienstleistung bei Lilly eingereicht werden. </w:t>
+      <w:proofErr w:type="spellStart"/>
+      <w:r>
+        <w:rPr>
+          <w:rFonts w:ascii="Arial" w:hAnsi="Arial" w:cs="Arial"/>
+          <w:sz w:val="22"/>
+          <w:szCs w:val="22"/>
+        </w:rPr>
+        <w:t>Ein</w:t>
+      </w:r>
+      <w:proofErr w:type="spellEnd"/>
+      <w:r>
+        <w:rPr>
+          <w:rFonts w:ascii="Arial" w:hAnsi="Arial" w:cs="Arial"/>
+          <w:sz w:val="22"/>
+          <w:szCs w:val="22"/>
+        </w:rPr>
+        <w:t xml:space="preserve"> </w:t>
+      </w:r>
+      <w:proofErr w:type="spellStart"/>
+      <w:r>
+        <w:rPr>
+          <w:rFonts w:ascii="Arial" w:hAnsi="Arial" w:cs="Arial"/>
+          <w:sz w:val="22"/>
+          <w:szCs w:val="22"/>
+        </w:rPr>
+        <w:t>Musterformular</w:t>
+      </w:r>
+      <w:proofErr w:type="spellEnd"/>
+      <w:r>
+        <w:rPr>
+          <w:rFonts w:ascii="Arial" w:hAnsi="Arial" w:cs="Arial"/>
+          <w:sz w:val="22"/>
+          <w:szCs w:val="22"/>
+        </w:rPr>
+        <w:t xml:space="preserve"> </w:t>
+      </w:r>
+      <w:proofErr w:type="spellStart"/>
+      <w:r>
+        <w:rPr>
+          <w:rFonts w:ascii="Arial" w:hAnsi="Arial" w:cs="Arial"/>
+          <w:sz w:val="22"/>
+          <w:szCs w:val="22"/>
+        </w:rPr>
+        <w:t>für</w:t>
+      </w:r>
+      <w:proofErr w:type="spellEnd"/>
+      <w:r>
+        <w:rPr>
+          <w:rFonts w:ascii="Arial" w:hAnsi="Arial" w:cs="Arial"/>
+          <w:sz w:val="22"/>
+          <w:szCs w:val="22"/>
+        </w:rPr>
+        <w:t xml:space="preserve"> die </w:t>
+      </w:r>
+      <w:proofErr w:type="spellStart"/>
+      <w:r>
+        <w:rPr>
+          <w:rFonts w:ascii="Arial" w:hAnsi="Arial" w:cs="Arial"/>
+          <w:sz w:val="22"/>
+          <w:szCs w:val="22"/>
+        </w:rPr>
+        <w:t>Reisekostenabrechnung</w:t>
+      </w:r>
+      <w:proofErr w:type="spellEnd"/>
+      <w:r>
+        <w:rPr>
+          <w:rFonts w:ascii="Arial" w:hAnsi="Arial" w:cs="Arial"/>
+          <w:sz w:val="22"/>
+          <w:szCs w:val="22"/>
+        </w:rPr>
+        <w:t xml:space="preserve"> </w:t>
+      </w:r>
+      <w:proofErr w:type="spellStart"/>
+      <w:r>
+        <w:rPr>
+          <w:rFonts w:ascii="Arial" w:hAnsi="Arial" w:cs="Arial"/>
+          <w:sz w:val="22"/>
+          <w:szCs w:val="22"/>
+        </w:rPr>
+        <w:t>wird</w:t>
+      </w:r>
+      <w:proofErr w:type="spellEnd"/>
+      <w:r>
+        <w:rPr>
+          <w:rFonts w:ascii="Arial" w:hAnsi="Arial" w:cs="Arial"/>
+          <w:sz w:val="22"/>
+          <w:szCs w:val="22"/>
+        </w:rPr>
+        <w:t xml:space="preserve"> von Lilly </w:t>
+      </w:r>
+      <w:proofErr w:type="spellStart"/>
+      <w:r>
+        <w:rPr>
+          <w:rFonts w:ascii="Arial" w:hAnsi="Arial" w:cs="Arial"/>
+          <w:sz w:val="22"/>
+          <w:szCs w:val="22"/>
+        </w:rPr>
+        <w:t>zur</w:t>
+      </w:r>
+      <w:proofErr w:type="spellEnd"/>
+      <w:r>
+        <w:rPr>
+          <w:rFonts w:ascii="Arial" w:hAnsi="Arial" w:cs="Arial"/>
+          <w:sz w:val="22"/>
+          <w:szCs w:val="22"/>
+        </w:rPr>
+        <w:t xml:space="preserve"> </w:t>
+      </w:r>
+      <w:proofErr w:type="spellStart"/>
+      <w:r>
+        <w:rPr>
+          <w:rFonts w:ascii="Arial" w:hAnsi="Arial" w:cs="Arial"/>
+          <w:sz w:val="22"/>
+          <w:szCs w:val="22"/>
+        </w:rPr>
+        <w:t>Verfügung</w:t>
+      </w:r>
+      <w:proofErr w:type="spellEnd"/>
+      <w:r>
+        <w:rPr>
+          <w:rFonts w:ascii="Arial" w:hAnsi="Arial" w:cs="Arial"/>
+          <w:sz w:val="22"/>
+          <w:szCs w:val="22"/>
+        </w:rPr>
+        <w:t xml:space="preserve"> </w:t>
+      </w:r>
+      <w:proofErr w:type="spellStart"/>
+      <w:r>
+        <w:rPr>
+          <w:rFonts w:ascii="Arial" w:hAnsi="Arial" w:cs="Arial"/>
+          <w:sz w:val="22"/>
+          <w:szCs w:val="22"/>
+        </w:rPr>
+        <w:t>gestellt</w:t>
+      </w:r>
+      <w:proofErr w:type="spellEnd"/>
+      <w:r>
+        <w:rPr>
+          <w:rFonts w:ascii="Arial" w:hAnsi="Arial" w:cs="Arial"/>
+          <w:sz w:val="22"/>
+          <w:szCs w:val="22"/>
+        </w:rPr>
+        <w:t xml:space="preserve">. Die </w:t>
+      </w:r>
+      <w:proofErr w:type="spellStart"/>
+      <w:r>
+        <w:rPr>
+          <w:rFonts w:ascii="Arial" w:hAnsi="Arial" w:cs="Arial"/>
+          <w:sz w:val="22"/>
+          <w:szCs w:val="22"/>
+        </w:rPr>
+        <w:t>Reisekostenabrechnung</w:t>
+      </w:r>
+      <w:proofErr w:type="spellEnd"/>
+      <w:r>
+        <w:rPr>
+          <w:rFonts w:ascii="Arial" w:hAnsi="Arial" w:cs="Arial"/>
+          <w:sz w:val="22"/>
+          <w:szCs w:val="22"/>
+        </w:rPr>
+        <w:t xml:space="preserve"> </w:t>
+      </w:r>
+      <w:proofErr w:type="spellStart"/>
+      <w:r>
+        <w:rPr>
+          <w:rFonts w:ascii="Arial" w:hAnsi="Arial" w:cs="Arial"/>
+          <w:sz w:val="22"/>
+          <w:szCs w:val="22"/>
+        </w:rPr>
+        <w:t>sollte</w:t>
+      </w:r>
+      <w:proofErr w:type="spellEnd"/>
+      <w:r>
+        <w:rPr>
+          <w:rFonts w:ascii="Arial" w:hAnsi="Arial" w:cs="Arial"/>
+          <w:sz w:val="22"/>
+          <w:szCs w:val="22"/>
+        </w:rPr>
+        <w:t xml:space="preserve"> </w:t>
+      </w:r>
+      <w:proofErr w:type="spellStart"/>
+      <w:r>
+        <w:rPr>
+          <w:rFonts w:ascii="Arial" w:hAnsi="Arial" w:cs="Arial"/>
+          <w:sz w:val="22"/>
+          <w:szCs w:val="22"/>
+        </w:rPr>
+        <w:t>innerhalb</w:t>
+      </w:r>
+      <w:proofErr w:type="spellEnd"/>
+      <w:r>
+        <w:rPr>
+          <w:rFonts w:ascii="Arial" w:hAnsi="Arial" w:cs="Arial"/>
+          <w:sz w:val="22"/>
+          <w:szCs w:val="22"/>
+        </w:rPr>
+        <w:t xml:space="preserve"> von 30 </w:t>
+      </w:r>
+      <w:proofErr w:type="spellStart"/>
+      <w:r>
+        <w:rPr>
+          <w:rFonts w:ascii="Arial" w:hAnsi="Arial" w:cs="Arial"/>
+          <w:sz w:val="22"/>
+          <w:szCs w:val="22"/>
+        </w:rPr>
+        <w:t>Tagen</w:t>
+      </w:r>
+      <w:proofErr w:type="spellEnd"/>
+      <w:r>
+        <w:rPr>
+          <w:rFonts w:ascii="Arial" w:hAnsi="Arial" w:cs="Arial"/>
+          <w:sz w:val="22"/>
+          <w:szCs w:val="22"/>
+        </w:rPr>
+        <w:t xml:space="preserve"> </w:t>
+      </w:r>
+      <w:proofErr w:type="spellStart"/>
+      <w:r>
+        <w:rPr>
+          <w:rFonts w:ascii="Arial" w:hAnsi="Arial" w:cs="Arial"/>
+          <w:sz w:val="22"/>
+          <w:szCs w:val="22"/>
+        </w:rPr>
+        <w:t>nach</w:t>
+      </w:r>
+      <w:proofErr w:type="spellEnd"/>
+      <w:r>
+        <w:rPr>
+          <w:rFonts w:ascii="Arial" w:hAnsi="Arial" w:cs="Arial"/>
+          <w:sz w:val="22"/>
+          <w:szCs w:val="22"/>
+        </w:rPr>
+        <w:t xml:space="preserve"> </w:t>
+      </w:r>
+      <w:proofErr w:type="spellStart"/>
+      <w:r>
+        <w:rPr>
+          <w:rFonts w:ascii="Arial" w:hAnsi="Arial" w:cs="Arial"/>
+          <w:sz w:val="22"/>
+          <w:szCs w:val="22"/>
+        </w:rPr>
+        <w:t>Abschluss</w:t>
+      </w:r>
+      <w:proofErr w:type="spellEnd"/>
+      <w:r>
+        <w:rPr>
+          <w:rFonts w:ascii="Arial" w:hAnsi="Arial" w:cs="Arial"/>
+          <w:sz w:val="22"/>
+          <w:szCs w:val="22"/>
+        </w:rPr>
+        <w:t xml:space="preserve"> der </w:t>
+      </w:r>
+      <w:proofErr w:type="spellStart"/>
+      <w:r>
+        <w:rPr>
+          <w:rFonts w:ascii="Arial" w:hAnsi="Arial" w:cs="Arial"/>
+          <w:sz w:val="22"/>
+          <w:szCs w:val="22"/>
+        </w:rPr>
+        <w:t>Dienstleistung</w:t>
+      </w:r>
+      <w:proofErr w:type="spellEnd"/>
+      <w:r>
+        <w:rPr>
+          <w:rFonts w:ascii="Arial" w:hAnsi="Arial" w:cs="Arial"/>
+          <w:sz w:val="22"/>
+          <w:szCs w:val="22"/>
+        </w:rPr>
+        <w:t xml:space="preserve"> </w:t>
+      </w:r>
+      <w:proofErr w:type="spellStart"/>
+      <w:r>
+        <w:rPr>
+          <w:rFonts w:ascii="Arial" w:hAnsi="Arial" w:cs="Arial"/>
+          <w:sz w:val="22"/>
+          <w:szCs w:val="22"/>
+        </w:rPr>
+        <w:t>bei</w:t>
+      </w:r>
+      <w:proofErr w:type="spellEnd"/>
+      <w:r>
+        <w:rPr>
+          <w:rFonts w:ascii="Arial" w:hAnsi="Arial" w:cs="Arial"/>
+          <w:sz w:val="22"/>
+          <w:szCs w:val="22"/>
+        </w:rPr>
+        <w:t xml:space="preserve"> Lilly </w:t>
+      </w:r>
+      <w:proofErr w:type="spellStart"/>
+      <w:r>
+        <w:rPr>
+          <w:rFonts w:ascii="Arial" w:hAnsi="Arial" w:cs="Arial"/>
+          <w:sz w:val="22"/>
+          <w:szCs w:val="22"/>
+        </w:rPr>
+        <w:t>eingereicht</w:t>
+      </w:r>
+      <w:proofErr w:type="spellEnd"/>
+      <w:r>
+        <w:rPr>
+          <w:rFonts w:ascii="Arial" w:hAnsi="Arial" w:cs="Arial"/>
+          <w:sz w:val="22"/>
+          <w:szCs w:val="22"/>
+        </w:rPr>
+        <w:t xml:space="preserve"> </w:t>
+      </w:r>
+      <w:proofErr w:type="spellStart"/>
+      <w:r>
+        <w:rPr>
+          <w:rFonts w:ascii="Arial" w:hAnsi="Arial" w:cs="Arial"/>
+          <w:sz w:val="22"/>
+          <w:szCs w:val="22"/>
+        </w:rPr>
+        <w:t>werden</w:t>
+      </w:r>
+      <w:proofErr w:type="spellEnd"/>
+      <w:r>
+        <w:rPr>
+          <w:rFonts w:ascii="Arial" w:hAnsi="Arial" w:cs="Arial"/>
+          <w:sz w:val="22"/>
+          <w:szCs w:val="22"/>
+        </w:rPr>
+        <w:t xml:space="preserve">. </w:t>
       </w:r>
       <w:r>
         <w:rPr>
@@ -3150,7 +3691,487 @@
           <w:szCs w:val="22"/>
           <w:lang w:val="en-US"/>
         </w:rPr>
-        <w:t xml:space="preserve">Die Zustimmung wird über ein separates Formular eingeholt und dokumentiert. Für den Fall, dass der Angehörige der Fachkreise die Zustimmung erteilt, erfolgt die Veröffentlichung in jährlichem Turnus; jede Veröffentlichung deckt ein ganzes Kalenderjahr ab ('Berichtszeitraum'). </w:t>
+        <w:t xml:space="preserve">Die </w:t>
+      </w:r>
+      <w:proofErr w:type="spellStart"/>
+      <w:r>
+        <w:rPr>
+          <w:rFonts w:ascii="Arial" w:hAnsi="Arial" w:cs="Arial"/>
+          <w:sz w:val="22"/>
+          <w:szCs w:val="22"/>
+          <w:lang w:val="en-US"/>
+        </w:rPr>
+        <w:t>Zustimmung</w:t>
+      </w:r>
+      <w:proofErr w:type="spellEnd"/>
+      <w:r>
+        <w:rPr>
+          <w:rFonts w:ascii="Arial" w:hAnsi="Arial" w:cs="Arial"/>
+          <w:sz w:val="22"/>
+          <w:szCs w:val="22"/>
+          <w:lang w:val="en-US"/>
+        </w:rPr>
+        <w:t xml:space="preserve"> </w:t>
+      </w:r>
+      <w:proofErr w:type="spellStart"/>
+      <w:r>
+        <w:rPr>
+          <w:rFonts w:ascii="Arial" w:hAnsi="Arial" w:cs="Arial"/>
+          <w:sz w:val="22"/>
+          <w:szCs w:val="22"/>
+          <w:lang w:val="en-US"/>
+        </w:rPr>
+        <w:t>wird</w:t>
+      </w:r>
+      <w:proofErr w:type="spellEnd"/>
+      <w:r>
+        <w:rPr>
+          <w:rFonts w:ascii="Arial" w:hAnsi="Arial" w:cs="Arial"/>
+          <w:sz w:val="22"/>
+          <w:szCs w:val="22"/>
+          <w:lang w:val="en-US"/>
+        </w:rPr>
+        <w:t xml:space="preserve"> </w:t>
+      </w:r>
+      <w:proofErr w:type="spellStart"/>
+      <w:r>
+        <w:rPr>
+          <w:rFonts w:ascii="Arial" w:hAnsi="Arial" w:cs="Arial"/>
+          <w:sz w:val="22"/>
+          <w:szCs w:val="22"/>
+          <w:lang w:val="en-US"/>
+        </w:rPr>
+        <w:t>über</w:t>
+      </w:r>
+      <w:proofErr w:type="spellEnd"/>
+      <w:r>
+        <w:rPr>
+          <w:rFonts w:ascii="Arial" w:hAnsi="Arial" w:cs="Arial"/>
+          <w:sz w:val="22"/>
+          <w:szCs w:val="22"/>
+          <w:lang w:val="en-US"/>
+        </w:rPr>
+        <w:t xml:space="preserve"> </w:t>
+      </w:r>
+      <w:proofErr w:type="spellStart"/>
+      <w:r>
+        <w:rPr>
+          <w:rFonts w:ascii="Arial" w:hAnsi="Arial" w:cs="Arial"/>
+          <w:sz w:val="22"/>
+          <w:szCs w:val="22"/>
+          <w:lang w:val="en-US"/>
+        </w:rPr>
+        <w:t>ein</w:t>
+      </w:r>
+      <w:proofErr w:type="spellEnd"/>
+      <w:r>
+        <w:rPr>
+          <w:rFonts w:ascii="Arial" w:hAnsi="Arial" w:cs="Arial"/>
+          <w:sz w:val="22"/>
+          <w:szCs w:val="22"/>
+          <w:lang w:val="en-US"/>
+        </w:rPr>
+        <w:t xml:space="preserve"> separates </w:t>
+      </w:r>
+      <w:proofErr w:type="spellStart"/>
+      <w:r>
+        <w:rPr>
+          <w:rFonts w:ascii="Arial" w:hAnsi="Arial" w:cs="Arial"/>
+          <w:sz w:val="22"/>
+          <w:szCs w:val="22"/>
+          <w:lang w:val="en-US"/>
+        </w:rPr>
+        <w:t>Formular</w:t>
+      </w:r>
+      <w:proofErr w:type="spellEnd"/>
+      <w:r>
+        <w:rPr>
+          <w:rFonts w:ascii="Arial" w:hAnsi="Arial" w:cs="Arial"/>
+          <w:sz w:val="22"/>
+          <w:szCs w:val="22"/>
+          <w:lang w:val="en-US"/>
+        </w:rPr>
+        <w:t xml:space="preserve"> </w:t>
+      </w:r>
+      <w:proofErr w:type="spellStart"/>
+      <w:r>
+        <w:rPr>
+          <w:rFonts w:ascii="Arial" w:hAnsi="Arial" w:cs="Arial"/>
+          <w:sz w:val="22"/>
+          <w:szCs w:val="22"/>
+          <w:lang w:val="en-US"/>
+        </w:rPr>
+        <w:t>eingeholt</w:t>
+      </w:r>
+      <w:proofErr w:type="spellEnd"/>
+      <w:r>
+        <w:rPr>
+          <w:rFonts w:ascii="Arial" w:hAnsi="Arial" w:cs="Arial"/>
+          <w:sz w:val="22"/>
+          <w:szCs w:val="22"/>
+          <w:lang w:val="en-US"/>
+        </w:rPr>
+        <w:t xml:space="preserve"> und </w:t>
+      </w:r>
+      <w:proofErr w:type="spellStart"/>
+      <w:r>
+        <w:rPr>
+          <w:rFonts w:ascii="Arial" w:hAnsi="Arial" w:cs="Arial"/>
+          <w:sz w:val="22"/>
+          <w:szCs w:val="22"/>
+          <w:lang w:val="en-US"/>
+        </w:rPr>
+        <w:t>dokumentiert</w:t>
+      </w:r>
+      <w:proofErr w:type="spellEnd"/>
+      <w:r>
+        <w:rPr>
+          <w:rFonts w:ascii="Arial" w:hAnsi="Arial" w:cs="Arial"/>
+          <w:sz w:val="22"/>
+          <w:szCs w:val="22"/>
+          <w:lang w:val="en-US"/>
+        </w:rPr>
+        <w:t xml:space="preserve">. </w:t>
+      </w:r>
+      <w:proofErr w:type="spellStart"/>
+      <w:r>
+        <w:rPr>
+          <w:rFonts w:ascii="Arial" w:hAnsi="Arial" w:cs="Arial"/>
+          <w:sz w:val="22"/>
+          <w:szCs w:val="22"/>
+          <w:lang w:val="en-US"/>
+        </w:rPr>
+        <w:t>Für</w:t>
+      </w:r>
+      <w:proofErr w:type="spellEnd"/>
+      <w:r>
+        <w:rPr>
+          <w:rFonts w:ascii="Arial" w:hAnsi="Arial" w:cs="Arial"/>
+          <w:sz w:val="22"/>
+          <w:szCs w:val="22"/>
+          <w:lang w:val="en-US"/>
+        </w:rPr>
+        <w:t xml:space="preserve"> den Fall, </w:t>
+      </w:r>
+      <w:proofErr w:type="spellStart"/>
+      <w:r>
+        <w:rPr>
+          <w:rFonts w:ascii="Arial" w:hAnsi="Arial" w:cs="Arial"/>
+          <w:sz w:val="22"/>
+          <w:szCs w:val="22"/>
+          <w:lang w:val="en-US"/>
+        </w:rPr>
+        <w:t>dass</w:t>
+      </w:r>
+      <w:proofErr w:type="spellEnd"/>
+      <w:r>
+        <w:rPr>
+          <w:rFonts w:ascii="Arial" w:hAnsi="Arial" w:cs="Arial"/>
+          <w:sz w:val="22"/>
+          <w:szCs w:val="22"/>
+          <w:lang w:val="en-US"/>
+        </w:rPr>
+        <w:t xml:space="preserve"> der </w:t>
+      </w:r>
+      <w:proofErr w:type="spellStart"/>
+      <w:r>
+        <w:rPr>
+          <w:rFonts w:ascii="Arial" w:hAnsi="Arial" w:cs="Arial"/>
+          <w:sz w:val="22"/>
+          <w:szCs w:val="22"/>
+          <w:lang w:val="en-US"/>
+        </w:rPr>
+        <w:t>Angehörige</w:t>
+      </w:r>
+      <w:proofErr w:type="spellEnd"/>
+      <w:r>
+        <w:rPr>
+          <w:rFonts w:ascii="Arial" w:hAnsi="Arial" w:cs="Arial"/>
+          <w:sz w:val="22"/>
+          <w:szCs w:val="22"/>
+          <w:lang w:val="en-US"/>
+        </w:rPr>
+        <w:t xml:space="preserve"> der </w:t>
+      </w:r>
+      <w:proofErr w:type="spellStart"/>
+      <w:r>
+        <w:rPr>
+          <w:rFonts w:ascii="Arial" w:hAnsi="Arial" w:cs="Arial"/>
+          <w:sz w:val="22"/>
+          <w:szCs w:val="22"/>
+          <w:lang w:val="en-US"/>
+        </w:rPr>
+        <w:t>Fachkreise</w:t>
+      </w:r>
+      <w:proofErr w:type="spellEnd"/>
+      <w:r>
+        <w:rPr>
+          <w:rFonts w:ascii="Arial" w:hAnsi="Arial" w:cs="Arial"/>
+          <w:sz w:val="22"/>
+          <w:szCs w:val="22"/>
+          <w:lang w:val="en-US"/>
+        </w:rPr>
+        <w:t xml:space="preserve"> die </w:t>
+      </w:r>
+      <w:proofErr w:type="spellStart"/>
+      <w:r>
+        <w:rPr>
+          <w:rFonts w:ascii="Arial" w:hAnsi="Arial" w:cs="Arial"/>
+          <w:sz w:val="22"/>
+          <w:szCs w:val="22"/>
+          <w:lang w:val="en-US"/>
+        </w:rPr>
+        <w:t>Zustimmung</w:t>
+      </w:r>
+      <w:proofErr w:type="spellEnd"/>
+      <w:r>
+        <w:rPr>
+          <w:rFonts w:ascii="Arial" w:hAnsi="Arial" w:cs="Arial"/>
+          <w:sz w:val="22"/>
+          <w:szCs w:val="22"/>
+          <w:lang w:val="en-US"/>
+        </w:rPr>
+        <w:t xml:space="preserve"> </w:t>
+      </w:r>
+      <w:proofErr w:type="spellStart"/>
+      <w:r>
+        <w:rPr>
+          <w:rFonts w:ascii="Arial" w:hAnsi="Arial" w:cs="Arial"/>
+          <w:sz w:val="22"/>
+          <w:szCs w:val="22"/>
+          <w:lang w:val="en-US"/>
+        </w:rPr>
+        <w:t>erteilt</w:t>
+      </w:r>
+      <w:proofErr w:type="spellEnd"/>
+      <w:r>
+        <w:rPr>
+          <w:rFonts w:ascii="Arial" w:hAnsi="Arial" w:cs="Arial"/>
+          <w:sz w:val="22"/>
+          <w:szCs w:val="22"/>
+          <w:lang w:val="en-US"/>
+        </w:rPr>
+        <w:t xml:space="preserve">, </w:t>
+      </w:r>
+      <w:proofErr w:type="spellStart"/>
+      <w:r>
+        <w:rPr>
+          <w:rFonts w:ascii="Arial" w:hAnsi="Arial" w:cs="Arial"/>
+          <w:sz w:val="22"/>
+          <w:szCs w:val="22"/>
+          <w:lang w:val="en-US"/>
+        </w:rPr>
+        <w:t>erfolgt</w:t>
+      </w:r>
+      <w:proofErr w:type="spellEnd"/>
+      <w:r>
+        <w:rPr>
+          <w:rFonts w:ascii="Arial" w:hAnsi="Arial" w:cs="Arial"/>
+          <w:sz w:val="22"/>
+          <w:szCs w:val="22"/>
+          <w:lang w:val="en-US"/>
+        </w:rPr>
+        <w:t xml:space="preserve"> die </w:t>
+      </w:r>
+      <w:proofErr w:type="spellStart"/>
+      <w:r>
+        <w:rPr>
+          <w:rFonts w:ascii="Arial" w:hAnsi="Arial" w:cs="Arial"/>
+          <w:sz w:val="22"/>
+          <w:szCs w:val="22"/>
+          <w:lang w:val="en-US"/>
+        </w:rPr>
+        <w:t>Veröffentlichung</w:t>
+      </w:r>
+      <w:proofErr w:type="spellEnd"/>
+      <w:r>
+        <w:rPr>
+          <w:rFonts w:ascii="Arial" w:hAnsi="Arial" w:cs="Arial"/>
+          <w:sz w:val="22"/>
+          <w:szCs w:val="22"/>
+          <w:lang w:val="en-US"/>
+        </w:rPr>
+        <w:t xml:space="preserve"> in </w:t>
+      </w:r>
+      <w:proofErr w:type="spellStart"/>
+      <w:r>
+        <w:rPr>
+          <w:rFonts w:ascii="Arial" w:hAnsi="Arial" w:cs="Arial"/>
+          <w:sz w:val="22"/>
+          <w:szCs w:val="22"/>
+          <w:lang w:val="en-US"/>
+        </w:rPr>
+        <w:t>jährlichem</w:t>
+      </w:r>
+      <w:proofErr w:type="spellEnd"/>
+      <w:r>
+        <w:rPr>
+          <w:rFonts w:ascii="Arial" w:hAnsi="Arial" w:cs="Arial"/>
+          <w:sz w:val="22"/>
+          <w:szCs w:val="22"/>
+          <w:lang w:val="en-US"/>
+        </w:rPr>
+        <w:t xml:space="preserve"> </w:t>
+      </w:r>
+      <w:proofErr w:type="spellStart"/>
+      <w:r>
+        <w:rPr>
+          <w:rFonts w:ascii="Arial" w:hAnsi="Arial" w:cs="Arial"/>
+          <w:sz w:val="22"/>
+          <w:szCs w:val="22"/>
+          <w:lang w:val="en-US"/>
+        </w:rPr>
+        <w:t>Turnus</w:t>
+      </w:r>
+      <w:proofErr w:type="spellEnd"/>
+      <w:r>
+        <w:rPr>
+          <w:rFonts w:ascii="Arial" w:hAnsi="Arial" w:cs="Arial"/>
+          <w:sz w:val="22"/>
+          <w:szCs w:val="22"/>
+          <w:lang w:val="en-US"/>
+        </w:rPr>
+        <w:t xml:space="preserve">; </w:t>
+      </w:r>
+      <w:proofErr w:type="spellStart"/>
+      <w:r>
+        <w:rPr>
+          <w:rFonts w:ascii="Arial" w:hAnsi="Arial" w:cs="Arial"/>
+          <w:sz w:val="22"/>
+          <w:szCs w:val="22"/>
+          <w:lang w:val="en-US"/>
+        </w:rPr>
+        <w:t>jede</w:t>
+      </w:r>
+      <w:proofErr w:type="spellEnd"/>
+      <w:r>
+        <w:rPr>
+          <w:rFonts w:ascii="Arial" w:hAnsi="Arial" w:cs="Arial"/>
+          <w:sz w:val="22"/>
+          <w:szCs w:val="22"/>
+          <w:lang w:val="en-US"/>
+        </w:rPr>
+        <w:t xml:space="preserve"> </w:t>
+      </w:r>
+      <w:proofErr w:type="spellStart"/>
+      <w:r>
+        <w:rPr>
+          <w:rFonts w:ascii="Arial" w:hAnsi="Arial" w:cs="Arial"/>
+          <w:sz w:val="22"/>
+          <w:szCs w:val="22"/>
+          <w:lang w:val="en-US"/>
+        </w:rPr>
+        <w:t>Veröffentlichung</w:t>
+      </w:r>
+      <w:proofErr w:type="spellEnd"/>
+      <w:r>
+        <w:rPr>
+          <w:rFonts w:ascii="Arial" w:hAnsi="Arial" w:cs="Arial"/>
+          <w:sz w:val="22"/>
+          <w:szCs w:val="22"/>
+          <w:lang w:val="en-US"/>
+        </w:rPr>
+        <w:t xml:space="preserve"> </w:t>
+      </w:r>
+      <w:proofErr w:type="spellStart"/>
+      <w:r>
+        <w:rPr>
+          <w:rFonts w:ascii="Arial" w:hAnsi="Arial" w:cs="Arial"/>
+          <w:sz w:val="22"/>
+          <w:szCs w:val="22"/>
+          <w:lang w:val="en-US"/>
+        </w:rPr>
+        <w:t>deckt</w:t>
+      </w:r>
+      <w:proofErr w:type="spellEnd"/>
+      <w:r>
+        <w:rPr>
+          <w:rFonts w:ascii="Arial" w:hAnsi="Arial" w:cs="Arial"/>
+          <w:sz w:val="22"/>
+          <w:szCs w:val="22"/>
+          <w:lang w:val="en-US"/>
+        </w:rPr>
+        <w:t xml:space="preserve"> </w:t>
+      </w:r>
+      <w:proofErr w:type="spellStart"/>
+      <w:r>
+        <w:rPr>
+          <w:rFonts w:ascii="Arial" w:hAnsi="Arial" w:cs="Arial"/>
+          <w:sz w:val="22"/>
+          <w:szCs w:val="22"/>
+          <w:lang w:val="en-US"/>
+        </w:rPr>
+        <w:t>ein</w:t>
+      </w:r>
+      <w:proofErr w:type="spellEnd"/>
+      <w:r>
+        <w:rPr>
+          <w:rFonts w:ascii="Arial" w:hAnsi="Arial" w:cs="Arial"/>
+          <w:sz w:val="22"/>
+          <w:szCs w:val="22"/>
+          <w:lang w:val="en-US"/>
+        </w:rPr>
+        <w:t xml:space="preserve"> </w:t>
+      </w:r>
+      <w:proofErr w:type="spellStart"/>
+      <w:r>
+        <w:rPr>
+          <w:rFonts w:ascii="Arial" w:hAnsi="Arial" w:cs="Arial"/>
+          <w:sz w:val="22"/>
+          <w:szCs w:val="22"/>
+          <w:lang w:val="en-US"/>
+        </w:rPr>
+        <w:t>ganzes</w:t>
+      </w:r>
+      <w:proofErr w:type="spellEnd"/>
+      <w:r>
+        <w:rPr>
+          <w:rFonts w:ascii="Arial" w:hAnsi="Arial" w:cs="Arial"/>
+          <w:sz w:val="22"/>
+          <w:szCs w:val="22"/>
+          <w:lang w:val="en-US"/>
+        </w:rPr>
+        <w:t xml:space="preserve"> </w:t>
+      </w:r>
+      <w:proofErr w:type="spellStart"/>
+      <w:r>
+        <w:rPr>
+          <w:rFonts w:ascii="Arial" w:hAnsi="Arial" w:cs="Arial"/>
+          <w:sz w:val="22"/>
+          <w:szCs w:val="22"/>
+          <w:lang w:val="en-US"/>
+        </w:rPr>
+        <w:t>Kalenderjahr</w:t>
+      </w:r>
+      <w:proofErr w:type="spellEnd"/>
+      <w:r>
+        <w:rPr>
+          <w:rFonts w:ascii="Arial" w:hAnsi="Arial" w:cs="Arial"/>
+          <w:sz w:val="22"/>
+          <w:szCs w:val="22"/>
+          <w:lang w:val="en-US"/>
+        </w:rPr>
+        <w:t xml:space="preserve"> ab ('</w:t>
+      </w:r>
+      <w:proofErr w:type="spellStart"/>
+      <w:r>
+        <w:rPr>
+          <w:rFonts w:ascii="Arial" w:hAnsi="Arial" w:cs="Arial"/>
+          <w:sz w:val="22"/>
+          <w:szCs w:val="22"/>
+          <w:lang w:val="en-US"/>
+        </w:rPr>
+        <w:t>Berichtszeitraum</w:t>
+      </w:r>
+      <w:proofErr w:type="spellEnd"/>
+      <w:r>
+        <w:rPr>
+          <w:rFonts w:ascii="Arial" w:hAnsi="Arial" w:cs="Arial"/>
+          <w:sz w:val="22"/>
+          <w:szCs w:val="22"/>
+          <w:lang w:val="en-US"/>
+        </w:rPr>
+        <w:t xml:space="preserve">'). </w:t>
       </w:r>
       <w:r>
         <w:rPr>
@@ -3159,17 +4180,7 @@
           <w:szCs w:val="22"/>
           <w:lang w:val="da-DK"/>
         </w:rPr>
-        <w:t xml:space="preserve">Der erste </w:t>
-      </w:r>
-      <w:r>
-        <w:rPr>
-          <w:rFonts w:ascii="Arial" w:hAnsi="Arial" w:cs="Arial"/>
-          <w:sz w:val="22"/>
-          <w:szCs w:val="22"/>
-          <w:lang w:val="da-DK"/>
-        </w:rPr>
-        <w:lastRenderedPageBreak/>
-        <w:t xml:space="preserve">Berichtszeitraum ist das Kalenderjahr 2015, und die Veröffentlichung erfolgt Mitte 2016 für die Daten aus 2015 bzw. Mitte 2017 für die Daten aus dem Berichtszeitraum 2016. </w:t>
+        <w:t xml:space="preserve">Der erste Berichtszeitraum ist das Kalenderjahr 2015, und die Veröffentlichung erfolgt Mitte 2016 für die Daten aus 2015 bzw. Mitte 2017 für die Daten aus dem Berichtszeitraum 2016. </w:t>
       </w:r>
     </w:p>
     <w:p>
@@ -3450,23 +4461,7 @@
                 <w:sz w:val="22"/>
                 <w:szCs w:val="22"/>
               </w:rPr>
-              <w:instrText>Sollten während des Vortrages eine Frage zu nicht zugelassenen Produkten oder im Widerspruch zur Produktzulassung (wie z.B. nicht zugelassene Indikationen, Dosierungen, Verabreichungsformen, Dosierungsschemata, Kombinationstherapien, Siche</w:instrText>
-            </w:r>
-            <w:r>
-              <w:rPr>
-                <w:rFonts w:ascii="Arial" w:hAnsi="Arial" w:cs="Arial"/>
-                <w:sz w:val="22"/>
-                <w:szCs w:val="22"/>
-              </w:rPr>
-              <w:instrText>r</w:instrText>
-            </w:r>
-            <w:r>
-              <w:rPr>
-                <w:rFonts w:ascii="Arial" w:hAnsi="Arial" w:cs="Arial"/>
-                <w:sz w:val="22"/>
-                <w:szCs w:val="22"/>
-              </w:rPr>
-              <w:instrText>heitsdaten usw.) gestellt werden, dann darf der Vertragspartner auf diese konkrete Frage kurz antworten; hierbei muss er seine Antwort a</w:instrText>
+              <w:instrText>Sollten während des Vortrages eine Frage zu nicht zugelassenen Produkten oder im Widerspruch zur Produktzulassung (wie z.B. nicht zugelassene Indikationen, Dosierungen, Verabreichungsformen, Dosierungsschemata, Kombinationstherapien, Sicherheitsdaten usw.) gestellt werden, dann darf der Vertragspartner auf diese konkrete Frage kurz antworten; hierbei muss er seine Antwort a</w:instrText>
             </w:r>
             <w:r>
               <w:rPr>
@@ -3651,7 +4646,6 @@
                 <w:sz w:val="22"/>
                 <w:szCs w:val="22"/>
               </w:rPr>
-              <w:lastRenderedPageBreak/>
               <w:instrText>Besondere Vertragsbedingungen für Veranstaltungen zur Fortbildung zum Therapiegebiet</w:instrText>
             </w:r>
           </w:p>
@@ -3670,39 +4664,7 @@
                 <w:sz w:val="22"/>
                 <w:szCs w:val="22"/>
               </w:rPr>
-              <w:instrText>In Fällen, in denen der Vertragspartner bei einer Veranstaltung zur Fortbildung zum Therapiegebiet eigene Vortragsfolien mit Substanzbezug verwendet oder einen Lilly Standar</w:instrText>
-            </w:r>
-            <w:r>
-              <w:rPr>
-                <w:rFonts w:ascii="Arial" w:hAnsi="Arial" w:cs="Arial"/>
-                <w:sz w:val="22"/>
-                <w:szCs w:val="22"/>
-              </w:rPr>
-              <w:instrText>d</w:instrText>
-            </w:r>
-            <w:r>
-              <w:rPr>
-                <w:rFonts w:ascii="Arial" w:hAnsi="Arial" w:cs="Arial"/>
-                <w:sz w:val="22"/>
-                <w:szCs w:val="22"/>
-              </w:rPr>
-              <w:instrText>foliensatz  inhaltlich verändert (hiervon ausgenommen ist die bloße Änderung der Reihe</w:instrText>
-            </w:r>
-            <w:r>
-              <w:rPr>
-                <w:rFonts w:ascii="Arial" w:hAnsi="Arial" w:cs="Arial"/>
-                <w:sz w:val="22"/>
-                <w:szCs w:val="22"/>
-              </w:rPr>
-              <w:instrText>n</w:instrText>
-            </w:r>
-            <w:r>
-              <w:rPr>
-                <w:rFonts w:ascii="Arial" w:hAnsi="Arial" w:cs="Arial"/>
-                <w:sz w:val="22"/>
-                <w:szCs w:val="22"/>
-              </w:rPr>
-              <w:instrText>folge der Folien  eines Lilly Standardfoliensatzes, die ohne Anzeige gegenüber Lilly möglich ist), muss der Inhalt des Vortrages folgende Anforderungen erfüllen:</w:instrText>
+              <w:instrText>In Fällen, in denen der Vertragspartner bei einer Veranstaltung zur Fortbildung zum Therapiegebiet eigene Vortragsfolien mit Substanzbezug verwendet oder einen Lilly Standardfoliensatz  inhaltlich verändert (hiervon ausgenommen ist die bloße Änderung der Reihenfolge der Folien  eines Lilly Standardfoliensatzes, die ohne Anzeige gegenüber Lilly möglich ist), muss der Inhalt des Vortrages folgende Anforderungen erfüllen:</w:instrText>
             </w:r>
           </w:p>
           <w:p>
@@ -3725,23 +4687,7 @@
                 <w:sz w:val="22"/>
                 <w:szCs w:val="22"/>
               </w:rPr>
-              <w:instrText>Der Vortrag muss rechtzeitig vor der Veranstaltung zur Prüfung und anschließenden Archivierung an den jeweiligen Lilly-Ansprechpartner aus der medizinischen Abteilung übermittelt werden. Lilly behält sich das Recht vor, die Präsentation auf Einhaltung der Gesetze und Regelungen (insbesondere Heilmittelwerberecht, Arzneimittelgesetz, FSA-Kodex) zu überprüfen und notwendige Anpassungen gemäß den lokalen Anforderungen im Einvernehmen mit dem Vertragspartner vorzunehmen. Der Vortrag darf keinen Produktbezug (z.B. Handelsnamen von Produkten, Produktlogo, Produktfarben usw.) enthalten. Sollten Therapieoptionen erwähnt werden, sind weithin akzeptierte, relevante und auf dem Markt befindlicher Therapieoptionen zu ergänzen. Hierbei müssen die Informationen zu den einzelnen Therapieoptionen der Produktzulassung entsprechen. Ferner muss die Darstellung einzelner Therapieoptionen im Hinblick auf Inhalt, Format und Anteil an der Vortragsdauer ausgewogen sein und darf keine Direktvergleiche beinhalten (außer wenn sie aus Head-to-Head Studien sta</w:instrText>
-            </w:r>
-            <w:r>
-              <w:rPr>
-                <w:rFonts w:ascii="Arial" w:hAnsi="Arial" w:cs="Arial"/>
-                <w:sz w:val="22"/>
-                <w:szCs w:val="22"/>
-              </w:rPr>
-              <w:instrText>m</w:instrText>
-            </w:r>
-            <w:r>
-              <w:rPr>
-                <w:rFonts w:ascii="Arial" w:hAnsi="Arial" w:cs="Arial"/>
-                <w:sz w:val="22"/>
-                <w:szCs w:val="22"/>
-              </w:rPr>
-              <w:instrText>men);</w:instrText>
+              <w:instrText>Der Vortrag muss rechtzeitig vor der Veranstaltung zur Prüfung und anschließenden Archivierung an den jeweiligen Lilly-Ansprechpartner aus der medizinischen Abteilung übermittelt werden. Lilly behält sich das Recht vor, die Präsentation auf Einhaltung der Gesetze und Regelungen (insbesondere Heilmittelwerberecht, Arzneimittelgesetz, FSA-Kodex) zu überprüfen und notwendige Anpassungen gemäß den lokalen Anforderungen im Einvernehmen mit dem Vertragspartner vorzunehmen. Der Vortrag darf keinen Produktbezug (z.B. Handelsnamen von Produkten, Produktlogo, Produktfarben usw.) enthalten. Sollten Therapieoptionen erwähnt werden, sind weithin akzeptierte, relevante und auf dem Markt befindlicher Therapieoptionen zu ergänzen. Hierbei müssen die Informationen zu den einzelnen Therapieoptionen der Produktzulassung entsprechen. Ferner muss die Darstellung einzelner Therapieoptionen im Hinblick auf Inhalt, Format und Anteil an der Vortragsdauer ausgewogen sein und darf keine Direktvergleiche beinhalten (außer wenn sie aus Head-to-Head Studien stammen);</w:instrText>
             </w:r>
           </w:p>
           <w:p>
@@ -3764,23 +4710,7 @@
                 <w:sz w:val="22"/>
                 <w:szCs w:val="22"/>
               </w:rPr>
-              <w:instrText>der Vortrag darf keine Angaben zu in der Entwicklung befindlichen Molekülen, neuen Indikationen, Indikationserweiterungen u.ä. enthalten; im Rahmen eines Satellitensymposiums darf auf in klinischer Entwicklung befindliche Moleküle kurz Bezug genommen werden – hierfür gelten zusätzliche Bedingungen, die Lilly dem Vertragspartner in solchen Fällen im Rahmen des Vorbereitungsbriefings zu dieser Veransta</w:instrText>
-            </w:r>
-            <w:r>
-              <w:rPr>
-                <w:rFonts w:ascii="Arial" w:hAnsi="Arial" w:cs="Arial"/>
-                <w:sz w:val="22"/>
-                <w:szCs w:val="22"/>
-              </w:rPr>
-              <w:instrText>l</w:instrText>
-            </w:r>
-            <w:r>
-              <w:rPr>
-                <w:rFonts w:ascii="Arial" w:hAnsi="Arial" w:cs="Arial"/>
-                <w:sz w:val="22"/>
-                <w:szCs w:val="22"/>
-              </w:rPr>
-              <w:instrText xml:space="preserve">tung zukommen lässt. </w:instrText>
+              <w:instrText xml:space="preserve">der Vortrag darf keine Angaben zu in der Entwicklung befindlichen Molekülen, neuen Indikationen, Indikationserweiterungen u.ä. enthalten; im Rahmen eines Satellitensymposiums darf auf in klinischer Entwicklung befindliche Moleküle kurz Bezug genommen werden – hierfür gelten zusätzliche Bedingungen, die Lilly dem Vertragspartner in solchen Fällen im Rahmen des Vorbereitungsbriefings zu dieser Veranstaltung zukommen lässt. </w:instrText>
             </w:r>
           </w:p>
           <w:p>
@@ -3870,23 +4800,7 @@
                 <w:sz w:val="22"/>
                 <w:szCs w:val="22"/>
               </w:rPr>
-              <w:instrText>-Information bezeichnen, auf die Produktzulassung (In-Label) verweisen und die Diskussion wieder in den Bereich zug</w:instrText>
-            </w:r>
-            <w:r>
-              <w:rPr>
-                <w:rFonts w:ascii="Arial" w:hAnsi="Arial" w:cs="Arial"/>
-                <w:sz w:val="22"/>
-                <w:szCs w:val="22"/>
-              </w:rPr>
-              <w:instrText>e</w:instrText>
-            </w:r>
-            <w:r>
-              <w:rPr>
-                <w:rFonts w:ascii="Arial" w:hAnsi="Arial" w:cs="Arial"/>
-                <w:sz w:val="22"/>
-                <w:szCs w:val="22"/>
-              </w:rPr>
-              <w:instrText xml:space="preserve">lassener Indikationen führen. </w:instrText>
+              <w:instrText xml:space="preserve">-Information bezeichnen, auf die Produktzulassung (In-Label) verweisen und die Diskussion wieder in den Bereich zugelassener Indikationen führen. </w:instrText>
             </w:r>
           </w:p>
           <w:p>
@@ -4069,16 +4983,7 @@
                 <w:sz w:val="22"/>
                 <w:szCs w:val="22"/>
               </w:rPr>
-              <w:instrText xml:space="preserve">Der Vertragspartner erklärt sich einverstanden, in den nachfolgenden Fällen zusätzliche </w:instrText>
-            </w:r>
-            <w:r>
-              <w:rPr>
-                <w:rFonts w:ascii="Arial" w:hAnsi="Arial" w:cs="Arial"/>
-                <w:sz w:val="22"/>
-                <w:szCs w:val="22"/>
-              </w:rPr>
-              <w:lastRenderedPageBreak/>
-              <w:instrText xml:space="preserve">Hinweise auf den Vortragsunterlagen und/oder während des Vortrags zu machen: </w:instrText>
+              <w:instrText xml:space="preserve">Der Vertragspartner erklärt sich einverstanden, in den nachfolgenden Fällen zusätzliche Hinweise auf den Vortragsunterlagen und/oder während des Vortrags zu machen: </w:instrText>
             </w:r>
           </w:p>
           <w:p>
@@ -4419,7 +5324,6 @@
           <w:sz w:val="22"/>
           <w:szCs w:val="22"/>
         </w:rPr>
-        <w:lastRenderedPageBreak/>
         <w:instrText xml:space="preserve">"\* MERGEFORMAT </w:instrText>
       </w:r>
       <w:r>
@@ -4570,24 +5474,7 @@
                 <w:sz w:val="22"/>
                 <w:szCs w:val="22"/>
               </w:rPr>
-              <w:lastRenderedPageBreak/>
-              <w:instrText>Im Inhalt muss jede Art von Beziehung zwischen dem Vertragspartner und Lilly o</w:instrText>
-            </w:r>
-            <w:r>
-              <w:rPr>
-                <w:rFonts w:ascii="Arial" w:hAnsi="Arial" w:cs="Arial"/>
-                <w:sz w:val="22"/>
-                <w:szCs w:val="22"/>
-              </w:rPr>
-              <w:instrText>f</w:instrText>
-            </w:r>
-            <w:r>
-              <w:rPr>
-                <w:rFonts w:ascii="Arial" w:hAnsi="Arial" w:cs="Arial"/>
-                <w:sz w:val="22"/>
-                <w:szCs w:val="22"/>
-              </w:rPr>
-              <w:instrText>fengelegt werden (z.B. die Funktion des Vertragspartners als Referent, Berater, Studienleiter/Prüfarzt);</w:instrText>
+              <w:instrText>Im Inhalt muss jede Art von Beziehung zwischen dem Vertragspartner und Lilly offengelegt werden (z.B. die Funktion des Vertragspartners als Referent, Berater, Studienleiter/Prüfarzt);</w:instrText>
             </w:r>
           </w:p>
           <w:p>
@@ -4670,23 +5557,7 @@
                 <w:sz w:val="22"/>
                 <w:szCs w:val="22"/>
               </w:rPr>
-              <w:instrText>e</w:instrText>
-            </w:r>
-            <w:r>
-              <w:rPr>
-                <w:rFonts w:ascii="Arial" w:hAnsi="Arial" w:cs="Arial"/>
-                <w:sz w:val="22"/>
-                <w:szCs w:val="22"/>
-              </w:rPr>
-              <w:instrText>l</w:instrText>
-            </w:r>
-            <w:r>
-              <w:rPr>
-                <w:rFonts w:ascii="Arial" w:hAnsi="Arial" w:cs="Arial"/>
-                <w:sz w:val="22"/>
-                <w:szCs w:val="22"/>
-              </w:rPr>
-              <w:instrText>ten Beratertätigkeit bezieht.</w:instrText>
+              <w:instrText>elten Beratertätigkeit bezieht.</w:instrText>
             </w:r>
           </w:p>
         </w:tc>
@@ -4706,7 +5577,6 @@
           <w:sz w:val="22"/>
           <w:szCs w:val="22"/>
         </w:rPr>
-        <w:lastRenderedPageBreak/>
         <w:instrText>"\*</w:instrText>
       </w:r>
       <w:r>
@@ -4944,23 +5814,7 @@
                 <w:sz w:val="22"/>
                 <w:szCs w:val="22"/>
               </w:rPr>
-              <w:instrText>Im Einklang mit § 18 Abs. 2 FSA-Kodex soll der Vertragspartner auch bei öffentlichen Äußerungen außerhalb seiner Referententätigkeit für Lilly (z.B. im Rahmen von Publikationen, Vorträgen, Interviews, etc.) einen Hinweis auf jede Art von Beziehung mit Lilly erteilen, sofern sich seine öffentliche Äußerung auf die mit dieser Vereinbarung gerege</w:instrText>
-            </w:r>
-            <w:r>
-              <w:rPr>
-                <w:rFonts w:ascii="Arial" w:hAnsi="Arial" w:cs="Arial"/>
-                <w:sz w:val="22"/>
-                <w:szCs w:val="22"/>
-              </w:rPr>
-              <w:instrText>l</w:instrText>
-            </w:r>
-            <w:r>
-              <w:rPr>
-                <w:rFonts w:ascii="Arial" w:hAnsi="Arial" w:cs="Arial"/>
-                <w:sz w:val="22"/>
-                <w:szCs w:val="22"/>
-              </w:rPr>
-              <w:instrText>ten Beratertätigkeit bezieht.</w:instrText>
+              <w:instrText>Im Einklang mit § 18 Abs. 2 FSA-Kodex soll der Vertragspartner auch bei öffentlichen Äußerungen außerhalb seiner Referententätigkeit für Lilly (z.B. im Rahmen von Publikationen, Vorträgen, Interviews, etc.) einen Hinweis auf jede Art von Beziehung mit Lilly erteilen, sofern sich seine öffentliche Äußerung auf die mit dieser Vereinbarung geregelten Beratertätigkeit bezieht.</w:instrText>
             </w:r>
           </w:p>
         </w:tc>
@@ -5031,7 +5885,7 @@
           <w:footerReference w:type="first" r:id="rId16"/>
           <w:type w:val="continuous"/>
           <w:pgSz w:w="11909" w:h="16834" w:code="9"/>
-          <w:pgMar w:top="2376" w:right="1440" w:bottom="1440" w:left="1440" w:header="936" w:footer="357" w:gutter="0"/>
+          <w:pgMar w:top="2376" w:right="1440" w:bottom="1440" w:left="1699" w:header="936" w:footer="360" w:gutter="0"/>
           <w:cols w:space="720"/>
           <w:titlePg/>
           <w:docGrid w:linePitch="272"/>
@@ -5044,231 +5898,6 @@
         <w:rPr>
           <w:rFonts w:ascii="Garamond" w:hAnsi="Garamond"/>
           <w:szCs w:val="24"/>
-        </w:rPr>
-      </w:pPr>
-    </w:p>
-    <w:tbl>
-      <w:tblPr>
-        <w:tblStyle w:val="TableGrid"/>
-        <w:tblW w:w="0" w:type="auto"/>
-        <w:tblInd w:w="-176" w:type="dxa"/>
-        <w:tblLook w:val="04A0" w:firstRow="1" w:lastRow="0" w:firstColumn="1" w:lastColumn="0" w:noHBand="0" w:noVBand="1"/>
-      </w:tblPr>
-      <w:tblGrid>
-        <w:gridCol w:w="8931"/>
-      </w:tblGrid>
-      <w:tr>
-        <w:tc>
-          <w:tcPr>
-            <w:tcW w:w="8931" w:type="dxa"/>
-            <w:tcBorders>
-              <w:top w:val="nil"/>
-              <w:left w:val="nil"/>
-              <w:bottom w:val="nil"/>
-              <w:right w:val="nil"/>
-            </w:tcBorders>
-          </w:tcPr>
-          <w:p>
-            <w:pPr>
-              <w:jc w:val="both"/>
-              <w:rPr>
-                <w:rFonts w:ascii="Arial" w:hAnsi="Arial" w:cs="Arial"/>
-                <w:sz w:val="22"/>
-                <w:szCs w:val="22"/>
-                <w:lang w:val="da-DK"/>
-              </w:rPr>
-            </w:pPr>
-            <w:bookmarkStart w:id="1" w:name="_GoBack"/>
-            <w:r>
-              <w:rPr>
-                <w:rFonts w:ascii="Arial" w:hAnsi="Arial" w:cs="Arial"/>
-                <w:sz w:val="22"/>
-                <w:szCs w:val="22"/>
-              </w:rPr>
-              <w:t xml:space="preserve">Sofern der Vertragspartner Mitarbeiter einer medizinischen oder öffentlich-rechtlichen Einrichtung ist, muss der Vertragspartner seine Tätigkeit nach diesem Vertrag von seinem Dienstherrn/Arbeitgeber vorab genehmigen lassen. </w:t>
-            </w:r>
-            <w:r>
-              <w:rPr>
-                <w:rFonts w:ascii="Arial" w:hAnsi="Arial" w:cs="Arial"/>
-                <w:sz w:val="22"/>
-                <w:szCs w:val="22"/>
-                <w:lang w:val="da-DK"/>
-              </w:rPr>
-              <w:t xml:space="preserve">Die Vereinbarung wird erst mit ordnungsgemäßer Genehmigung durch den Dienstherrn/Arbeitgeber wirksam. Die Genehmigung des Dienstherrn ist Lilly samt dem unterzeichneten Vertrag zu übersenden. </w:t>
-            </w:r>
-          </w:p>
-          <w:p>
-            <w:pPr>
-              <w:jc w:val="both"/>
-              <w:rPr>
-                <w:rFonts w:ascii="Arial" w:hAnsi="Arial" w:cs="Arial"/>
-                <w:sz w:val="22"/>
-                <w:szCs w:val="22"/>
-                <w:lang w:val="da-DK"/>
-              </w:rPr>
-            </w:pPr>
-          </w:p>
-          <w:p>
-            <w:pPr>
-              <w:jc w:val="both"/>
-              <w:rPr>
-                <w:rFonts w:ascii="Arial" w:hAnsi="Arial" w:cs="Arial"/>
-                <w:sz w:val="22"/>
-                <w:szCs w:val="22"/>
-                <w:lang w:val="da-DK"/>
-              </w:rPr>
-            </w:pPr>
-            <w:r>
-              <w:rPr>
-                <w:rFonts w:ascii="Arial" w:hAnsi="Arial" w:cs="Arial"/>
-                <w:sz w:val="22"/>
-                <w:szCs w:val="22"/>
-                <w:lang w:val="da-DK"/>
-              </w:rPr>
-              <w:lastRenderedPageBreak/>
-              <w:t xml:space="preserve">Sollte der Vertragspartner darüber hinaus nebenberuflich und/oder in seiner Freizeit auch für eine andere öffentlich-rechtliche Einrichtung oder Organisation tätig sein, soll der Vertragspartner diese Vereinbarung der entsprechenden Einrichtung oder Organisation anzeigen, sofern die Tätigkeit nach dieser Vereinbarung mit seiner Tätigkeit für die Einrichtung/Organisation in einem Interessenkonflikt steht oder ein solcher zu befürchten ist. </w:t>
-            </w:r>
-          </w:p>
-          <w:p>
-            <w:pPr>
-              <w:rPr>
-                <w:rFonts w:ascii="Arial" w:hAnsi="Arial" w:cs="Arial"/>
-                <w:sz w:val="22"/>
-                <w:szCs w:val="22"/>
-                <w:lang w:val="da-DK"/>
-              </w:rPr>
-            </w:pPr>
-          </w:p>
-          <w:p>
-            <w:pPr>
-              <w:jc w:val="both"/>
-              <w:rPr>
-                <w:rFonts w:ascii="Arial" w:hAnsi="Arial" w:cs="Arial"/>
-                <w:sz w:val="22"/>
-                <w:szCs w:val="22"/>
-                <w:lang w:val="da-DK"/>
-              </w:rPr>
-            </w:pPr>
-            <w:r>
-              <w:rPr>
-                <w:rFonts w:ascii="Arial" w:hAnsi="Arial" w:cs="Arial"/>
-                <w:b/>
-                <w:sz w:val="22"/>
-                <w:szCs w:val="22"/>
-                <w:lang w:val="da-DK"/>
-              </w:rPr>
-              <w:t>Datenschutz</w:t>
-            </w:r>
-            <w:r>
-              <w:rPr>
-                <w:rFonts w:ascii="Arial" w:hAnsi="Arial" w:cs="Arial"/>
-                <w:sz w:val="22"/>
-                <w:szCs w:val="22"/>
-                <w:lang w:val="da-DK"/>
-              </w:rPr>
-              <w:t>: Wir machen darauf aufmerksam, dass Lilly persönliche Daten ausschließlich in dem Umfang erhebt, verarbeitet und nutzt, wie es zur Erfüllung der Geschäftsbeziehung mit dem Vertragspartner erforderlich ist. Dabei beachtet Lilly stets die gesetzlichen Vorschriften zu Datenschutz und Vertraulichkeit. Zur Erfüllung der Geschäftsbeziehungen werden unter Beachtung der gesetzlichen Regelungen zum Datenschutz externe Dienstleister eingesetzt.</w:t>
-            </w:r>
-          </w:p>
-          <w:p>
-            <w:pPr>
-              <w:jc w:val="both"/>
-              <w:rPr>
-                <w:rFonts w:ascii="Arial" w:hAnsi="Arial" w:cs="Arial"/>
-                <w:sz w:val="22"/>
-                <w:szCs w:val="22"/>
-                <w:lang w:val="da-DK"/>
-              </w:rPr>
-            </w:pPr>
-          </w:p>
-          <w:p>
-            <w:pPr>
-              <w:jc w:val="both"/>
-              <w:rPr>
-                <w:rFonts w:ascii="Arial" w:hAnsi="Arial" w:cs="Arial"/>
-                <w:sz w:val="22"/>
-                <w:szCs w:val="22"/>
-                <w:lang w:val="da-DK"/>
-              </w:rPr>
-            </w:pPr>
-            <w:r>
-              <w:rPr>
-                <w:rFonts w:ascii="Arial" w:hAnsi="Arial" w:cs="Arial"/>
-                <w:sz w:val="22"/>
-                <w:szCs w:val="22"/>
-                <w:lang w:val="da-DK"/>
-              </w:rPr>
-              <w:t>Lilly speichert Daten auch weiterhin, um mit dem Vertragspartner zum Zwecke weiterer Referenten-, Moderations-, oder Beratertätigkeiten in Kontakt treten zu können. Zu diesen Zwecken können auch andere Lilly-Gesellschaften weltweit auf Daten des Vertragspartners zugreifen. Sollte der Vertragspartner mit einer künftigen Kontaktaufnahme nicht einverstanden sein, kann er dieser gegenüber der Abteilung Ethik &amp; Compliance (Tel: +49 6172 273-0) widersprechen.</w:t>
-            </w:r>
-          </w:p>
-          <w:p>
-            <w:pPr>
-              <w:rPr>
-                <w:rFonts w:ascii="Arial" w:hAnsi="Arial" w:cs="Arial"/>
-                <w:sz w:val="22"/>
-                <w:szCs w:val="22"/>
-                <w:lang w:val="da-DK"/>
-              </w:rPr>
-            </w:pPr>
-          </w:p>
-          <w:p>
-            <w:pPr>
-              <w:pStyle w:val="BodyText"/>
-              <w:jc w:val="both"/>
-              <w:rPr>
-                <w:rFonts w:ascii="Garamond" w:hAnsi="Garamond"/>
-                <w:szCs w:val="24"/>
-                <w:lang w:val="da-DK"/>
-              </w:rPr>
-            </w:pPr>
-            <w:r>
-              <w:rPr>
-                <w:rFonts w:ascii="Arial" w:hAnsi="Arial" w:cs="Arial"/>
-                <w:sz w:val="22"/>
-                <w:szCs w:val="22"/>
-                <w:lang w:val="da-DK"/>
-              </w:rPr>
-              <w:t>Für den Fall, dass der Vertragspartner weitere Informationen zum Umgang von Lilly mit persönlichen Daten erfahren möchte, bitten wir, sich gerne an unsere Abteilung Ethik &amp; Compliance zu wenden (Tel: +49 6172 273-0).</w:t>
-            </w:r>
-          </w:p>
-        </w:tc>
-      </w:tr>
-      <w:bookmarkEnd w:id="1"/>
-    </w:tbl>
-    <w:p>
-      <w:pPr>
-        <w:pStyle w:val="BodyText"/>
-        <w:rPr>
-          <w:rFonts w:ascii="Garamond" w:hAnsi="Garamond"/>
-          <w:szCs w:val="24"/>
-          <w:lang w:val="da-DK"/>
-        </w:rPr>
-      </w:pPr>
-    </w:p>
-    <w:p>
-      <w:pPr>
-        <w:rPr>
-          <w:rFonts w:ascii="Garamond" w:hAnsi="Garamond"/>
-          <w:sz w:val="24"/>
-          <w:szCs w:val="24"/>
-          <w:lang w:val="da-DK"/>
-        </w:rPr>
-      </w:pPr>
-      <w:r>
-        <w:rPr>
-          <w:rFonts w:ascii="Garamond" w:hAnsi="Garamond"/>
-          <w:szCs w:val="24"/>
-          <w:lang w:val="da-DK"/>
-        </w:rPr>
-        <w:br w:type="page"/>
-      </w:r>
-    </w:p>
-    <w:p>
-      <w:pPr>
-        <w:pStyle w:val="BodyText"/>
-        <w:rPr>
-          <w:rFonts w:ascii="Garamond" w:hAnsi="Garamond"/>
-          <w:szCs w:val="24"/>
-          <w:lang w:val="da-DK"/>
         </w:rPr>
       </w:pPr>
     </w:p>
@@ -5297,10 +5926,390 @@
               <w:jc w:val="both"/>
               <w:rPr>
                 <w:rFonts w:ascii="Arial" w:hAnsi="Arial" w:cs="Arial"/>
-                <w:b/>
-                <w:sz w:val="22"/>
-                <w:szCs w:val="22"/>
-                <w:lang w:val="de-DE"/>
+                <w:sz w:val="22"/>
+                <w:szCs w:val="22"/>
+                <w:lang w:val="da-DK"/>
+              </w:rPr>
+            </w:pPr>
+            <w:proofErr w:type="spellStart"/>
+            <w:r>
+              <w:rPr>
+                <w:rFonts w:ascii="Arial" w:hAnsi="Arial" w:cs="Arial"/>
+                <w:sz w:val="22"/>
+                <w:szCs w:val="22"/>
+              </w:rPr>
+              <w:t>Sofern</w:t>
+            </w:r>
+            <w:proofErr w:type="spellEnd"/>
+            <w:r>
+              <w:rPr>
+                <w:rFonts w:ascii="Arial" w:hAnsi="Arial" w:cs="Arial"/>
+                <w:sz w:val="22"/>
+                <w:szCs w:val="22"/>
+              </w:rPr>
+              <w:t xml:space="preserve"> der </w:t>
+            </w:r>
+            <w:proofErr w:type="spellStart"/>
+            <w:r>
+              <w:rPr>
+                <w:rFonts w:ascii="Arial" w:hAnsi="Arial" w:cs="Arial"/>
+                <w:sz w:val="22"/>
+                <w:szCs w:val="22"/>
+              </w:rPr>
+              <w:t>Vertragspartner</w:t>
+            </w:r>
+            <w:proofErr w:type="spellEnd"/>
+            <w:r>
+              <w:rPr>
+                <w:rFonts w:ascii="Arial" w:hAnsi="Arial" w:cs="Arial"/>
+                <w:sz w:val="22"/>
+                <w:szCs w:val="22"/>
+              </w:rPr>
+              <w:t xml:space="preserve"> </w:t>
+            </w:r>
+            <w:proofErr w:type="spellStart"/>
+            <w:r>
+              <w:rPr>
+                <w:rFonts w:ascii="Arial" w:hAnsi="Arial" w:cs="Arial"/>
+                <w:sz w:val="22"/>
+                <w:szCs w:val="22"/>
+              </w:rPr>
+              <w:t>Mitarbeiter</w:t>
+            </w:r>
+            <w:proofErr w:type="spellEnd"/>
+            <w:r>
+              <w:rPr>
+                <w:rFonts w:ascii="Arial" w:hAnsi="Arial" w:cs="Arial"/>
+                <w:sz w:val="22"/>
+                <w:szCs w:val="22"/>
+              </w:rPr>
+              <w:t xml:space="preserve"> </w:t>
+            </w:r>
+            <w:proofErr w:type="spellStart"/>
+            <w:r>
+              <w:rPr>
+                <w:rFonts w:ascii="Arial" w:hAnsi="Arial" w:cs="Arial"/>
+                <w:sz w:val="22"/>
+                <w:szCs w:val="22"/>
+              </w:rPr>
+              <w:t>einer</w:t>
+            </w:r>
+            <w:proofErr w:type="spellEnd"/>
+            <w:r>
+              <w:rPr>
+                <w:rFonts w:ascii="Arial" w:hAnsi="Arial" w:cs="Arial"/>
+                <w:sz w:val="22"/>
+                <w:szCs w:val="22"/>
+              </w:rPr>
+              <w:t xml:space="preserve"> </w:t>
+            </w:r>
+            <w:proofErr w:type="spellStart"/>
+            <w:r>
+              <w:rPr>
+                <w:rFonts w:ascii="Arial" w:hAnsi="Arial" w:cs="Arial"/>
+                <w:sz w:val="22"/>
+                <w:szCs w:val="22"/>
+              </w:rPr>
+              <w:t>medizinischen</w:t>
+            </w:r>
+            <w:proofErr w:type="spellEnd"/>
+            <w:r>
+              <w:rPr>
+                <w:rFonts w:ascii="Arial" w:hAnsi="Arial" w:cs="Arial"/>
+                <w:sz w:val="22"/>
+                <w:szCs w:val="22"/>
+              </w:rPr>
+              <w:t xml:space="preserve"> </w:t>
+            </w:r>
+            <w:proofErr w:type="spellStart"/>
+            <w:r>
+              <w:rPr>
+                <w:rFonts w:ascii="Arial" w:hAnsi="Arial" w:cs="Arial"/>
+                <w:sz w:val="22"/>
+                <w:szCs w:val="22"/>
+              </w:rPr>
+              <w:t>oder</w:t>
+            </w:r>
+            <w:proofErr w:type="spellEnd"/>
+            <w:r>
+              <w:rPr>
+                <w:rFonts w:ascii="Arial" w:hAnsi="Arial" w:cs="Arial"/>
+                <w:sz w:val="22"/>
+                <w:szCs w:val="22"/>
+              </w:rPr>
+              <w:t xml:space="preserve"> </w:t>
+            </w:r>
+            <w:proofErr w:type="spellStart"/>
+            <w:r>
+              <w:rPr>
+                <w:rFonts w:ascii="Arial" w:hAnsi="Arial" w:cs="Arial"/>
+                <w:sz w:val="22"/>
+                <w:szCs w:val="22"/>
+              </w:rPr>
+              <w:t>öffentlich-rechtlichen</w:t>
+            </w:r>
+            <w:proofErr w:type="spellEnd"/>
+            <w:r>
+              <w:rPr>
+                <w:rFonts w:ascii="Arial" w:hAnsi="Arial" w:cs="Arial"/>
+                <w:sz w:val="22"/>
+                <w:szCs w:val="22"/>
+              </w:rPr>
+              <w:t xml:space="preserve"> </w:t>
+            </w:r>
+            <w:proofErr w:type="spellStart"/>
+            <w:r>
+              <w:rPr>
+                <w:rFonts w:ascii="Arial" w:hAnsi="Arial" w:cs="Arial"/>
+                <w:sz w:val="22"/>
+                <w:szCs w:val="22"/>
+              </w:rPr>
+              <w:lastRenderedPageBreak/>
+              <w:t>Einrichtung</w:t>
+            </w:r>
+            <w:proofErr w:type="spellEnd"/>
+            <w:r>
+              <w:rPr>
+                <w:rFonts w:ascii="Arial" w:hAnsi="Arial" w:cs="Arial"/>
+                <w:sz w:val="22"/>
+                <w:szCs w:val="22"/>
+              </w:rPr>
+              <w:t xml:space="preserve"> </w:t>
+            </w:r>
+            <w:proofErr w:type="spellStart"/>
+            <w:r>
+              <w:rPr>
+                <w:rFonts w:ascii="Arial" w:hAnsi="Arial" w:cs="Arial"/>
+                <w:sz w:val="22"/>
+                <w:szCs w:val="22"/>
+              </w:rPr>
+              <w:t>ist</w:t>
+            </w:r>
+            <w:proofErr w:type="spellEnd"/>
+            <w:r>
+              <w:rPr>
+                <w:rFonts w:ascii="Arial" w:hAnsi="Arial" w:cs="Arial"/>
+                <w:sz w:val="22"/>
+                <w:szCs w:val="22"/>
+              </w:rPr>
+              <w:t xml:space="preserve">, muss der </w:t>
+            </w:r>
+            <w:proofErr w:type="spellStart"/>
+            <w:r>
+              <w:rPr>
+                <w:rFonts w:ascii="Arial" w:hAnsi="Arial" w:cs="Arial"/>
+                <w:sz w:val="22"/>
+                <w:szCs w:val="22"/>
+              </w:rPr>
+              <w:t>Vertragspartner</w:t>
+            </w:r>
+            <w:proofErr w:type="spellEnd"/>
+            <w:r>
+              <w:rPr>
+                <w:rFonts w:ascii="Arial" w:hAnsi="Arial" w:cs="Arial"/>
+                <w:sz w:val="22"/>
+                <w:szCs w:val="22"/>
+              </w:rPr>
+              <w:t xml:space="preserve"> seine </w:t>
+            </w:r>
+            <w:proofErr w:type="spellStart"/>
+            <w:r>
+              <w:rPr>
+                <w:rFonts w:ascii="Arial" w:hAnsi="Arial" w:cs="Arial"/>
+                <w:sz w:val="22"/>
+                <w:szCs w:val="22"/>
+              </w:rPr>
+              <w:t>Tätigkeit</w:t>
+            </w:r>
+            <w:proofErr w:type="spellEnd"/>
+            <w:r>
+              <w:rPr>
+                <w:rFonts w:ascii="Arial" w:hAnsi="Arial" w:cs="Arial"/>
+                <w:sz w:val="22"/>
+                <w:szCs w:val="22"/>
+              </w:rPr>
+              <w:t xml:space="preserve"> </w:t>
+            </w:r>
+            <w:proofErr w:type="spellStart"/>
+            <w:r>
+              <w:rPr>
+                <w:rFonts w:ascii="Arial" w:hAnsi="Arial" w:cs="Arial"/>
+                <w:sz w:val="22"/>
+                <w:szCs w:val="22"/>
+              </w:rPr>
+              <w:t>nach</w:t>
+            </w:r>
+            <w:proofErr w:type="spellEnd"/>
+            <w:r>
+              <w:rPr>
+                <w:rFonts w:ascii="Arial" w:hAnsi="Arial" w:cs="Arial"/>
+                <w:sz w:val="22"/>
+                <w:szCs w:val="22"/>
+              </w:rPr>
+              <w:t xml:space="preserve"> </w:t>
+            </w:r>
+            <w:proofErr w:type="spellStart"/>
+            <w:r>
+              <w:rPr>
+                <w:rFonts w:ascii="Arial" w:hAnsi="Arial" w:cs="Arial"/>
+                <w:sz w:val="22"/>
+                <w:szCs w:val="22"/>
+              </w:rPr>
+              <w:t>diesem</w:t>
+            </w:r>
+            <w:proofErr w:type="spellEnd"/>
+            <w:r>
+              <w:rPr>
+                <w:rFonts w:ascii="Arial" w:hAnsi="Arial" w:cs="Arial"/>
+                <w:sz w:val="22"/>
+                <w:szCs w:val="22"/>
+              </w:rPr>
+              <w:t xml:space="preserve"> </w:t>
+            </w:r>
+            <w:proofErr w:type="spellStart"/>
+            <w:r>
+              <w:rPr>
+                <w:rFonts w:ascii="Arial" w:hAnsi="Arial" w:cs="Arial"/>
+                <w:sz w:val="22"/>
+                <w:szCs w:val="22"/>
+              </w:rPr>
+              <w:t>Vertrag</w:t>
+            </w:r>
+            <w:proofErr w:type="spellEnd"/>
+            <w:r>
+              <w:rPr>
+                <w:rFonts w:ascii="Arial" w:hAnsi="Arial" w:cs="Arial"/>
+                <w:sz w:val="22"/>
+                <w:szCs w:val="22"/>
+              </w:rPr>
+              <w:t xml:space="preserve"> von </w:t>
+            </w:r>
+            <w:proofErr w:type="spellStart"/>
+            <w:r>
+              <w:rPr>
+                <w:rFonts w:ascii="Arial" w:hAnsi="Arial" w:cs="Arial"/>
+                <w:sz w:val="22"/>
+                <w:szCs w:val="22"/>
+              </w:rPr>
+              <w:t>seinem</w:t>
+            </w:r>
+            <w:proofErr w:type="spellEnd"/>
+            <w:r>
+              <w:rPr>
+                <w:rFonts w:ascii="Arial" w:hAnsi="Arial" w:cs="Arial"/>
+                <w:sz w:val="22"/>
+                <w:szCs w:val="22"/>
+              </w:rPr>
+              <w:t xml:space="preserve"> </w:t>
+            </w:r>
+            <w:proofErr w:type="spellStart"/>
+            <w:r>
+              <w:rPr>
+                <w:rFonts w:ascii="Arial" w:hAnsi="Arial" w:cs="Arial"/>
+                <w:sz w:val="22"/>
+                <w:szCs w:val="22"/>
+              </w:rPr>
+              <w:t>Dienstherrn</w:t>
+            </w:r>
+            <w:proofErr w:type="spellEnd"/>
+            <w:r>
+              <w:rPr>
+                <w:rFonts w:ascii="Arial" w:hAnsi="Arial" w:cs="Arial"/>
+                <w:sz w:val="22"/>
+                <w:szCs w:val="22"/>
+              </w:rPr>
+              <w:t>/</w:t>
+            </w:r>
+            <w:proofErr w:type="spellStart"/>
+            <w:r>
+              <w:rPr>
+                <w:rFonts w:ascii="Arial" w:hAnsi="Arial" w:cs="Arial"/>
+                <w:sz w:val="22"/>
+                <w:szCs w:val="22"/>
+              </w:rPr>
+              <w:t>Arbeitgeber</w:t>
+            </w:r>
+            <w:proofErr w:type="spellEnd"/>
+            <w:r>
+              <w:rPr>
+                <w:rFonts w:ascii="Arial" w:hAnsi="Arial" w:cs="Arial"/>
+                <w:sz w:val="22"/>
+                <w:szCs w:val="22"/>
+              </w:rPr>
+              <w:t xml:space="preserve"> </w:t>
+            </w:r>
+            <w:proofErr w:type="spellStart"/>
+            <w:r>
+              <w:rPr>
+                <w:rFonts w:ascii="Arial" w:hAnsi="Arial" w:cs="Arial"/>
+                <w:sz w:val="22"/>
+                <w:szCs w:val="22"/>
+              </w:rPr>
+              <w:t>vorab</w:t>
+            </w:r>
+            <w:proofErr w:type="spellEnd"/>
+            <w:r>
+              <w:rPr>
+                <w:rFonts w:ascii="Arial" w:hAnsi="Arial" w:cs="Arial"/>
+                <w:sz w:val="22"/>
+                <w:szCs w:val="22"/>
+              </w:rPr>
+              <w:t xml:space="preserve"> </w:t>
+            </w:r>
+            <w:proofErr w:type="spellStart"/>
+            <w:r>
+              <w:rPr>
+                <w:rFonts w:ascii="Arial" w:hAnsi="Arial" w:cs="Arial"/>
+                <w:sz w:val="22"/>
+                <w:szCs w:val="22"/>
+              </w:rPr>
+              <w:t>genehmigen</w:t>
+            </w:r>
+            <w:proofErr w:type="spellEnd"/>
+            <w:r>
+              <w:rPr>
+                <w:rFonts w:ascii="Arial" w:hAnsi="Arial" w:cs="Arial"/>
+                <w:sz w:val="22"/>
+                <w:szCs w:val="22"/>
+              </w:rPr>
+              <w:t xml:space="preserve"> </w:t>
+            </w:r>
+            <w:proofErr w:type="spellStart"/>
+            <w:r>
+              <w:rPr>
+                <w:rFonts w:ascii="Arial" w:hAnsi="Arial" w:cs="Arial"/>
+                <w:sz w:val="22"/>
+                <w:szCs w:val="22"/>
+              </w:rPr>
+              <w:t>lassen</w:t>
+            </w:r>
+            <w:proofErr w:type="spellEnd"/>
+            <w:r>
+              <w:rPr>
+                <w:rFonts w:ascii="Arial" w:hAnsi="Arial" w:cs="Arial"/>
+                <w:sz w:val="22"/>
+                <w:szCs w:val="22"/>
+              </w:rPr>
+              <w:t xml:space="preserve">. </w:t>
+            </w:r>
+            <w:r>
+              <w:rPr>
+                <w:rFonts w:ascii="Arial" w:hAnsi="Arial" w:cs="Arial"/>
+                <w:sz w:val="22"/>
+                <w:szCs w:val="22"/>
+                <w:lang w:val="da-DK"/>
+              </w:rPr>
+              <w:t xml:space="preserve">Die Vereinbarung wird erst mit ordnungsgemäßer Genehmigung durch den Dienstherrn/Arbeitgeber wirksam. Die Genehmigung des Dienstherrn ist Lilly samt dem unterzeichneten Vertrag zu übersenden. </w:t>
+            </w:r>
+          </w:p>
+          <w:p>
+            <w:pPr>
+              <w:jc w:val="both"/>
+              <w:rPr>
+                <w:rFonts w:ascii="Arial" w:hAnsi="Arial" w:cs="Arial"/>
+                <w:sz w:val="22"/>
+                <w:szCs w:val="22"/>
+                <w:lang w:val="da-DK"/>
               </w:rPr>
             </w:pPr>
           </w:p>
@@ -5309,7 +6318,6 @@
               <w:jc w:val="both"/>
               <w:rPr>
                 <w:rFonts w:ascii="Arial" w:hAnsi="Arial" w:cs="Arial"/>
-                <w:b/>
                 <w:sz w:val="22"/>
                 <w:szCs w:val="22"/>
                 <w:lang w:val="da-DK"/>
@@ -5318,22 +6326,20 @@
             <w:r>
               <w:rPr>
                 <w:rFonts w:ascii="Arial" w:hAnsi="Arial" w:cs="Arial"/>
-                <w:b/>
                 <w:sz w:val="22"/>
                 <w:szCs w:val="22"/>
                 <w:lang w:val="da-DK"/>
               </w:rPr>
-              <w:t>Die nachfolgenden Anlagen zu diesem Vertrag werden verbindlicher Vertragsbestandteil:</w:t>
+              <w:t xml:space="preserve">Sollte der Vertragspartner darüber hinaus nebenberuflich und/oder in seiner Freizeit auch für eine andere öffentlich-rechtliche Einrichtung oder Organisation tätig sein, soll der Vertragspartner diese Vereinbarung der entsprechenden Einrichtung oder Organisation anzeigen, sofern die Tätigkeit nach dieser Vereinbarung mit seiner Tätigkeit für die Einrichtung/Organisation in einem Interessenkonflikt steht oder ein solcher zu befürchten ist. </w:t>
             </w:r>
           </w:p>
           <w:p>
             <w:pPr>
-              <w:jc w:val="both"/>
-              <w:rPr>
-                <w:rFonts w:ascii="Arial" w:hAnsi="Arial" w:cs="Arial"/>
-                <w:sz w:val="22"/>
-                <w:szCs w:val="22"/>
-                <w:lang w:val="de-DE"/>
+              <w:rPr>
+                <w:rFonts w:ascii="Arial" w:hAnsi="Arial" w:cs="Arial"/>
+                <w:sz w:val="22"/>
+                <w:szCs w:val="22"/>
+                <w:lang w:val="da-DK"/>
               </w:rPr>
             </w:pPr>
           </w:p>
@@ -5344,17 +6350,27 @@
                 <w:rFonts w:ascii="Arial" w:hAnsi="Arial" w:cs="Arial"/>
                 <w:sz w:val="22"/>
                 <w:szCs w:val="22"/>
-                <w:lang w:val="de-DE"/>
+                <w:lang w:val="da-DK"/>
               </w:rPr>
             </w:pPr>
             <w:r>
               <w:rPr>
                 <w:rFonts w:ascii="Arial" w:hAnsi="Arial" w:cs="Arial"/>
-                <w:sz w:val="22"/>
-                <w:szCs w:val="22"/>
-                <w:lang w:val="de-DE"/>
-              </w:rPr>
-              <w:t>Anlage 1: Allgemeine Vertragsbedingungen</w:t>
+                <w:b/>
+                <w:sz w:val="22"/>
+                <w:szCs w:val="22"/>
+                <w:lang w:val="da-DK"/>
+              </w:rPr>
+              <w:t>Datenschutz</w:t>
+            </w:r>
+            <w:r>
+              <w:rPr>
+                <w:rFonts w:ascii="Arial" w:hAnsi="Arial" w:cs="Arial"/>
+                <w:sz w:val="22"/>
+                <w:szCs w:val="22"/>
+                <w:lang w:val="da-DK"/>
+              </w:rPr>
+              <w:t>: Wir machen darauf aufmerksam, dass Lilly persönliche Daten ausschließlich in dem Umfang erhebt, verarbeitet und nutzt, wie es zur Erfüllung der Geschäftsbeziehung mit dem Vertragspartner erforderlich ist. Dabei beachtet Lilly stets die gesetzlichen Vorschriften zu Datenschutz und Vertraulichkeit. Zur Erfüllung der Geschäftsbeziehungen werden unter Beachtung der gesetzlichen Regelungen zum Datenschutz externe Dienstleister eingesetzt.</w:t>
             </w:r>
           </w:p>
           <w:p>
@@ -5364,35 +6380,7 @@
                 <w:rFonts w:ascii="Arial" w:hAnsi="Arial" w:cs="Arial"/>
                 <w:sz w:val="22"/>
                 <w:szCs w:val="22"/>
-                <w:lang w:val="de-DE"/>
-              </w:rPr>
-            </w:pPr>
-            <w:r>
-              <w:rPr>
-                <w:rFonts w:ascii="Arial" w:hAnsi="Arial" w:cs="Arial"/>
-                <w:sz w:val="22"/>
-                <w:szCs w:val="22"/>
-                <w:lang w:val="de-DE"/>
-              </w:rPr>
-              <w:t xml:space="preserve">Anlage 2: </w:t>
-            </w:r>
-            <w:r>
-              <w:rPr>
-                <w:rFonts w:ascii="Arial" w:hAnsi="Arial" w:cs="Arial"/>
-                <w:color w:val="000000"/>
-                <w:lang w:val="da-DK" w:eastAsia="en-IE"/>
-              </w:rPr>
-              <w:t>Einwilligungserklärungen und Vertrags- und Zahlungsinformationen</w:t>
-            </w:r>
-          </w:p>
-          <w:p>
-            <w:pPr>
-              <w:jc w:val="both"/>
-              <w:rPr>
-                <w:rFonts w:ascii="Arial" w:hAnsi="Arial" w:cs="Arial"/>
-                <w:sz w:val="22"/>
-                <w:szCs w:val="22"/>
-                <w:lang w:val="de-DE"/>
+                <w:lang w:val="da-DK"/>
               </w:rPr>
             </w:pPr>
           </w:p>
@@ -5401,30 +6389,231 @@
               <w:jc w:val="both"/>
               <w:rPr>
                 <w:rFonts w:ascii="Arial" w:hAnsi="Arial" w:cs="Arial"/>
+                <w:sz w:val="22"/>
+                <w:szCs w:val="22"/>
+                <w:lang w:val="da-DK"/>
+              </w:rPr>
+            </w:pPr>
+            <w:r>
+              <w:rPr>
+                <w:rFonts w:ascii="Arial" w:hAnsi="Arial" w:cs="Arial"/>
+                <w:sz w:val="22"/>
+                <w:szCs w:val="22"/>
+                <w:lang w:val="da-DK"/>
+              </w:rPr>
+              <w:t>Lilly speichert Daten auch weiterhin, um mit dem Vertragspartner zum Zwecke weiterer Referenten-, Moderations-, oder Beratertätigkeiten in Kontakt treten zu können. Zu diesen Zwecken können auch andere Lilly-Gesellschaften weltweit auf Daten des Vertragspartners zugreifen. Sollte der Vertragspartner mit einer künftigen Kontaktaufnahme nicht einverstanden sein, kann er dieser gegenüber der Abteilung Ethik &amp; Compliance (Tel: +49 6172 273-0) widersprechen.</w:t>
+            </w:r>
+          </w:p>
+          <w:p>
+            <w:pPr>
+              <w:rPr>
+                <w:rFonts w:ascii="Arial" w:hAnsi="Arial" w:cs="Arial"/>
+                <w:sz w:val="22"/>
+                <w:szCs w:val="22"/>
+                <w:lang w:val="da-DK"/>
+              </w:rPr>
+            </w:pPr>
+          </w:p>
+          <w:p>
+            <w:pPr>
+              <w:pStyle w:val="BodyText"/>
+              <w:jc w:val="both"/>
+              <w:rPr>
+                <w:rFonts w:ascii="Garamond" w:hAnsi="Garamond"/>
+                <w:szCs w:val="24"/>
+                <w:lang w:val="da-DK"/>
+              </w:rPr>
+            </w:pPr>
+            <w:r>
+              <w:rPr>
+                <w:rFonts w:ascii="Arial" w:hAnsi="Arial" w:cs="Arial"/>
+                <w:sz w:val="22"/>
+                <w:szCs w:val="22"/>
+                <w:lang w:val="da-DK"/>
+              </w:rPr>
+              <w:t>Für den Fall, dass der Vertragspartner weitere Informationen zum Umgang von Lilly mit persönlichen Daten erfahren möchte, bitten wir, sich gerne an unsere Abteilung Ethik &amp; Compliance zu wenden (Tel: +49 6172 273-0).</w:t>
+            </w:r>
+          </w:p>
+        </w:tc>
+      </w:tr>
+    </w:tbl>
+    <w:p>
+      <w:pPr>
+        <w:pStyle w:val="BodyText"/>
+        <w:rPr>
+          <w:rFonts w:ascii="Garamond" w:hAnsi="Garamond"/>
+          <w:szCs w:val="24"/>
+          <w:lang w:val="da-DK"/>
+        </w:rPr>
+      </w:pPr>
+    </w:p>
+    <w:p>
+      <w:pPr>
+        <w:rPr>
+          <w:rFonts w:ascii="Garamond" w:hAnsi="Garamond"/>
+          <w:sz w:val="24"/>
+          <w:szCs w:val="24"/>
+          <w:lang w:val="da-DK"/>
+        </w:rPr>
+      </w:pPr>
+      <w:r>
+        <w:rPr>
+          <w:rFonts w:ascii="Garamond" w:hAnsi="Garamond"/>
+          <w:szCs w:val="24"/>
+          <w:lang w:val="da-DK"/>
+        </w:rPr>
+        <w:br w:type="page"/>
+      </w:r>
+    </w:p>
+    <w:p>
+      <w:pPr>
+        <w:pStyle w:val="BodyText"/>
+        <w:rPr>
+          <w:rFonts w:ascii="Garamond" w:hAnsi="Garamond"/>
+          <w:szCs w:val="24"/>
+          <w:lang w:val="da-DK"/>
+        </w:rPr>
+      </w:pPr>
+    </w:p>
+    <w:tbl>
+      <w:tblPr>
+        <w:tblStyle w:val="TableGrid"/>
+        <w:tblW w:w="0" w:type="auto"/>
+        <w:tblLook w:val="04A0" w:firstRow="1" w:lastRow="0" w:firstColumn="1" w:lastColumn="0" w:noHBand="0" w:noVBand="1"/>
+      </w:tblPr>
+      <w:tblGrid>
+        <w:gridCol w:w="8984"/>
+      </w:tblGrid>
+      <w:tr>
+        <w:tc>
+          <w:tcPr>
+            <w:tcW w:w="8984" w:type="dxa"/>
+            <w:tcBorders>
+              <w:top w:val="nil"/>
+              <w:left w:val="nil"/>
+              <w:bottom w:val="nil"/>
+              <w:right w:val="nil"/>
+            </w:tcBorders>
+          </w:tcPr>
+          <w:p>
+            <w:pPr>
+              <w:jc w:val="both"/>
+              <w:rPr>
+                <w:rFonts w:ascii="Arial" w:hAnsi="Arial" w:cs="Arial"/>
+                <w:b/>
+                <w:sz w:val="22"/>
+                <w:szCs w:val="22"/>
+                <w:lang w:val="de-DE"/>
+              </w:rPr>
+            </w:pPr>
+          </w:p>
+          <w:p>
+            <w:pPr>
+              <w:jc w:val="both"/>
+              <w:rPr>
+                <w:rFonts w:ascii="Arial" w:hAnsi="Arial" w:cs="Arial"/>
+                <w:b/>
+                <w:sz w:val="22"/>
+                <w:szCs w:val="22"/>
+                <w:lang w:val="da-DK"/>
+              </w:rPr>
+            </w:pPr>
+            <w:r>
+              <w:rPr>
+                <w:rFonts w:ascii="Arial" w:hAnsi="Arial" w:cs="Arial"/>
+                <w:b/>
+                <w:sz w:val="22"/>
+                <w:szCs w:val="22"/>
+                <w:lang w:val="da-DK"/>
+              </w:rPr>
+              <w:t>Die nachfolgenden Anlagen zu diesem Vertrag werden verbindlicher Vertragsbestandteil:</w:t>
+            </w:r>
+          </w:p>
+          <w:p>
+            <w:pPr>
+              <w:jc w:val="both"/>
+              <w:rPr>
+                <w:rFonts w:ascii="Arial" w:hAnsi="Arial" w:cs="Arial"/>
+                <w:sz w:val="22"/>
+                <w:szCs w:val="22"/>
+                <w:lang w:val="de-DE"/>
+              </w:rPr>
+            </w:pPr>
+          </w:p>
+          <w:p>
+            <w:pPr>
+              <w:jc w:val="both"/>
+              <w:rPr>
+                <w:rFonts w:ascii="Arial" w:hAnsi="Arial" w:cs="Arial"/>
+                <w:sz w:val="22"/>
+                <w:szCs w:val="22"/>
+                <w:lang w:val="de-DE"/>
+              </w:rPr>
+            </w:pPr>
+            <w:r>
+              <w:rPr>
+                <w:rFonts w:ascii="Arial" w:hAnsi="Arial" w:cs="Arial"/>
+                <w:sz w:val="22"/>
+                <w:szCs w:val="22"/>
+                <w:lang w:val="de-DE"/>
+              </w:rPr>
+              <w:t>Anlage 1: Allgemeine Vertragsbedingungen</w:t>
+            </w:r>
+          </w:p>
+          <w:p>
+            <w:pPr>
+              <w:jc w:val="both"/>
+              <w:rPr>
+                <w:rFonts w:ascii="Arial" w:hAnsi="Arial" w:cs="Arial"/>
+                <w:sz w:val="22"/>
+                <w:szCs w:val="22"/>
+                <w:lang w:val="de-DE"/>
+              </w:rPr>
+            </w:pPr>
+            <w:r>
+              <w:rPr>
+                <w:rFonts w:ascii="Arial" w:hAnsi="Arial" w:cs="Arial"/>
+                <w:sz w:val="22"/>
+                <w:szCs w:val="22"/>
+                <w:lang w:val="de-DE"/>
+              </w:rPr>
+              <w:t xml:space="preserve">Anlage 2: </w:t>
+            </w:r>
+            <w:r>
+              <w:rPr>
+                <w:rFonts w:ascii="Arial" w:hAnsi="Arial" w:cs="Arial"/>
+                <w:color w:val="000000"/>
+                <w:lang w:val="da-DK" w:eastAsia="en-IE"/>
+              </w:rPr>
+              <w:t>Einwilligungserklärungen und Vertrags- und Zahlungsinformationen</w:t>
+            </w:r>
+          </w:p>
+          <w:p>
+            <w:pPr>
+              <w:jc w:val="both"/>
+              <w:rPr>
+                <w:rFonts w:ascii="Arial" w:hAnsi="Arial" w:cs="Arial"/>
+                <w:sz w:val="22"/>
+                <w:szCs w:val="22"/>
+                <w:lang w:val="de-DE"/>
+              </w:rPr>
+            </w:pPr>
+          </w:p>
+          <w:p>
+            <w:pPr>
+              <w:jc w:val="both"/>
+              <w:rPr>
+                <w:rFonts w:ascii="Arial" w:hAnsi="Arial" w:cs="Arial"/>
+                <w:color w:val="FF0000"/>
+                <w:lang w:val="de-DE"/>
+              </w:rPr>
+            </w:pPr>
+            <w:r>
+              <w:rPr>
+                <w:rFonts w:ascii="Arial" w:hAnsi="Arial" w:cs="Arial"/>
                 <w:color w:val="FFFFFF" w:themeColor="background1"/>
-                <w:lang w:val="de-DE"/>
-              </w:rPr>
-            </w:pPr>
-            <w:r>
-              <w:rPr>
-                <w:rFonts w:ascii="Arial" w:hAnsi="Arial" w:cs="Arial"/>
-                <w:color w:val="FFFFFF" w:themeColor="background1"/>
-              </w:rPr>
-              <w:t>[</w:t>
-            </w:r>
-            <w:r>
-              <w:rPr>
-                <w:rFonts w:ascii="Arial" w:hAnsi="Arial" w:cs="Arial"/>
-                <w:color w:val="FFFFFF" w:themeColor="background1"/>
-              </w:rPr>
-              <w:t xml:space="preserve">[DOCUSIGN-HCP-SIGN] </w:t>
-            </w:r>
-            <w:r>
-              <w:rPr>
-                <w:rFonts w:ascii="Arial" w:hAnsi="Arial" w:cs="Arial"/>
-                <w:color w:val="FFFFFF" w:themeColor="background1"/>
-              </w:rPr>
-              <w:t>DOCUSIGN-HCP-SIGN]</w:t>
+              </w:rPr>
+              <w:t>-</w:t>
             </w:r>
           </w:p>
           <w:p>
@@ -5531,30 +6720,16 @@
               <w:jc w:val="both"/>
               <w:rPr>
                 <w:rFonts w:ascii="Arial" w:hAnsi="Arial" w:cs="Arial"/>
+                <w:color w:val="FF0000"/>
+                <w:lang w:val="de-DE"/>
+              </w:rPr>
+            </w:pPr>
+            <w:r>
+              <w:rPr>
+                <w:rFonts w:ascii="Arial" w:hAnsi="Arial" w:cs="Arial"/>
                 <w:color w:val="FFFFFF" w:themeColor="background1"/>
-                <w:lang w:val="de-DE"/>
-              </w:rPr>
-            </w:pPr>
-            <w:r>
-              <w:rPr>
-                <w:rFonts w:ascii="Arial" w:hAnsi="Arial" w:cs="Arial"/>
-                <w:color w:val="FFFFFF" w:themeColor="background1"/>
-              </w:rPr>
-              <w:t>[</w:t>
-            </w:r>
-            <w:r>
-              <w:rPr>
-                <w:rFonts w:ascii="Arial" w:hAnsi="Arial" w:cs="Arial"/>
-                <w:color w:val="FFFFFF" w:themeColor="background1"/>
-              </w:rPr>
-              <w:t>[DOCUSIGN-LILLY-SIGN]</w:t>
-            </w:r>
-            <w:r>
-              <w:rPr>
-                <w:rFonts w:ascii="Arial" w:hAnsi="Arial" w:cs="Arial"/>
-                <w:color w:val="FFFFFF" w:themeColor="background1"/>
-              </w:rPr>
-              <w:t>DOCUSIGN-LILLY-SIGN]</w:t>
+              </w:rPr>
+              <w:t>[-</w:t>
             </w:r>
           </w:p>
           <w:p>
@@ -5741,20 +6916,6 @@
               </w:rPr>
               <w:t>[</w:t>
             </w:r>
-            <w:r>
-              <w:rPr>
-                <w:rFonts w:ascii="Arial" w:hAnsi="Arial" w:cs="Arial"/>
-                <w:color w:val="FFFFFF" w:themeColor="background1"/>
-              </w:rPr>
-              <w:t xml:space="preserve">[DOCUSIGN-HCP-SIGN] </w:t>
-            </w:r>
-            <w:r>
-              <w:rPr>
-                <w:rFonts w:ascii="Arial" w:hAnsi="Arial" w:cs="Arial"/>
-                <w:color w:val="FFFFFF" w:themeColor="background1"/>
-              </w:rPr>
-              <w:t>DOCUSIGN-HCP-SIGN]</w:t>
-            </w:r>
           </w:p>
           <w:p>
             <w:pPr>
@@ -5978,6 +7139,7 @@
                 <w:lang w:val="de-DE"/>
               </w:rPr>
             </w:pPr>
+            <w:bookmarkStart w:id="1" w:name="_GoBack"/>
           </w:p>
           <w:p>
             <w:pPr>
@@ -5995,18 +7157,19 @@
               <w:jc w:val="both"/>
               <w:rPr>
                 <w:rFonts w:ascii="Arial" w:hAnsi="Arial" w:cs="Arial"/>
+                <w:color w:val="FF0000"/>
+                <w:lang w:val="de-DE"/>
+              </w:rPr>
+            </w:pPr>
+            <w:r>
+              <w:rPr>
+                <w:rFonts w:ascii="Arial" w:hAnsi="Arial" w:cs="Arial"/>
                 <w:color w:val="FFFFFF" w:themeColor="background1"/>
-                <w:lang w:val="de-DE"/>
-              </w:rPr>
-            </w:pPr>
-            <w:r>
-              <w:rPr>
-                <w:rFonts w:ascii="Arial" w:hAnsi="Arial" w:cs="Arial"/>
-                <w:color w:val="FFFFFF" w:themeColor="background1"/>
-              </w:rPr>
-              <w:t>[DOCUSIGN-HCP-SIGN]</w:t>
+              </w:rPr>
+              <w:t>[</w:t>
             </w:r>
           </w:p>
+          <w:bookmarkEnd w:id="1"/>
           <w:p>
             <w:pPr>
               <w:jc w:val="both"/>
@@ -6159,8 +7322,42 @@
           <w:szCs w:val="16"/>
           <w:lang w:val="en-US"/>
         </w:rPr>
-        <w:t>Anlage 1: Allgemeine Vertragsbedingungen</w:t>
-      </w:r>
+        <w:t xml:space="preserve">Anlage 1: </w:t>
+      </w:r>
+      <w:proofErr w:type="spellStart"/>
+      <w:r>
+        <w:rPr>
+          <w:rFonts w:ascii="Arial Narrow" w:hAnsi="Arial Narrow"/>
+          <w:b/>
+          <w:sz w:val="16"/>
+          <w:szCs w:val="16"/>
+          <w:lang w:val="en-US"/>
+        </w:rPr>
+        <w:t>Allgemeine</w:t>
+      </w:r>
+      <w:proofErr w:type="spellEnd"/>
+      <w:r>
+        <w:rPr>
+          <w:rFonts w:ascii="Arial Narrow" w:hAnsi="Arial Narrow"/>
+          <w:b/>
+          <w:sz w:val="16"/>
+          <w:szCs w:val="16"/>
+          <w:lang w:val="en-US"/>
+        </w:rPr>
+        <w:t xml:space="preserve"> </w:t>
+      </w:r>
+      <w:proofErr w:type="spellStart"/>
+      <w:r>
+        <w:rPr>
+          <w:rFonts w:ascii="Arial Narrow" w:hAnsi="Arial Narrow"/>
+          <w:b/>
+          <w:sz w:val="16"/>
+          <w:szCs w:val="16"/>
+          <w:lang w:val="en-US"/>
+        </w:rPr>
+        <w:t>Vertragsbedingungen</w:t>
+      </w:r>
+      <w:proofErr w:type="spellEnd"/>
     </w:p>
     <w:p>
       <w:pPr>
@@ -6190,6 +7387,7 @@
           <w:lang w:val="en-US"/>
         </w:rPr>
       </w:pPr>
+      <w:proofErr w:type="spellStart"/>
       <w:r>
         <w:rPr>
           <w:rFonts w:ascii="Arial Narrow" w:hAnsi="Arial Narrow" w:cs="Arial"/>
@@ -6200,6 +7398,7 @@
         </w:rPr>
         <w:t>Zahlungsmodalitäten</w:t>
       </w:r>
+      <w:proofErr w:type="spellEnd"/>
     </w:p>
     <w:p>
       <w:pPr>
@@ -6212,6 +7411,7 @@
           <w:lang w:val="en-US"/>
         </w:rPr>
       </w:pPr>
+      <w:proofErr w:type="spellStart"/>
       <w:r>
         <w:rPr>
           <w:rFonts w:ascii="Arial Narrow" w:hAnsi="Arial Narrow" w:cs="Arial"/>
@@ -6219,8 +7419,371 @@
           <w:szCs w:val="16"/>
           <w:lang w:val="en-US"/>
         </w:rPr>
-        <w:t>Sofern nicht anders vereinbart, zahlt Lilly Auslagen per elektronischer Überweisung nach Abschluss der Dienstleistung und nach Vorlage einer entsprechenden Reisekostenabrechnung und Rechnung innerhalb von 30 Tagen</w:t>
-      </w:r>
+        <w:t>Sofern</w:t>
+      </w:r>
+      <w:proofErr w:type="spellEnd"/>
+      <w:r>
+        <w:rPr>
+          <w:rFonts w:ascii="Arial Narrow" w:hAnsi="Arial Narrow" w:cs="Arial"/>
+          <w:sz w:val="16"/>
+          <w:szCs w:val="16"/>
+          <w:lang w:val="en-US"/>
+        </w:rPr>
+        <w:t xml:space="preserve"> </w:t>
+      </w:r>
+      <w:proofErr w:type="spellStart"/>
+      <w:r>
+        <w:rPr>
+          <w:rFonts w:ascii="Arial Narrow" w:hAnsi="Arial Narrow" w:cs="Arial"/>
+          <w:sz w:val="16"/>
+          <w:szCs w:val="16"/>
+          <w:lang w:val="en-US"/>
+        </w:rPr>
+        <w:t>nicht</w:t>
+      </w:r>
+      <w:proofErr w:type="spellEnd"/>
+      <w:r>
+        <w:rPr>
+          <w:rFonts w:ascii="Arial Narrow" w:hAnsi="Arial Narrow" w:cs="Arial"/>
+          <w:sz w:val="16"/>
+          <w:szCs w:val="16"/>
+          <w:lang w:val="en-US"/>
+        </w:rPr>
+        <w:t xml:space="preserve"> </w:t>
+      </w:r>
+      <w:proofErr w:type="spellStart"/>
+      <w:proofErr w:type="gramStart"/>
+      <w:r>
+        <w:rPr>
+          <w:rFonts w:ascii="Arial Narrow" w:hAnsi="Arial Narrow" w:cs="Arial"/>
+          <w:sz w:val="16"/>
+          <w:szCs w:val="16"/>
+          <w:lang w:val="en-US"/>
+        </w:rPr>
+        <w:t>anders</w:t>
+      </w:r>
+      <w:proofErr w:type="spellEnd"/>
+      <w:proofErr w:type="gramEnd"/>
+      <w:r>
+        <w:rPr>
+          <w:rFonts w:ascii="Arial Narrow" w:hAnsi="Arial Narrow" w:cs="Arial"/>
+          <w:sz w:val="16"/>
+          <w:szCs w:val="16"/>
+          <w:lang w:val="en-US"/>
+        </w:rPr>
+        <w:t xml:space="preserve"> </w:t>
+      </w:r>
+      <w:proofErr w:type="spellStart"/>
+      <w:r>
+        <w:rPr>
+          <w:rFonts w:ascii="Arial Narrow" w:hAnsi="Arial Narrow" w:cs="Arial"/>
+          <w:sz w:val="16"/>
+          <w:szCs w:val="16"/>
+          <w:lang w:val="en-US"/>
+        </w:rPr>
+        <w:t>vereinbart</w:t>
+      </w:r>
+      <w:proofErr w:type="spellEnd"/>
+      <w:r>
+        <w:rPr>
+          <w:rFonts w:ascii="Arial Narrow" w:hAnsi="Arial Narrow" w:cs="Arial"/>
+          <w:sz w:val="16"/>
+          <w:szCs w:val="16"/>
+          <w:lang w:val="en-US"/>
+        </w:rPr>
+        <w:t xml:space="preserve">, </w:t>
+      </w:r>
+      <w:proofErr w:type="spellStart"/>
+      <w:r>
+        <w:rPr>
+          <w:rFonts w:ascii="Arial Narrow" w:hAnsi="Arial Narrow" w:cs="Arial"/>
+          <w:sz w:val="16"/>
+          <w:szCs w:val="16"/>
+          <w:lang w:val="en-US"/>
+        </w:rPr>
+        <w:t>zahlt</w:t>
+      </w:r>
+      <w:proofErr w:type="spellEnd"/>
+      <w:r>
+        <w:rPr>
+          <w:rFonts w:ascii="Arial Narrow" w:hAnsi="Arial Narrow" w:cs="Arial"/>
+          <w:sz w:val="16"/>
+          <w:szCs w:val="16"/>
+          <w:lang w:val="en-US"/>
+        </w:rPr>
+        <w:t xml:space="preserve"> Lilly </w:t>
+      </w:r>
+      <w:proofErr w:type="spellStart"/>
+      <w:r>
+        <w:rPr>
+          <w:rFonts w:ascii="Arial Narrow" w:hAnsi="Arial Narrow" w:cs="Arial"/>
+          <w:sz w:val="16"/>
+          <w:szCs w:val="16"/>
+          <w:lang w:val="en-US"/>
+        </w:rPr>
+        <w:t>Auslagen</w:t>
+      </w:r>
+      <w:proofErr w:type="spellEnd"/>
+      <w:r>
+        <w:rPr>
+          <w:rFonts w:ascii="Arial Narrow" w:hAnsi="Arial Narrow" w:cs="Arial"/>
+          <w:sz w:val="16"/>
+          <w:szCs w:val="16"/>
+          <w:lang w:val="en-US"/>
+        </w:rPr>
+        <w:t xml:space="preserve"> per </w:t>
+      </w:r>
+      <w:proofErr w:type="spellStart"/>
+      <w:r>
+        <w:rPr>
+          <w:rFonts w:ascii="Arial Narrow" w:hAnsi="Arial Narrow" w:cs="Arial"/>
+          <w:sz w:val="16"/>
+          <w:szCs w:val="16"/>
+          <w:lang w:val="en-US"/>
+        </w:rPr>
+        <w:t>elektronischer</w:t>
+      </w:r>
+      <w:proofErr w:type="spellEnd"/>
+      <w:r>
+        <w:rPr>
+          <w:rFonts w:ascii="Arial Narrow" w:hAnsi="Arial Narrow" w:cs="Arial"/>
+          <w:sz w:val="16"/>
+          <w:szCs w:val="16"/>
+          <w:lang w:val="en-US"/>
+        </w:rPr>
+        <w:t xml:space="preserve"> </w:t>
+      </w:r>
+      <w:proofErr w:type="spellStart"/>
+      <w:r>
+        <w:rPr>
+          <w:rFonts w:ascii="Arial Narrow" w:hAnsi="Arial Narrow" w:cs="Arial"/>
+          <w:sz w:val="16"/>
+          <w:szCs w:val="16"/>
+          <w:lang w:val="en-US"/>
+        </w:rPr>
+        <w:t>Überweisung</w:t>
+      </w:r>
+      <w:proofErr w:type="spellEnd"/>
+      <w:r>
+        <w:rPr>
+          <w:rFonts w:ascii="Arial Narrow" w:hAnsi="Arial Narrow" w:cs="Arial"/>
+          <w:sz w:val="16"/>
+          <w:szCs w:val="16"/>
+          <w:lang w:val="en-US"/>
+        </w:rPr>
+        <w:t xml:space="preserve"> </w:t>
+      </w:r>
+      <w:proofErr w:type="spellStart"/>
+      <w:r>
+        <w:rPr>
+          <w:rFonts w:ascii="Arial Narrow" w:hAnsi="Arial Narrow" w:cs="Arial"/>
+          <w:sz w:val="16"/>
+          <w:szCs w:val="16"/>
+          <w:lang w:val="en-US"/>
+        </w:rPr>
+        <w:t>nach</w:t>
+      </w:r>
+      <w:proofErr w:type="spellEnd"/>
+      <w:r>
+        <w:rPr>
+          <w:rFonts w:ascii="Arial Narrow" w:hAnsi="Arial Narrow" w:cs="Arial"/>
+          <w:sz w:val="16"/>
+          <w:szCs w:val="16"/>
+          <w:lang w:val="en-US"/>
+        </w:rPr>
+        <w:t xml:space="preserve"> </w:t>
+      </w:r>
+      <w:proofErr w:type="spellStart"/>
+      <w:r>
+        <w:rPr>
+          <w:rFonts w:ascii="Arial Narrow" w:hAnsi="Arial Narrow" w:cs="Arial"/>
+          <w:sz w:val="16"/>
+          <w:szCs w:val="16"/>
+          <w:lang w:val="en-US"/>
+        </w:rPr>
+        <w:t>Abschluss</w:t>
+      </w:r>
+      <w:proofErr w:type="spellEnd"/>
+      <w:r>
+        <w:rPr>
+          <w:rFonts w:ascii="Arial Narrow" w:hAnsi="Arial Narrow" w:cs="Arial"/>
+          <w:sz w:val="16"/>
+          <w:szCs w:val="16"/>
+          <w:lang w:val="en-US"/>
+        </w:rPr>
+        <w:t xml:space="preserve"> der </w:t>
+      </w:r>
+      <w:proofErr w:type="spellStart"/>
+      <w:r>
+        <w:rPr>
+          <w:rFonts w:ascii="Arial Narrow" w:hAnsi="Arial Narrow" w:cs="Arial"/>
+          <w:sz w:val="16"/>
+          <w:szCs w:val="16"/>
+          <w:lang w:val="en-US"/>
+        </w:rPr>
+        <w:t>Dienstleistung</w:t>
+      </w:r>
+      <w:proofErr w:type="spellEnd"/>
+      <w:r>
+        <w:rPr>
+          <w:rFonts w:ascii="Arial Narrow" w:hAnsi="Arial Narrow" w:cs="Arial"/>
+          <w:sz w:val="16"/>
+          <w:szCs w:val="16"/>
+          <w:lang w:val="en-US"/>
+        </w:rPr>
+        <w:t xml:space="preserve"> und </w:t>
+      </w:r>
+      <w:proofErr w:type="spellStart"/>
+      <w:r>
+        <w:rPr>
+          <w:rFonts w:ascii="Arial Narrow" w:hAnsi="Arial Narrow" w:cs="Arial"/>
+          <w:sz w:val="16"/>
+          <w:szCs w:val="16"/>
+          <w:lang w:val="en-US"/>
+        </w:rPr>
+        <w:t>nach</w:t>
+      </w:r>
+      <w:proofErr w:type="spellEnd"/>
+      <w:r>
+        <w:rPr>
+          <w:rFonts w:ascii="Arial Narrow" w:hAnsi="Arial Narrow" w:cs="Arial"/>
+          <w:sz w:val="16"/>
+          <w:szCs w:val="16"/>
+          <w:lang w:val="en-US"/>
+        </w:rPr>
+        <w:t xml:space="preserve"> </w:t>
+      </w:r>
+      <w:proofErr w:type="spellStart"/>
+      <w:r>
+        <w:rPr>
+          <w:rFonts w:ascii="Arial Narrow" w:hAnsi="Arial Narrow" w:cs="Arial"/>
+          <w:sz w:val="16"/>
+          <w:szCs w:val="16"/>
+          <w:lang w:val="en-US"/>
+        </w:rPr>
+        <w:t>Vorlage</w:t>
+      </w:r>
+      <w:proofErr w:type="spellEnd"/>
+      <w:r>
+        <w:rPr>
+          <w:rFonts w:ascii="Arial Narrow" w:hAnsi="Arial Narrow" w:cs="Arial"/>
+          <w:sz w:val="16"/>
+          <w:szCs w:val="16"/>
+          <w:lang w:val="en-US"/>
+        </w:rPr>
+        <w:t xml:space="preserve"> </w:t>
+      </w:r>
+      <w:proofErr w:type="spellStart"/>
+      <w:r>
+        <w:rPr>
+          <w:rFonts w:ascii="Arial Narrow" w:hAnsi="Arial Narrow" w:cs="Arial"/>
+          <w:sz w:val="16"/>
+          <w:szCs w:val="16"/>
+          <w:lang w:val="en-US"/>
+        </w:rPr>
+        <w:t>einer</w:t>
+      </w:r>
+      <w:proofErr w:type="spellEnd"/>
+      <w:r>
+        <w:rPr>
+          <w:rFonts w:ascii="Arial Narrow" w:hAnsi="Arial Narrow" w:cs="Arial"/>
+          <w:sz w:val="16"/>
+          <w:szCs w:val="16"/>
+          <w:lang w:val="en-US"/>
+        </w:rPr>
+        <w:t xml:space="preserve"> </w:t>
+      </w:r>
+      <w:proofErr w:type="spellStart"/>
+      <w:r>
+        <w:rPr>
+          <w:rFonts w:ascii="Arial Narrow" w:hAnsi="Arial Narrow" w:cs="Arial"/>
+          <w:sz w:val="16"/>
+          <w:szCs w:val="16"/>
+          <w:lang w:val="en-US"/>
+        </w:rPr>
+        <w:t>entsprechenden</w:t>
+      </w:r>
+      <w:proofErr w:type="spellEnd"/>
+      <w:r>
+        <w:rPr>
+          <w:rFonts w:ascii="Arial Narrow" w:hAnsi="Arial Narrow" w:cs="Arial"/>
+          <w:sz w:val="16"/>
+          <w:szCs w:val="16"/>
+          <w:lang w:val="en-US"/>
+        </w:rPr>
+        <w:t xml:space="preserve"> </w:t>
+      </w:r>
+      <w:proofErr w:type="spellStart"/>
+      <w:r>
+        <w:rPr>
+          <w:rFonts w:ascii="Arial Narrow" w:hAnsi="Arial Narrow" w:cs="Arial"/>
+          <w:sz w:val="16"/>
+          <w:szCs w:val="16"/>
+          <w:lang w:val="en-US"/>
+        </w:rPr>
+        <w:t>Reisekostenabrechnung</w:t>
+      </w:r>
+      <w:proofErr w:type="spellEnd"/>
+      <w:r>
+        <w:rPr>
+          <w:rFonts w:ascii="Arial Narrow" w:hAnsi="Arial Narrow" w:cs="Arial"/>
+          <w:sz w:val="16"/>
+          <w:szCs w:val="16"/>
+          <w:lang w:val="en-US"/>
+        </w:rPr>
+        <w:t xml:space="preserve"> und </w:t>
+      </w:r>
+      <w:proofErr w:type="spellStart"/>
+      <w:r>
+        <w:rPr>
+          <w:rFonts w:ascii="Arial Narrow" w:hAnsi="Arial Narrow" w:cs="Arial"/>
+          <w:sz w:val="16"/>
+          <w:szCs w:val="16"/>
+          <w:lang w:val="en-US"/>
+        </w:rPr>
+        <w:t>Rechnung</w:t>
+      </w:r>
+      <w:proofErr w:type="spellEnd"/>
+      <w:r>
+        <w:rPr>
+          <w:rFonts w:ascii="Arial Narrow" w:hAnsi="Arial Narrow" w:cs="Arial"/>
+          <w:sz w:val="16"/>
+          <w:szCs w:val="16"/>
+          <w:lang w:val="en-US"/>
+        </w:rPr>
+        <w:t xml:space="preserve"> </w:t>
+      </w:r>
+      <w:proofErr w:type="spellStart"/>
+      <w:r>
+        <w:rPr>
+          <w:rFonts w:ascii="Arial Narrow" w:hAnsi="Arial Narrow" w:cs="Arial"/>
+          <w:sz w:val="16"/>
+          <w:szCs w:val="16"/>
+          <w:lang w:val="en-US"/>
+        </w:rPr>
+        <w:t>innerhalb</w:t>
+      </w:r>
+      <w:proofErr w:type="spellEnd"/>
+      <w:r>
+        <w:rPr>
+          <w:rFonts w:ascii="Arial Narrow" w:hAnsi="Arial Narrow" w:cs="Arial"/>
+          <w:sz w:val="16"/>
+          <w:szCs w:val="16"/>
+          <w:lang w:val="en-US"/>
+        </w:rPr>
+        <w:t xml:space="preserve"> von 30 </w:t>
+      </w:r>
+      <w:proofErr w:type="spellStart"/>
+      <w:r>
+        <w:rPr>
+          <w:rFonts w:ascii="Arial Narrow" w:hAnsi="Arial Narrow" w:cs="Arial"/>
+          <w:sz w:val="16"/>
+          <w:szCs w:val="16"/>
+          <w:lang w:val="en-US"/>
+        </w:rPr>
+        <w:t>Tagen</w:t>
+      </w:r>
+      <w:proofErr w:type="spellEnd"/>
     </w:p>
     <w:p>
       <w:pPr>
@@ -6522,8 +8085,9 @@
           <w:highlight w:val="magenta"/>
           <w:lang w:val="en-US"/>
         </w:rPr>
-        <w:t>[HINWEIS:  Es gibt zwei Optionen für Abschnitt 6. Die längere Version ist bei ALLEN Verträgen zu verwenden mit Ausnahme von Zwei-Parteien-Verträgen zwischen Lilly und einer Institution, wobei unter Institution eine staatliche</w:t>
-      </w:r>
+        <w:t xml:space="preserve">[HINWEIS:  </w:t>
+      </w:r>
+      <w:proofErr w:type="spellStart"/>
       <w:r>
         <w:rPr>
           <w:rFonts w:ascii="Arial Narrow" w:hAnsi="Arial Narrow" w:cs="Arial"/>
@@ -6532,7 +8096,548 @@
           <w:highlight w:val="magenta"/>
           <w:lang w:val="en-US"/>
         </w:rPr>
-        <w:t xml:space="preserve"> Einrichtung zu verstehen ist.]</w:t>
+        <w:t>Es</w:t>
+      </w:r>
+      <w:proofErr w:type="spellEnd"/>
+      <w:r>
+        <w:rPr>
+          <w:rFonts w:ascii="Arial Narrow" w:hAnsi="Arial Narrow" w:cs="Arial"/>
+          <w:sz w:val="16"/>
+          <w:szCs w:val="16"/>
+          <w:highlight w:val="magenta"/>
+          <w:lang w:val="en-US"/>
+        </w:rPr>
+        <w:t xml:space="preserve"> </w:t>
+      </w:r>
+      <w:proofErr w:type="spellStart"/>
+      <w:r>
+        <w:rPr>
+          <w:rFonts w:ascii="Arial Narrow" w:hAnsi="Arial Narrow" w:cs="Arial"/>
+          <w:sz w:val="16"/>
+          <w:szCs w:val="16"/>
+          <w:highlight w:val="magenta"/>
+          <w:lang w:val="en-US"/>
+        </w:rPr>
+        <w:t>gibt</w:t>
+      </w:r>
+      <w:proofErr w:type="spellEnd"/>
+      <w:r>
+        <w:rPr>
+          <w:rFonts w:ascii="Arial Narrow" w:hAnsi="Arial Narrow" w:cs="Arial"/>
+          <w:sz w:val="16"/>
+          <w:szCs w:val="16"/>
+          <w:highlight w:val="magenta"/>
+          <w:lang w:val="en-US"/>
+        </w:rPr>
+        <w:t xml:space="preserve"> </w:t>
+      </w:r>
+      <w:proofErr w:type="spellStart"/>
+      <w:r>
+        <w:rPr>
+          <w:rFonts w:ascii="Arial Narrow" w:hAnsi="Arial Narrow" w:cs="Arial"/>
+          <w:sz w:val="16"/>
+          <w:szCs w:val="16"/>
+          <w:highlight w:val="magenta"/>
+          <w:lang w:val="en-US"/>
+        </w:rPr>
+        <w:t>zwei</w:t>
+      </w:r>
+      <w:proofErr w:type="spellEnd"/>
+      <w:r>
+        <w:rPr>
+          <w:rFonts w:ascii="Arial Narrow" w:hAnsi="Arial Narrow" w:cs="Arial"/>
+          <w:sz w:val="16"/>
+          <w:szCs w:val="16"/>
+          <w:highlight w:val="magenta"/>
+          <w:lang w:val="en-US"/>
+        </w:rPr>
+        <w:t xml:space="preserve"> </w:t>
+      </w:r>
+      <w:proofErr w:type="spellStart"/>
+      <w:r>
+        <w:rPr>
+          <w:rFonts w:ascii="Arial Narrow" w:hAnsi="Arial Narrow" w:cs="Arial"/>
+          <w:sz w:val="16"/>
+          <w:szCs w:val="16"/>
+          <w:highlight w:val="magenta"/>
+          <w:lang w:val="en-US"/>
+        </w:rPr>
+        <w:t>Optionen</w:t>
+      </w:r>
+      <w:proofErr w:type="spellEnd"/>
+      <w:r>
+        <w:rPr>
+          <w:rFonts w:ascii="Arial Narrow" w:hAnsi="Arial Narrow" w:cs="Arial"/>
+          <w:sz w:val="16"/>
+          <w:szCs w:val="16"/>
+          <w:highlight w:val="magenta"/>
+          <w:lang w:val="en-US"/>
+        </w:rPr>
+        <w:t xml:space="preserve"> </w:t>
+      </w:r>
+      <w:proofErr w:type="spellStart"/>
+      <w:r>
+        <w:rPr>
+          <w:rFonts w:ascii="Arial Narrow" w:hAnsi="Arial Narrow" w:cs="Arial"/>
+          <w:sz w:val="16"/>
+          <w:szCs w:val="16"/>
+          <w:highlight w:val="magenta"/>
+          <w:lang w:val="en-US"/>
+        </w:rPr>
+        <w:t>für</w:t>
+      </w:r>
+      <w:proofErr w:type="spellEnd"/>
+      <w:r>
+        <w:rPr>
+          <w:rFonts w:ascii="Arial Narrow" w:hAnsi="Arial Narrow" w:cs="Arial"/>
+          <w:sz w:val="16"/>
+          <w:szCs w:val="16"/>
+          <w:highlight w:val="magenta"/>
+          <w:lang w:val="en-US"/>
+        </w:rPr>
+        <w:t xml:space="preserve"> </w:t>
+      </w:r>
+      <w:proofErr w:type="spellStart"/>
+      <w:r>
+        <w:rPr>
+          <w:rFonts w:ascii="Arial Narrow" w:hAnsi="Arial Narrow" w:cs="Arial"/>
+          <w:sz w:val="16"/>
+          <w:szCs w:val="16"/>
+          <w:highlight w:val="magenta"/>
+          <w:lang w:val="en-US"/>
+        </w:rPr>
+        <w:t>Abschnitt</w:t>
+      </w:r>
+      <w:proofErr w:type="spellEnd"/>
+      <w:r>
+        <w:rPr>
+          <w:rFonts w:ascii="Arial Narrow" w:hAnsi="Arial Narrow" w:cs="Arial"/>
+          <w:sz w:val="16"/>
+          <w:szCs w:val="16"/>
+          <w:highlight w:val="magenta"/>
+          <w:lang w:val="en-US"/>
+        </w:rPr>
+        <w:t xml:space="preserve"> 6. Die </w:t>
+      </w:r>
+      <w:proofErr w:type="spellStart"/>
+      <w:r>
+        <w:rPr>
+          <w:rFonts w:ascii="Arial Narrow" w:hAnsi="Arial Narrow" w:cs="Arial"/>
+          <w:sz w:val="16"/>
+          <w:szCs w:val="16"/>
+          <w:highlight w:val="magenta"/>
+          <w:lang w:val="en-US"/>
+        </w:rPr>
+        <w:t>längere</w:t>
+      </w:r>
+      <w:proofErr w:type="spellEnd"/>
+      <w:r>
+        <w:rPr>
+          <w:rFonts w:ascii="Arial Narrow" w:hAnsi="Arial Narrow" w:cs="Arial"/>
+          <w:sz w:val="16"/>
+          <w:szCs w:val="16"/>
+          <w:highlight w:val="magenta"/>
+          <w:lang w:val="en-US"/>
+        </w:rPr>
+        <w:t xml:space="preserve"> Version </w:t>
+      </w:r>
+      <w:proofErr w:type="spellStart"/>
+      <w:proofErr w:type="gramStart"/>
+      <w:r>
+        <w:rPr>
+          <w:rFonts w:ascii="Arial Narrow" w:hAnsi="Arial Narrow" w:cs="Arial"/>
+          <w:sz w:val="16"/>
+          <w:szCs w:val="16"/>
+          <w:highlight w:val="magenta"/>
+          <w:lang w:val="en-US"/>
+        </w:rPr>
+        <w:t>ist</w:t>
+      </w:r>
+      <w:proofErr w:type="spellEnd"/>
+      <w:proofErr w:type="gramEnd"/>
+      <w:r>
+        <w:rPr>
+          <w:rFonts w:ascii="Arial Narrow" w:hAnsi="Arial Narrow" w:cs="Arial"/>
+          <w:sz w:val="16"/>
+          <w:szCs w:val="16"/>
+          <w:highlight w:val="magenta"/>
+          <w:lang w:val="en-US"/>
+        </w:rPr>
+        <w:t xml:space="preserve"> </w:t>
+      </w:r>
+      <w:proofErr w:type="spellStart"/>
+      <w:r>
+        <w:rPr>
+          <w:rFonts w:ascii="Arial Narrow" w:hAnsi="Arial Narrow" w:cs="Arial"/>
+          <w:sz w:val="16"/>
+          <w:szCs w:val="16"/>
+          <w:highlight w:val="magenta"/>
+          <w:lang w:val="en-US"/>
+        </w:rPr>
+        <w:t>bei</w:t>
+      </w:r>
+      <w:proofErr w:type="spellEnd"/>
+      <w:r>
+        <w:rPr>
+          <w:rFonts w:ascii="Arial Narrow" w:hAnsi="Arial Narrow" w:cs="Arial"/>
+          <w:sz w:val="16"/>
+          <w:szCs w:val="16"/>
+          <w:highlight w:val="magenta"/>
+          <w:lang w:val="en-US"/>
+        </w:rPr>
+        <w:t xml:space="preserve"> ALLEN </w:t>
+      </w:r>
+      <w:proofErr w:type="spellStart"/>
+      <w:r>
+        <w:rPr>
+          <w:rFonts w:ascii="Arial Narrow" w:hAnsi="Arial Narrow" w:cs="Arial"/>
+          <w:sz w:val="16"/>
+          <w:szCs w:val="16"/>
+          <w:highlight w:val="magenta"/>
+          <w:lang w:val="en-US"/>
+        </w:rPr>
+        <w:t>Verträgen</w:t>
+      </w:r>
+      <w:proofErr w:type="spellEnd"/>
+      <w:r>
+        <w:rPr>
+          <w:rFonts w:ascii="Arial Narrow" w:hAnsi="Arial Narrow" w:cs="Arial"/>
+          <w:sz w:val="16"/>
+          <w:szCs w:val="16"/>
+          <w:highlight w:val="magenta"/>
+          <w:lang w:val="en-US"/>
+        </w:rPr>
+        <w:t xml:space="preserve"> </w:t>
+      </w:r>
+      <w:proofErr w:type="spellStart"/>
+      <w:r>
+        <w:rPr>
+          <w:rFonts w:ascii="Arial Narrow" w:hAnsi="Arial Narrow" w:cs="Arial"/>
+          <w:sz w:val="16"/>
+          <w:szCs w:val="16"/>
+          <w:highlight w:val="magenta"/>
+          <w:lang w:val="en-US"/>
+        </w:rPr>
+        <w:t>zu</w:t>
+      </w:r>
+      <w:proofErr w:type="spellEnd"/>
+      <w:r>
+        <w:rPr>
+          <w:rFonts w:ascii="Arial Narrow" w:hAnsi="Arial Narrow" w:cs="Arial"/>
+          <w:sz w:val="16"/>
+          <w:szCs w:val="16"/>
+          <w:highlight w:val="magenta"/>
+          <w:lang w:val="en-US"/>
+        </w:rPr>
+        <w:t xml:space="preserve"> </w:t>
+      </w:r>
+      <w:proofErr w:type="spellStart"/>
+      <w:r>
+        <w:rPr>
+          <w:rFonts w:ascii="Arial Narrow" w:hAnsi="Arial Narrow" w:cs="Arial"/>
+          <w:sz w:val="16"/>
+          <w:szCs w:val="16"/>
+          <w:highlight w:val="magenta"/>
+          <w:lang w:val="en-US"/>
+        </w:rPr>
+        <w:t>verwenden</w:t>
+      </w:r>
+      <w:proofErr w:type="spellEnd"/>
+      <w:r>
+        <w:rPr>
+          <w:rFonts w:ascii="Arial Narrow" w:hAnsi="Arial Narrow" w:cs="Arial"/>
+          <w:sz w:val="16"/>
+          <w:szCs w:val="16"/>
+          <w:highlight w:val="magenta"/>
+          <w:lang w:val="en-US"/>
+        </w:rPr>
+        <w:t xml:space="preserve"> </w:t>
+      </w:r>
+      <w:proofErr w:type="spellStart"/>
+      <w:r>
+        <w:rPr>
+          <w:rFonts w:ascii="Arial Narrow" w:hAnsi="Arial Narrow" w:cs="Arial"/>
+          <w:sz w:val="16"/>
+          <w:szCs w:val="16"/>
+          <w:highlight w:val="magenta"/>
+          <w:lang w:val="en-US"/>
+        </w:rPr>
+        <w:t>mit</w:t>
+      </w:r>
+      <w:proofErr w:type="spellEnd"/>
+      <w:r>
+        <w:rPr>
+          <w:rFonts w:ascii="Arial Narrow" w:hAnsi="Arial Narrow" w:cs="Arial"/>
+          <w:sz w:val="16"/>
+          <w:szCs w:val="16"/>
+          <w:highlight w:val="magenta"/>
+          <w:lang w:val="en-US"/>
+        </w:rPr>
+        <w:t xml:space="preserve"> </w:t>
+      </w:r>
+      <w:proofErr w:type="spellStart"/>
+      <w:r>
+        <w:rPr>
+          <w:rFonts w:ascii="Arial Narrow" w:hAnsi="Arial Narrow" w:cs="Arial"/>
+          <w:sz w:val="16"/>
+          <w:szCs w:val="16"/>
+          <w:highlight w:val="magenta"/>
+          <w:lang w:val="en-US"/>
+        </w:rPr>
+        <w:t>Ausnahme</w:t>
+      </w:r>
+      <w:proofErr w:type="spellEnd"/>
+      <w:r>
+        <w:rPr>
+          <w:rFonts w:ascii="Arial Narrow" w:hAnsi="Arial Narrow" w:cs="Arial"/>
+          <w:sz w:val="16"/>
+          <w:szCs w:val="16"/>
+          <w:highlight w:val="magenta"/>
+          <w:lang w:val="en-US"/>
+        </w:rPr>
+        <w:t xml:space="preserve"> von </w:t>
+      </w:r>
+      <w:proofErr w:type="spellStart"/>
+      <w:r>
+        <w:rPr>
+          <w:rFonts w:ascii="Arial Narrow" w:hAnsi="Arial Narrow" w:cs="Arial"/>
+          <w:sz w:val="16"/>
+          <w:szCs w:val="16"/>
+          <w:highlight w:val="magenta"/>
+          <w:lang w:val="en-US"/>
+        </w:rPr>
+        <w:t>Zwei-Parteien-Verträgen</w:t>
+      </w:r>
+      <w:proofErr w:type="spellEnd"/>
+      <w:r>
+        <w:rPr>
+          <w:rFonts w:ascii="Arial Narrow" w:hAnsi="Arial Narrow" w:cs="Arial"/>
+          <w:sz w:val="16"/>
+          <w:szCs w:val="16"/>
+          <w:highlight w:val="magenta"/>
+          <w:lang w:val="en-US"/>
+        </w:rPr>
+        <w:t xml:space="preserve"> </w:t>
+      </w:r>
+      <w:proofErr w:type="spellStart"/>
+      <w:r>
+        <w:rPr>
+          <w:rFonts w:ascii="Arial Narrow" w:hAnsi="Arial Narrow" w:cs="Arial"/>
+          <w:sz w:val="16"/>
+          <w:szCs w:val="16"/>
+          <w:highlight w:val="magenta"/>
+          <w:lang w:val="en-US"/>
+        </w:rPr>
+        <w:t>zwischen</w:t>
+      </w:r>
+      <w:proofErr w:type="spellEnd"/>
+      <w:r>
+        <w:rPr>
+          <w:rFonts w:ascii="Arial Narrow" w:hAnsi="Arial Narrow" w:cs="Arial"/>
+          <w:sz w:val="16"/>
+          <w:szCs w:val="16"/>
+          <w:highlight w:val="magenta"/>
+          <w:lang w:val="en-US"/>
+        </w:rPr>
+        <w:t xml:space="preserve"> Lilly und </w:t>
+      </w:r>
+      <w:proofErr w:type="spellStart"/>
+      <w:r>
+        <w:rPr>
+          <w:rFonts w:ascii="Arial Narrow" w:hAnsi="Arial Narrow" w:cs="Arial"/>
+          <w:sz w:val="16"/>
+          <w:szCs w:val="16"/>
+          <w:highlight w:val="magenta"/>
+          <w:lang w:val="en-US"/>
+        </w:rPr>
+        <w:t>einer</w:t>
+      </w:r>
+      <w:proofErr w:type="spellEnd"/>
+      <w:r>
+        <w:rPr>
+          <w:rFonts w:ascii="Arial Narrow" w:hAnsi="Arial Narrow" w:cs="Arial"/>
+          <w:sz w:val="16"/>
+          <w:szCs w:val="16"/>
+          <w:highlight w:val="magenta"/>
+          <w:lang w:val="en-US"/>
+        </w:rPr>
+        <w:t xml:space="preserve"> Institution, </w:t>
+      </w:r>
+      <w:proofErr w:type="spellStart"/>
+      <w:r>
+        <w:rPr>
+          <w:rFonts w:ascii="Arial Narrow" w:hAnsi="Arial Narrow" w:cs="Arial"/>
+          <w:sz w:val="16"/>
+          <w:szCs w:val="16"/>
+          <w:highlight w:val="magenta"/>
+          <w:lang w:val="en-US"/>
+        </w:rPr>
+        <w:t>wobei</w:t>
+      </w:r>
+      <w:proofErr w:type="spellEnd"/>
+      <w:r>
+        <w:rPr>
+          <w:rFonts w:ascii="Arial Narrow" w:hAnsi="Arial Narrow" w:cs="Arial"/>
+          <w:sz w:val="16"/>
+          <w:szCs w:val="16"/>
+          <w:highlight w:val="magenta"/>
+          <w:lang w:val="en-US"/>
+        </w:rPr>
+        <w:t xml:space="preserve"> </w:t>
+      </w:r>
+      <w:proofErr w:type="spellStart"/>
+      <w:r>
+        <w:rPr>
+          <w:rFonts w:ascii="Arial Narrow" w:hAnsi="Arial Narrow" w:cs="Arial"/>
+          <w:sz w:val="16"/>
+          <w:szCs w:val="16"/>
+          <w:highlight w:val="magenta"/>
+          <w:lang w:val="en-US"/>
+        </w:rPr>
+        <w:t>unter</w:t>
+      </w:r>
+      <w:proofErr w:type="spellEnd"/>
+      <w:r>
+        <w:rPr>
+          <w:rFonts w:ascii="Arial Narrow" w:hAnsi="Arial Narrow" w:cs="Arial"/>
+          <w:sz w:val="16"/>
+          <w:szCs w:val="16"/>
+          <w:highlight w:val="magenta"/>
+          <w:lang w:val="en-US"/>
+        </w:rPr>
+        <w:t xml:space="preserve"> Institution </w:t>
+      </w:r>
+      <w:proofErr w:type="spellStart"/>
+      <w:r>
+        <w:rPr>
+          <w:rFonts w:ascii="Arial Narrow" w:hAnsi="Arial Narrow" w:cs="Arial"/>
+          <w:sz w:val="16"/>
+          <w:szCs w:val="16"/>
+          <w:highlight w:val="magenta"/>
+          <w:lang w:val="en-US"/>
+        </w:rPr>
+        <w:t>eine</w:t>
+      </w:r>
+      <w:proofErr w:type="spellEnd"/>
+      <w:r>
+        <w:rPr>
+          <w:rFonts w:ascii="Arial Narrow" w:hAnsi="Arial Narrow" w:cs="Arial"/>
+          <w:sz w:val="16"/>
+          <w:szCs w:val="16"/>
+          <w:highlight w:val="magenta"/>
+          <w:lang w:val="en-US"/>
+        </w:rPr>
+        <w:t xml:space="preserve"> </w:t>
+      </w:r>
+      <w:proofErr w:type="spellStart"/>
+      <w:r>
+        <w:rPr>
+          <w:rFonts w:ascii="Arial Narrow" w:hAnsi="Arial Narrow" w:cs="Arial"/>
+          <w:sz w:val="16"/>
+          <w:szCs w:val="16"/>
+          <w:highlight w:val="magenta"/>
+          <w:lang w:val="en-US"/>
+        </w:rPr>
+        <w:t>staatliche</w:t>
+      </w:r>
+      <w:proofErr w:type="spellEnd"/>
+      <w:r>
+        <w:rPr>
+          <w:rFonts w:ascii="Arial Narrow" w:hAnsi="Arial Narrow" w:cs="Arial"/>
+          <w:sz w:val="16"/>
+          <w:szCs w:val="16"/>
+          <w:highlight w:val="magenta"/>
+          <w:lang w:val="en-US"/>
+        </w:rPr>
+        <w:t xml:space="preserve"> </w:t>
+      </w:r>
+      <w:proofErr w:type="spellStart"/>
+      <w:r>
+        <w:rPr>
+          <w:rFonts w:ascii="Arial Narrow" w:hAnsi="Arial Narrow" w:cs="Arial"/>
+          <w:sz w:val="16"/>
+          <w:szCs w:val="16"/>
+          <w:highlight w:val="magenta"/>
+          <w:lang w:val="en-US"/>
+        </w:rPr>
+        <w:t>Einrichtung</w:t>
+      </w:r>
+      <w:proofErr w:type="spellEnd"/>
+      <w:r>
+        <w:rPr>
+          <w:rFonts w:ascii="Arial Narrow" w:hAnsi="Arial Narrow" w:cs="Arial"/>
+          <w:sz w:val="16"/>
+          <w:szCs w:val="16"/>
+          <w:highlight w:val="magenta"/>
+          <w:lang w:val="en-US"/>
+        </w:rPr>
+        <w:t xml:space="preserve"> </w:t>
+      </w:r>
+      <w:proofErr w:type="spellStart"/>
+      <w:r>
+        <w:rPr>
+          <w:rFonts w:ascii="Arial Narrow" w:hAnsi="Arial Narrow" w:cs="Arial"/>
+          <w:sz w:val="16"/>
+          <w:szCs w:val="16"/>
+          <w:highlight w:val="magenta"/>
+          <w:lang w:val="en-US"/>
+        </w:rPr>
+        <w:t>zu</w:t>
+      </w:r>
+      <w:proofErr w:type="spellEnd"/>
+      <w:r>
+        <w:rPr>
+          <w:rFonts w:ascii="Arial Narrow" w:hAnsi="Arial Narrow" w:cs="Arial"/>
+          <w:sz w:val="16"/>
+          <w:szCs w:val="16"/>
+          <w:highlight w:val="magenta"/>
+          <w:lang w:val="en-US"/>
+        </w:rPr>
+        <w:t xml:space="preserve"> </w:t>
+      </w:r>
+      <w:proofErr w:type="spellStart"/>
+      <w:r>
+        <w:rPr>
+          <w:rFonts w:ascii="Arial Narrow" w:hAnsi="Arial Narrow" w:cs="Arial"/>
+          <w:sz w:val="16"/>
+          <w:szCs w:val="16"/>
+          <w:highlight w:val="magenta"/>
+          <w:lang w:val="en-US"/>
+        </w:rPr>
+        <w:t>verstehen</w:t>
+      </w:r>
+      <w:proofErr w:type="spellEnd"/>
+      <w:r>
+        <w:rPr>
+          <w:rFonts w:ascii="Arial Narrow" w:hAnsi="Arial Narrow" w:cs="Arial"/>
+          <w:sz w:val="16"/>
+          <w:szCs w:val="16"/>
+          <w:highlight w:val="magenta"/>
+          <w:lang w:val="en-US"/>
+        </w:rPr>
+        <w:t xml:space="preserve"> </w:t>
+      </w:r>
+      <w:proofErr w:type="spellStart"/>
+      <w:r>
+        <w:rPr>
+          <w:rFonts w:ascii="Arial Narrow" w:hAnsi="Arial Narrow" w:cs="Arial"/>
+          <w:sz w:val="16"/>
+          <w:szCs w:val="16"/>
+          <w:highlight w:val="magenta"/>
+          <w:lang w:val="en-US"/>
+        </w:rPr>
+        <w:t>ist</w:t>
+      </w:r>
+      <w:proofErr w:type="spellEnd"/>
+      <w:r>
+        <w:rPr>
+          <w:rFonts w:ascii="Arial Narrow" w:hAnsi="Arial Narrow" w:cs="Arial"/>
+          <w:sz w:val="16"/>
+          <w:szCs w:val="16"/>
+          <w:highlight w:val="magenta"/>
+          <w:lang w:val="en-US"/>
+        </w:rPr>
+        <w:t>.]</w:t>
       </w:r>
     </w:p>
     <w:p>
@@ -6947,6 +9052,7 @@
           <w:lang w:val="en-US"/>
         </w:rPr>
       </w:pPr>
+      <w:proofErr w:type="spellStart"/>
       <w:r>
         <w:rPr>
           <w:rFonts w:ascii="Arial Narrow" w:hAnsi="Arial Narrow" w:cs="Arial"/>
@@ -6955,7 +9061,18 @@
           <w:szCs w:val="16"/>
           <w:lang w:val="en-US"/>
         </w:rPr>
-        <w:t>Antikorruption / Compliance</w:t>
+        <w:t>Antikorruption</w:t>
+      </w:r>
+      <w:proofErr w:type="spellEnd"/>
+      <w:r>
+        <w:rPr>
+          <w:rFonts w:ascii="Arial Narrow" w:hAnsi="Arial Narrow" w:cs="Arial"/>
+          <w:b/>
+          <w:sz w:val="16"/>
+          <w:szCs w:val="16"/>
+          <w:lang w:val="en-US"/>
+        </w:rPr>
+        <w:t xml:space="preserve"> / Compliance</w:t>
       </w:r>
     </w:p>
     <w:p>
@@ -7274,249 +9391,195 @@
 
 <file path=word/footer1.xml><?xml version="1.0" encoding="utf-8"?>
 <w:ftr xmlns:wpc="http://schemas.microsoft.com/office/word/2010/wordprocessingCanvas" xmlns:mc="http://schemas.openxmlformats.org/markup-compatibility/2006" xmlns:o="urn:schemas-microsoft-com:office:office" xmlns:r="http://schemas.openxmlformats.org/officeDocument/2006/relationships" xmlns:m="http://schemas.openxmlformats.org/officeDocument/2006/math" xmlns:v="urn:schemas-microsoft-com:vml" xmlns:wp14="http://schemas.microsoft.com/office/word/2010/wordprocessingDrawing" xmlns:wp="http://schemas.openxmlformats.org/drawingml/2006/wordprocessingDrawing" xmlns:w10="urn:schemas-microsoft-com:office:word" xmlns:w="http://schemas.openxmlformats.org/wordprocessingml/2006/main" xmlns:w14="http://schemas.microsoft.com/office/word/2010/wordml" xmlns:wpg="http://schemas.microsoft.com/office/word/2010/wordprocessingGroup" xmlns:wpi="http://schemas.microsoft.com/office/word/2010/wordprocessingInk" xmlns:wne="http://schemas.microsoft.com/office/word/2006/wordml" xmlns:wps="http://schemas.microsoft.com/office/word/2010/wordprocessingShape" mc:Ignorable="w14 wp14">
-  <w:tbl>
-    <w:tblPr>
-      <w:tblStyle w:val="TableGrid"/>
-      <w:tblW w:w="0" w:type="auto"/>
-      <w:tblBorders>
-        <w:top w:val="none" w:sz="0" w:space="0" w:color="auto"/>
-        <w:left w:val="none" w:sz="0" w:space="0" w:color="auto"/>
-        <w:bottom w:val="none" w:sz="0" w:space="0" w:color="auto"/>
-        <w:right w:val="none" w:sz="0" w:space="0" w:color="auto"/>
-        <w:insideH w:val="none" w:sz="0" w:space="0" w:color="auto"/>
-        <w:insideV w:val="none" w:sz="0" w:space="0" w:color="auto"/>
-      </w:tblBorders>
-      <w:tblLook w:val="04A0" w:firstRow="1" w:lastRow="0" w:firstColumn="1" w:lastColumn="0" w:noHBand="0" w:noVBand="1"/>
-    </w:tblPr>
-    <w:tblGrid>
-      <w:gridCol w:w="5920"/>
-      <w:gridCol w:w="3325"/>
-    </w:tblGrid>
-    <w:tr>
-      <w:tc>
-        <w:tcPr>
-          <w:tcW w:w="5920" w:type="dxa"/>
-        </w:tcPr>
-        <w:p>
-          <w:pPr>
-            <w:pStyle w:val="Footer"/>
-            <w:rPr>
-              <w:rFonts w:ascii="Arial" w:hAnsi="Arial" w:cs="Arial"/>
-              <w:sz w:val="18"/>
-              <w:szCs w:val="18"/>
-            </w:rPr>
-          </w:pPr>
-          <w:r>
-            <w:rPr>
-              <w:rFonts w:ascii="Arial" w:hAnsi="Arial" w:cs="Arial"/>
-              <w:sz w:val="18"/>
-              <w:szCs w:val="18"/>
-            </w:rPr>
-            <w:t>&lt;&lt;Account_MERC_Sfx_Nm_GLBL&gt;&gt;</w:t>
-          </w:r>
-          <w:r>
-            <w:rPr>
-              <w:rFonts w:ascii="Arial" w:hAnsi="Arial" w:cs="Arial"/>
-              <w:sz w:val="18"/>
-              <w:szCs w:val="18"/>
-            </w:rPr>
-            <w:t>&lt;&lt;Account_MERC_LastName&gt;&gt;</w:t>
-          </w:r>
-          <w:r>
-            <w:rPr>
-              <w:rFonts w:ascii="Arial" w:hAnsi="Arial" w:cs="Arial"/>
-              <w:sz w:val="18"/>
-              <w:szCs w:val="18"/>
-            </w:rPr>
-            <w:t xml:space="preserve"> </w:t>
-          </w:r>
-          <w:r>
-            <w:rPr>
-              <w:rFonts w:ascii="Arial" w:hAnsi="Arial" w:cs="Arial"/>
-              <w:sz w:val="18"/>
-              <w:szCs w:val="18"/>
-            </w:rPr>
-            <w:t>&lt;&lt;Account_MERC_Cust_Id_GLBL&gt;&gt;</w:t>
-          </w:r>
-        </w:p>
-      </w:tc>
-      <w:tc>
-        <w:tcPr>
-          <w:tcW w:w="3325" w:type="dxa"/>
-        </w:tcPr>
-        <w:p>
-          <w:pPr>
-            <w:pStyle w:val="Footer"/>
-            <w:jc w:val="right"/>
-            <w:rPr>
-              <w:rFonts w:ascii="Arial" w:hAnsi="Arial" w:cs="Arial"/>
-              <w:sz w:val="18"/>
-              <w:szCs w:val="18"/>
-            </w:rPr>
-          </w:pPr>
-          <w:sdt>
-            <w:sdtPr>
+  <w:sdt>
+    <w:sdtPr>
+      <w:rPr>
+        <w:rFonts w:ascii="Arial" w:hAnsi="Arial" w:cs="Arial"/>
+        <w:sz w:val="18"/>
+        <w:szCs w:val="18"/>
+      </w:rPr>
+      <w:id w:val="-727999548"/>
+      <w:docPartObj>
+        <w:docPartGallery w:val="Page Numbers (Bottom of Page)"/>
+        <w:docPartUnique/>
+      </w:docPartObj>
+    </w:sdtPr>
+    <w:sdtEndPr/>
+    <w:sdtContent>
+      <w:sdt>
+        <w:sdtPr>
+          <w:rPr>
+            <w:rFonts w:ascii="Arial" w:hAnsi="Arial" w:cs="Arial"/>
+            <w:sz w:val="18"/>
+            <w:szCs w:val="18"/>
+          </w:rPr>
+          <w:id w:val="-1669238322"/>
+          <w:docPartObj>
+            <w:docPartGallery w:val="Page Numbers (Top of Page)"/>
+            <w:docPartUnique/>
+          </w:docPartObj>
+        </w:sdtPr>
+        <w:sdtEndPr/>
+        <w:sdtContent>
+          <w:p>
+            <w:pPr>
+              <w:pStyle w:val="Footer"/>
+              <w:jc w:val="center"/>
               <w:rPr>
                 <w:rFonts w:ascii="Arial" w:hAnsi="Arial" w:cs="Arial"/>
                 <w:sz w:val="18"/>
                 <w:szCs w:val="18"/>
               </w:rPr>
-              <w:id w:val="-1669238322"/>
-              <w:docPartObj>
-                <w:docPartGallery w:val="Page Numbers (Top of Page)"/>
-                <w:docPartUnique/>
-              </w:docPartObj>
-            </w:sdtPr>
-            <w:sdtEndPr/>
-            <w:sdtContent>
-              <w:r>
-                <w:rPr>
-                  <w:rFonts w:ascii="Arial" w:hAnsi="Arial" w:cs="Arial"/>
-                  <w:sz w:val="18"/>
-                  <w:szCs w:val="18"/>
-                </w:rPr>
-                <w:t>Seite</w:t>
-              </w:r>
-              <w:r>
-                <w:rPr>
-                  <w:rFonts w:ascii="Arial" w:hAnsi="Arial" w:cs="Arial"/>
-                  <w:sz w:val="18"/>
-                  <w:szCs w:val="18"/>
-                </w:rPr>
-                <w:t xml:space="preserve"> </w:t>
-              </w:r>
-              <w:r>
-                <w:rPr>
-                  <w:rFonts w:ascii="Arial" w:hAnsi="Arial" w:cs="Arial"/>
-                  <w:b/>
-                  <w:bCs/>
-                  <w:sz w:val="18"/>
-                  <w:szCs w:val="18"/>
-                </w:rPr>
-                <w:fldChar w:fldCharType="begin"/>
-              </w:r>
-              <w:r>
-                <w:rPr>
-                  <w:rFonts w:ascii="Arial" w:hAnsi="Arial" w:cs="Arial"/>
-                  <w:b/>
-                  <w:bCs/>
-                  <w:sz w:val="18"/>
-                  <w:szCs w:val="18"/>
-                </w:rPr>
-                <w:instrText xml:space="preserve"> PAGE </w:instrText>
-              </w:r>
-              <w:r>
-                <w:rPr>
-                  <w:rFonts w:ascii="Arial" w:hAnsi="Arial" w:cs="Arial"/>
-                  <w:b/>
-                  <w:bCs/>
-                  <w:sz w:val="18"/>
-                  <w:szCs w:val="18"/>
-                </w:rPr>
-                <w:fldChar w:fldCharType="separate"/>
-              </w:r>
-              <w:r>
-                <w:rPr>
-                  <w:rFonts w:ascii="Arial" w:hAnsi="Arial" w:cs="Arial"/>
-                  <w:b/>
-                  <w:bCs/>
-                  <w:noProof/>
-                  <w:sz w:val="18"/>
-                  <w:szCs w:val="18"/>
-                </w:rPr>
-                <w:t>9</w:t>
-              </w:r>
-              <w:r>
-                <w:rPr>
-                  <w:rFonts w:ascii="Arial" w:hAnsi="Arial" w:cs="Arial"/>
-                  <w:b/>
-                  <w:bCs/>
-                  <w:sz w:val="18"/>
-                  <w:szCs w:val="18"/>
-                </w:rPr>
-                <w:fldChar w:fldCharType="end"/>
-              </w:r>
-              <w:r>
-                <w:rPr>
-                  <w:rFonts w:ascii="Arial" w:hAnsi="Arial" w:cs="Arial"/>
-                  <w:sz w:val="18"/>
-                  <w:szCs w:val="18"/>
-                </w:rPr>
-                <w:t xml:space="preserve"> </w:t>
-              </w:r>
-              <w:r>
-                <w:rPr>
-                  <w:rFonts w:ascii="Arial" w:hAnsi="Arial" w:cs="Arial"/>
-                  <w:sz w:val="18"/>
-                  <w:szCs w:val="18"/>
-                </w:rPr>
-                <w:t>von</w:t>
-              </w:r>
-              <w:r>
-                <w:rPr>
-                  <w:rFonts w:ascii="Arial" w:hAnsi="Arial" w:cs="Arial"/>
-                  <w:sz w:val="18"/>
-                  <w:szCs w:val="18"/>
-                </w:rPr>
-                <w:t xml:space="preserve"> </w:t>
-              </w:r>
-              <w:r>
-                <w:rPr>
-                  <w:rFonts w:ascii="Arial" w:hAnsi="Arial" w:cs="Arial"/>
-                  <w:b/>
-                  <w:bCs/>
-                  <w:sz w:val="18"/>
-                  <w:szCs w:val="18"/>
-                </w:rPr>
-                <w:fldChar w:fldCharType="begin"/>
-              </w:r>
-              <w:r>
-                <w:rPr>
-                  <w:rFonts w:ascii="Arial" w:hAnsi="Arial" w:cs="Arial"/>
-                  <w:b/>
-                  <w:bCs/>
-                  <w:sz w:val="18"/>
-                  <w:szCs w:val="18"/>
-                </w:rPr>
-                <w:instrText xml:space="preserve"> NUMPAGES  </w:instrText>
-              </w:r>
-              <w:r>
-                <w:rPr>
-                  <w:rFonts w:ascii="Arial" w:hAnsi="Arial" w:cs="Arial"/>
-                  <w:b/>
-                  <w:bCs/>
-                  <w:sz w:val="18"/>
-                  <w:szCs w:val="18"/>
-                </w:rPr>
-                <w:fldChar w:fldCharType="separate"/>
-              </w:r>
-              <w:r>
-                <w:rPr>
-                  <w:rFonts w:ascii="Arial" w:hAnsi="Arial" w:cs="Arial"/>
-                  <w:b/>
-                  <w:bCs/>
-                  <w:noProof/>
-                  <w:sz w:val="18"/>
-                  <w:szCs w:val="18"/>
-                </w:rPr>
-                <w:t>11</w:t>
-              </w:r>
-              <w:r>
-                <w:rPr>
-                  <w:rFonts w:ascii="Arial" w:hAnsi="Arial" w:cs="Arial"/>
-                  <w:b/>
-                  <w:bCs/>
-                  <w:sz w:val="18"/>
-                  <w:szCs w:val="18"/>
-                </w:rPr>
-                <w:fldChar w:fldCharType="end"/>
-              </w:r>
-            </w:sdtContent>
-          </w:sdt>
-        </w:p>
-      </w:tc>
-    </w:tr>
-  </w:tbl>
+            </w:pPr>
+            <w:proofErr w:type="spellStart"/>
+            <w:r>
+              <w:rPr>
+                <w:rFonts w:ascii="Arial" w:hAnsi="Arial" w:cs="Arial"/>
+                <w:sz w:val="18"/>
+                <w:szCs w:val="18"/>
+              </w:rPr>
+              <w:t>Seite</w:t>
+            </w:r>
+            <w:proofErr w:type="spellEnd"/>
+            <w:r>
+              <w:rPr>
+                <w:rFonts w:ascii="Arial" w:hAnsi="Arial" w:cs="Arial"/>
+                <w:sz w:val="18"/>
+                <w:szCs w:val="18"/>
+              </w:rPr>
+              <w:t xml:space="preserve"> </w:t>
+            </w:r>
+            <w:r>
+              <w:rPr>
+                <w:rFonts w:ascii="Arial" w:hAnsi="Arial" w:cs="Arial"/>
+                <w:b/>
+                <w:bCs/>
+                <w:sz w:val="18"/>
+                <w:szCs w:val="18"/>
+              </w:rPr>
+              <w:fldChar w:fldCharType="begin"/>
+            </w:r>
+            <w:r>
+              <w:rPr>
+                <w:rFonts w:ascii="Arial" w:hAnsi="Arial" w:cs="Arial"/>
+                <w:b/>
+                <w:bCs/>
+                <w:sz w:val="18"/>
+                <w:szCs w:val="18"/>
+              </w:rPr>
+              <w:instrText xml:space="preserve"> PAGE </w:instrText>
+            </w:r>
+            <w:r>
+              <w:rPr>
+                <w:rFonts w:ascii="Arial" w:hAnsi="Arial" w:cs="Arial"/>
+                <w:b/>
+                <w:bCs/>
+                <w:sz w:val="18"/>
+                <w:szCs w:val="18"/>
+              </w:rPr>
+              <w:fldChar w:fldCharType="separate"/>
+            </w:r>
+            <w:r>
+              <w:rPr>
+                <w:rFonts w:ascii="Arial" w:hAnsi="Arial" w:cs="Arial"/>
+                <w:b/>
+                <w:bCs/>
+                <w:noProof/>
+                <w:sz w:val="18"/>
+                <w:szCs w:val="18"/>
+              </w:rPr>
+              <w:t>2</w:t>
+            </w:r>
+            <w:r>
+              <w:rPr>
+                <w:rFonts w:ascii="Arial" w:hAnsi="Arial" w:cs="Arial"/>
+                <w:b/>
+                <w:bCs/>
+                <w:sz w:val="18"/>
+                <w:szCs w:val="18"/>
+              </w:rPr>
+              <w:fldChar w:fldCharType="end"/>
+            </w:r>
+            <w:r>
+              <w:rPr>
+                <w:rFonts w:ascii="Arial" w:hAnsi="Arial" w:cs="Arial"/>
+                <w:sz w:val="18"/>
+                <w:szCs w:val="18"/>
+              </w:rPr>
+              <w:t xml:space="preserve"> </w:t>
+            </w:r>
+            <w:r>
+              <w:rPr>
+                <w:rFonts w:ascii="Arial" w:hAnsi="Arial" w:cs="Arial"/>
+                <w:sz w:val="18"/>
+                <w:szCs w:val="18"/>
+              </w:rPr>
+              <w:t>von</w:t>
+            </w:r>
+            <w:r>
+              <w:rPr>
+                <w:rFonts w:ascii="Arial" w:hAnsi="Arial" w:cs="Arial"/>
+                <w:sz w:val="18"/>
+                <w:szCs w:val="18"/>
+              </w:rPr>
+              <w:t xml:space="preserve"> </w:t>
+            </w:r>
+            <w:r>
+              <w:rPr>
+                <w:rFonts w:ascii="Arial" w:hAnsi="Arial" w:cs="Arial"/>
+                <w:b/>
+                <w:bCs/>
+                <w:sz w:val="18"/>
+                <w:szCs w:val="18"/>
+              </w:rPr>
+              <w:fldChar w:fldCharType="begin"/>
+            </w:r>
+            <w:r>
+              <w:rPr>
+                <w:rFonts w:ascii="Arial" w:hAnsi="Arial" w:cs="Arial"/>
+                <w:b/>
+                <w:bCs/>
+                <w:sz w:val="18"/>
+                <w:szCs w:val="18"/>
+              </w:rPr>
+              <w:instrText xml:space="preserve"> NUMPAGES  </w:instrText>
+            </w:r>
+            <w:r>
+              <w:rPr>
+                <w:rFonts w:ascii="Arial" w:hAnsi="Arial" w:cs="Arial"/>
+                <w:b/>
+                <w:bCs/>
+                <w:sz w:val="18"/>
+                <w:szCs w:val="18"/>
+              </w:rPr>
+              <w:fldChar w:fldCharType="separate"/>
+            </w:r>
+            <w:r>
+              <w:rPr>
+                <w:rFonts w:ascii="Arial" w:hAnsi="Arial" w:cs="Arial"/>
+                <w:b/>
+                <w:bCs/>
+                <w:noProof/>
+                <w:sz w:val="18"/>
+                <w:szCs w:val="18"/>
+              </w:rPr>
+              <w:t>6</w:t>
+            </w:r>
+            <w:r>
+              <w:rPr>
+                <w:rFonts w:ascii="Arial" w:hAnsi="Arial" w:cs="Arial"/>
+                <w:b/>
+                <w:bCs/>
+                <w:sz w:val="18"/>
+                <w:szCs w:val="18"/>
+              </w:rPr>
+              <w:fldChar w:fldCharType="end"/>
+            </w:r>
+          </w:p>
+        </w:sdtContent>
+      </w:sdt>
+    </w:sdtContent>
+  </w:sdt>
   <w:p>
     <w:pPr>
       <w:pStyle w:val="Footer"/>
@@ -7527,255 +9590,143 @@
         <w:szCs w:val="18"/>
       </w:rPr>
     </w:pPr>
+    <w:r>
+      <w:rPr>
+        <w:rFonts w:ascii="Arial" w:hAnsi="Arial" w:cs="Arial"/>
+        <w:sz w:val="18"/>
+        <w:szCs w:val="18"/>
+      </w:rPr>
+      <w:t>&lt;&lt;</w:t>
+    </w:r>
+    <w:proofErr w:type="spellStart"/>
+    <w:r>
+      <w:rPr>
+        <w:rFonts w:ascii="Arial" w:hAnsi="Arial" w:cs="Arial"/>
+        <w:sz w:val="18"/>
+        <w:szCs w:val="18"/>
+      </w:rPr>
+      <w:t>Account_MERC_LastName</w:t>
+    </w:r>
+    <w:proofErr w:type="spellEnd"/>
+    <w:r>
+      <w:rPr>
+        <w:rFonts w:ascii="Arial" w:hAnsi="Arial" w:cs="Arial"/>
+        <w:sz w:val="18"/>
+        <w:szCs w:val="18"/>
+      </w:rPr>
+      <w:t>&gt;&gt;</w:t>
+    </w:r>
+    <w:r>
+      <w:rPr>
+        <w:rFonts w:ascii="Arial" w:hAnsi="Arial" w:cs="Arial"/>
+        <w:sz w:val="18"/>
+        <w:szCs w:val="18"/>
+      </w:rPr>
+      <w:t>-</w:t>
+    </w:r>
+    <w:r>
+      <w:rPr>
+        <w:rFonts w:ascii="Arial" w:hAnsi="Arial" w:cs="Arial"/>
+        <w:sz w:val="18"/>
+        <w:szCs w:val="18"/>
+      </w:rPr>
+      <w:t>&lt;&lt;</w:t>
+    </w:r>
+    <w:proofErr w:type="spellStart"/>
+    <w:r>
+      <w:rPr>
+        <w:rFonts w:ascii="Arial" w:hAnsi="Arial" w:cs="Arial"/>
+        <w:sz w:val="18"/>
+        <w:szCs w:val="18"/>
+      </w:rPr>
+      <w:t>Account_MERC_Cust_Id_GLBL</w:t>
+    </w:r>
+    <w:proofErr w:type="spellEnd"/>
+    <w:r>
+      <w:rPr>
+        <w:rFonts w:ascii="Arial" w:hAnsi="Arial" w:cs="Arial"/>
+        <w:sz w:val="18"/>
+        <w:szCs w:val="18"/>
+      </w:rPr>
+      <w:t>&gt;&gt;</w:t>
+    </w:r>
   </w:p>
 </w:ftr>
 </file>
 
 <file path=word/footer2.xml><?xml version="1.0" encoding="utf-8"?>
 <w:ftr xmlns:wpc="http://schemas.microsoft.com/office/word/2010/wordprocessingCanvas" xmlns:mc="http://schemas.openxmlformats.org/markup-compatibility/2006" xmlns:o="urn:schemas-microsoft-com:office:office" xmlns:r="http://schemas.openxmlformats.org/officeDocument/2006/relationships" xmlns:m="http://schemas.openxmlformats.org/officeDocument/2006/math" xmlns:v="urn:schemas-microsoft-com:vml" xmlns:wp14="http://schemas.microsoft.com/office/word/2010/wordprocessingDrawing" xmlns:wp="http://schemas.openxmlformats.org/drawingml/2006/wordprocessingDrawing" xmlns:w10="urn:schemas-microsoft-com:office:word" xmlns:w="http://schemas.openxmlformats.org/wordprocessingml/2006/main" xmlns:w14="http://schemas.microsoft.com/office/word/2010/wordml" xmlns:wpg="http://schemas.microsoft.com/office/word/2010/wordprocessingGroup" xmlns:wpi="http://schemas.microsoft.com/office/word/2010/wordprocessingInk" xmlns:wne="http://schemas.microsoft.com/office/word/2006/wordml" xmlns:wps="http://schemas.microsoft.com/office/word/2010/wordprocessingShape" mc:Ignorable="w14 wp14">
-  <w:tbl>
-    <w:tblPr>
-      <w:tblStyle w:val="TableGrid"/>
-      <w:tblW w:w="0" w:type="auto"/>
-      <w:tblBorders>
-        <w:top w:val="none" w:sz="0" w:space="0" w:color="auto"/>
-        <w:left w:val="none" w:sz="0" w:space="0" w:color="auto"/>
-        <w:bottom w:val="none" w:sz="0" w:space="0" w:color="auto"/>
-        <w:right w:val="none" w:sz="0" w:space="0" w:color="auto"/>
-        <w:insideH w:val="none" w:sz="0" w:space="0" w:color="auto"/>
-        <w:insideV w:val="none" w:sz="0" w:space="0" w:color="auto"/>
-      </w:tblBorders>
-      <w:tblLook w:val="04A0" w:firstRow="1" w:lastRow="0" w:firstColumn="1" w:lastColumn="0" w:noHBand="0" w:noVBand="1"/>
-    </w:tblPr>
-    <w:tblGrid>
-      <w:gridCol w:w="5920"/>
-      <w:gridCol w:w="3325"/>
-    </w:tblGrid>
-    <w:tr>
-      <w:tc>
-        <w:tcPr>
-          <w:tcW w:w="5920" w:type="dxa"/>
-        </w:tcPr>
-        <w:p>
-          <w:pPr>
-            <w:pStyle w:val="Footer"/>
-            <w:rPr>
-              <w:rFonts w:ascii="Arial" w:hAnsi="Arial" w:cs="Arial"/>
-              <w:sz w:val="18"/>
-              <w:szCs w:val="18"/>
-            </w:rPr>
-          </w:pPr>
-          <w:r>
-            <w:rPr>
-              <w:rFonts w:ascii="Arial" w:hAnsi="Arial" w:cs="Arial"/>
-              <w:sz w:val="18"/>
-              <w:szCs w:val="18"/>
-            </w:rPr>
-            <w:t>&lt;&lt;Account_MERC_Sfx_Nm_GLBL&gt;&gt;</w:t>
-          </w:r>
-          <w:r>
-            <w:rPr>
-              <w:rFonts w:ascii="Arial" w:hAnsi="Arial" w:cs="Arial"/>
-              <w:sz w:val="18"/>
-              <w:szCs w:val="18"/>
-            </w:rPr>
-            <w:t>&lt;&lt;Account_MERC_LastName&gt;&gt;</w:t>
-          </w:r>
-          <w:r>
-            <w:rPr>
-              <w:rFonts w:ascii="Arial" w:hAnsi="Arial" w:cs="Arial"/>
-              <w:sz w:val="18"/>
-              <w:szCs w:val="18"/>
-            </w:rPr>
-            <w:t xml:space="preserve"> </w:t>
-          </w:r>
-          <w:r>
-            <w:rPr>
-              <w:rFonts w:ascii="Arial" w:hAnsi="Arial" w:cs="Arial"/>
-              <w:sz w:val="18"/>
-              <w:szCs w:val="18"/>
-            </w:rPr>
-            <w:t>&lt;&lt;Account_MERC_Cust_Id_GLBL&gt;&gt;</w:t>
-          </w:r>
-        </w:p>
-      </w:tc>
-      <w:tc>
-        <w:tcPr>
-          <w:tcW w:w="3325" w:type="dxa"/>
-        </w:tcPr>
-        <w:p>
-          <w:pPr>
-            <w:pStyle w:val="Footer"/>
-            <w:jc w:val="right"/>
-            <w:rPr>
-              <w:rFonts w:ascii="Arial" w:hAnsi="Arial" w:cs="Arial"/>
-              <w:sz w:val="18"/>
-              <w:szCs w:val="18"/>
-            </w:rPr>
-          </w:pPr>
-          <w:sdt>
-            <w:sdtPr>
-              <w:rPr>
-                <w:rFonts w:ascii="Arial" w:hAnsi="Arial" w:cs="Arial"/>
-                <w:sz w:val="18"/>
-                <w:szCs w:val="18"/>
-              </w:rPr>
-              <w:id w:val="756950603"/>
-              <w:docPartObj>
-                <w:docPartGallery w:val="Page Numbers (Top of Page)"/>
-                <w:docPartUnique/>
-              </w:docPartObj>
-            </w:sdtPr>
-            <w:sdtEndPr/>
-            <w:sdtContent>
-              <w:r>
-                <w:rPr>
-                  <w:rFonts w:ascii="Arial" w:hAnsi="Arial" w:cs="Arial"/>
-                  <w:sz w:val="18"/>
-                  <w:szCs w:val="18"/>
-                </w:rPr>
-                <w:t>Seite</w:t>
-              </w:r>
-              <w:r>
-                <w:rPr>
-                  <w:rFonts w:ascii="Arial" w:hAnsi="Arial" w:cs="Arial"/>
-                  <w:sz w:val="18"/>
-                  <w:szCs w:val="18"/>
-                </w:rPr>
-                <w:t xml:space="preserve"> </w:t>
-              </w:r>
-              <w:r>
-                <w:rPr>
-                  <w:rFonts w:ascii="Arial" w:hAnsi="Arial" w:cs="Arial"/>
-                  <w:b/>
-                  <w:bCs/>
-                  <w:sz w:val="18"/>
-                  <w:szCs w:val="18"/>
-                </w:rPr>
-                <w:fldChar w:fldCharType="begin"/>
-              </w:r>
-              <w:r>
-                <w:rPr>
-                  <w:rFonts w:ascii="Arial" w:hAnsi="Arial" w:cs="Arial"/>
-                  <w:b/>
-                  <w:bCs/>
-                  <w:sz w:val="18"/>
-                  <w:szCs w:val="18"/>
-                </w:rPr>
-                <w:instrText xml:space="preserve"> PAGE </w:instrText>
-              </w:r>
-              <w:r>
-                <w:rPr>
-                  <w:rFonts w:ascii="Arial" w:hAnsi="Arial" w:cs="Arial"/>
-                  <w:b/>
-                  <w:bCs/>
-                  <w:sz w:val="18"/>
-                  <w:szCs w:val="18"/>
-                </w:rPr>
-                <w:fldChar w:fldCharType="separate"/>
-              </w:r>
-              <w:r>
-                <w:rPr>
-                  <w:rFonts w:ascii="Arial" w:hAnsi="Arial" w:cs="Arial"/>
-                  <w:b/>
-                  <w:bCs/>
-                  <w:noProof/>
-                  <w:sz w:val="18"/>
-                  <w:szCs w:val="18"/>
-                </w:rPr>
-                <w:t>1</w:t>
-              </w:r>
-              <w:r>
-                <w:rPr>
-                  <w:rFonts w:ascii="Arial" w:hAnsi="Arial" w:cs="Arial"/>
-                  <w:b/>
-                  <w:bCs/>
-                  <w:sz w:val="18"/>
-                  <w:szCs w:val="18"/>
-                </w:rPr>
-                <w:fldChar w:fldCharType="end"/>
-              </w:r>
-              <w:r>
-                <w:rPr>
-                  <w:rFonts w:ascii="Arial" w:hAnsi="Arial" w:cs="Arial"/>
-                  <w:sz w:val="18"/>
-                  <w:szCs w:val="18"/>
-                </w:rPr>
-                <w:t xml:space="preserve"> </w:t>
-              </w:r>
-              <w:r>
-                <w:rPr>
-                  <w:rFonts w:ascii="Arial" w:hAnsi="Arial" w:cs="Arial"/>
-                  <w:sz w:val="18"/>
-                  <w:szCs w:val="18"/>
-                </w:rPr>
-                <w:t>von</w:t>
-              </w:r>
-              <w:r>
-                <w:rPr>
-                  <w:rFonts w:ascii="Arial" w:hAnsi="Arial" w:cs="Arial"/>
-                  <w:sz w:val="18"/>
-                  <w:szCs w:val="18"/>
-                </w:rPr>
-                <w:t xml:space="preserve"> </w:t>
-              </w:r>
-              <w:r>
-                <w:rPr>
-                  <w:rFonts w:ascii="Arial" w:hAnsi="Arial" w:cs="Arial"/>
-                  <w:b/>
-                  <w:bCs/>
-                  <w:sz w:val="18"/>
-                  <w:szCs w:val="18"/>
-                </w:rPr>
-                <w:fldChar w:fldCharType="begin"/>
-              </w:r>
-              <w:r>
-                <w:rPr>
-                  <w:rFonts w:ascii="Arial" w:hAnsi="Arial" w:cs="Arial"/>
-                  <w:b/>
-                  <w:bCs/>
-                  <w:sz w:val="18"/>
-                  <w:szCs w:val="18"/>
-                </w:rPr>
-                <w:instrText xml:space="preserve"> NUMPAGES  </w:instrText>
-              </w:r>
-              <w:r>
-                <w:rPr>
-                  <w:rFonts w:ascii="Arial" w:hAnsi="Arial" w:cs="Arial"/>
-                  <w:b/>
-                  <w:bCs/>
-                  <w:sz w:val="18"/>
-                  <w:szCs w:val="18"/>
-                </w:rPr>
-                <w:fldChar w:fldCharType="separate"/>
-              </w:r>
-              <w:r>
-                <w:rPr>
-                  <w:rFonts w:ascii="Arial" w:hAnsi="Arial" w:cs="Arial"/>
-                  <w:b/>
-                  <w:bCs/>
-                  <w:noProof/>
-                  <w:sz w:val="18"/>
-                  <w:szCs w:val="18"/>
-                </w:rPr>
-                <w:t>11</w:t>
-              </w:r>
-              <w:r>
-                <w:rPr>
-                  <w:rFonts w:ascii="Arial" w:hAnsi="Arial" w:cs="Arial"/>
-                  <w:b/>
-                  <w:bCs/>
-                  <w:sz w:val="18"/>
-                  <w:szCs w:val="18"/>
-                </w:rPr>
-                <w:fldChar w:fldCharType="end"/>
-              </w:r>
-            </w:sdtContent>
-          </w:sdt>
-        </w:p>
-      </w:tc>
-    </w:tr>
-  </w:tbl>
+  <w:p>
+    <w:pPr>
+      <w:pStyle w:val="Footer"/>
+      <w:jc w:val="right"/>
+      <w:rPr>
+        <w:rFonts w:ascii="Arial" w:hAnsi="Arial" w:cs="Arial"/>
+        <w:sz w:val="18"/>
+        <w:szCs w:val="18"/>
+      </w:rPr>
+    </w:pPr>
+    <w:r>
+      <w:rPr>
+        <w:rFonts w:ascii="Arial" w:hAnsi="Arial" w:cs="Arial"/>
+        <w:sz w:val="18"/>
+        <w:szCs w:val="18"/>
+      </w:rPr>
+      <w:t>&lt;&lt;</w:t>
+    </w:r>
+    <w:proofErr w:type="spellStart"/>
+    <w:r>
+      <w:rPr>
+        <w:rFonts w:ascii="Arial" w:hAnsi="Arial" w:cs="Arial"/>
+        <w:sz w:val="18"/>
+        <w:szCs w:val="18"/>
+      </w:rPr>
+      <w:t>Account_MERC_LastName</w:t>
+    </w:r>
+    <w:proofErr w:type="spellEnd"/>
+    <w:r>
+      <w:rPr>
+        <w:rFonts w:ascii="Arial" w:hAnsi="Arial" w:cs="Arial"/>
+        <w:sz w:val="18"/>
+        <w:szCs w:val="18"/>
+      </w:rPr>
+      <w:t>&gt;&gt;</w:t>
+    </w:r>
+    <w:r>
+      <w:rPr>
+        <w:rFonts w:ascii="Arial" w:hAnsi="Arial" w:cs="Arial"/>
+        <w:sz w:val="18"/>
+        <w:szCs w:val="18"/>
+      </w:rPr>
+      <w:t>-</w:t>
+    </w:r>
+    <w:r>
+      <w:rPr>
+        <w:rFonts w:ascii="Arial" w:hAnsi="Arial" w:cs="Arial"/>
+        <w:sz w:val="18"/>
+        <w:szCs w:val="18"/>
+      </w:rPr>
+      <w:t>&lt;&lt;</w:t>
+    </w:r>
+    <w:proofErr w:type="spellStart"/>
+    <w:r>
+      <w:rPr>
+        <w:rFonts w:ascii="Arial" w:hAnsi="Arial" w:cs="Arial"/>
+        <w:sz w:val="18"/>
+        <w:szCs w:val="18"/>
+      </w:rPr>
+      <w:t>Account_MERC_Cust_Id_GLBL</w:t>
+    </w:r>
+    <w:proofErr w:type="spellEnd"/>
+    <w:r>
+      <w:rPr>
+        <w:rFonts w:ascii="Arial" w:hAnsi="Arial" w:cs="Arial"/>
+        <w:sz w:val="18"/>
+        <w:szCs w:val="18"/>
+      </w:rPr>
+      <w:t>&gt;&gt;</w:t>
+    </w:r>
+  </w:p>
   <w:p>
     <w:pPr>
       <w:pStyle w:val="Footer"/>
@@ -7812,16 +9763,16 @@
     <w:r>
       <w:rPr>
         <w:noProof/>
-        <w:lang w:val="en-US"/>
+        <w:lang w:eastAsia="en-GB"/>
       </w:rPr>
       <w:drawing>
-        <wp:anchor distT="0" distB="0" distL="114300" distR="114300" simplePos="0" relativeHeight="251663360" behindDoc="1" locked="0" layoutInCell="1" allowOverlap="1" wp14:anchorId="1EAE2DEB" wp14:editId="50A32B64">
+        <wp:anchor distT="0" distB="0" distL="114300" distR="114300" simplePos="0" relativeHeight="251663360" behindDoc="1" locked="0" layoutInCell="1" allowOverlap="1" wp14:anchorId="1EAE2DEB" wp14:editId="5DFD3772">
           <wp:simplePos x="0" y="0"/>
           <wp:positionH relativeFrom="page">
-            <wp:posOffset>5638165</wp:posOffset>
+            <wp:posOffset>5465445</wp:posOffset>
           </wp:positionH>
           <wp:positionV relativeFrom="page">
-            <wp:posOffset>467995</wp:posOffset>
+            <wp:posOffset>709295</wp:posOffset>
           </wp:positionV>
           <wp:extent cx="1162800" cy="633600"/>
           <wp:effectExtent l="0" t="0" r="0" b="0"/>
@@ -7890,22 +9841,90 @@
     <w:r>
       <w:rPr>
         <w:noProof/>
+        <w:lang w:eastAsia="en-GB"/>
+      </w:rPr>
+      <w:drawing>
+        <wp:anchor distT="0" distB="0" distL="114300" distR="114300" simplePos="0" relativeHeight="251659264" behindDoc="1" locked="0" layoutInCell="1" allowOverlap="1" wp14:anchorId="1C0271F1" wp14:editId="3D6B878E">
+          <wp:simplePos x="0" y="0"/>
+          <wp:positionH relativeFrom="page">
+            <wp:posOffset>5465445</wp:posOffset>
+          </wp:positionH>
+          <wp:positionV relativeFrom="page">
+            <wp:posOffset>467995</wp:posOffset>
+          </wp:positionV>
+          <wp:extent cx="1162800" cy="633600"/>
+          <wp:effectExtent l="0" t="0" r="0" b="0"/>
+          <wp:wrapNone/>
+          <wp:docPr id="1" name="Picture 1"/>
+          <wp:cNvGraphicFramePr>
+            <a:graphicFrameLocks xmlns:a="http://schemas.openxmlformats.org/drawingml/2006/main" noChangeAspect="1"/>
+          </wp:cNvGraphicFramePr>
+          <a:graphic xmlns:a="http://schemas.openxmlformats.org/drawingml/2006/main">
+            <a:graphicData uri="http://schemas.openxmlformats.org/drawingml/2006/picture">
+              <pic:pic xmlns:pic="http://schemas.openxmlformats.org/drawingml/2006/picture">
+                <pic:nvPicPr>
+                  <pic:cNvPr id="0" name="Picture 1"/>
+                  <pic:cNvPicPr>
+                    <a:picLocks noChangeAspect="1" noChangeArrowheads="1"/>
+                  </pic:cNvPicPr>
+                </pic:nvPicPr>
+                <pic:blipFill>
+                  <a:blip r:embed="rId1">
+                    <a:extLst>
+                      <a:ext uri="{28A0092B-C50C-407E-A947-70E740481C1C}">
+                        <a14:useLocalDpi xmlns:a14="http://schemas.microsoft.com/office/drawing/2010/main" val="0"/>
+                      </a:ext>
+                    </a:extLst>
+                  </a:blip>
+                  <a:srcRect/>
+                  <a:stretch>
+                    <a:fillRect/>
+                  </a:stretch>
+                </pic:blipFill>
+                <pic:spPr bwMode="auto">
+                  <a:xfrm>
+                    <a:off x="0" y="0"/>
+                    <a:ext cx="1162800" cy="633600"/>
+                  </a:xfrm>
+                  <a:prstGeom prst="rect">
+                    <a:avLst/>
+                  </a:prstGeom>
+                  <a:noFill/>
+                  <a:ln>
+                    <a:noFill/>
+                  </a:ln>
+                </pic:spPr>
+              </pic:pic>
+            </a:graphicData>
+          </a:graphic>
+          <wp14:sizeRelH relativeFrom="page">
+            <wp14:pctWidth>0</wp14:pctWidth>
+          </wp14:sizeRelH>
+          <wp14:sizeRelV relativeFrom="page">
+            <wp14:pctHeight>0</wp14:pctHeight>
+          </wp14:sizeRelV>
+        </wp:anchor>
+      </w:drawing>
+    </w:r>
+    <w:r>
+      <w:rPr>
+        <w:noProof/>
         <w:sz w:val="24"/>
         <w:szCs w:val="24"/>
-        <w:lang w:val="en-US"/>
+        <w:lang w:eastAsia="en-GB"/>
       </w:rPr>
       <mc:AlternateContent>
         <mc:Choice Requires="wps">
           <w:drawing>
-            <wp:anchor distT="0" distB="0" distL="114300" distR="114300" simplePos="0" relativeHeight="251661312" behindDoc="0" locked="0" layoutInCell="1" allowOverlap="1" wp14:anchorId="2E6959AE" wp14:editId="2CB131B3">
+            <wp:anchor distT="0" distB="0" distL="114300" distR="114300" simplePos="0" relativeHeight="251661312" behindDoc="0" locked="0" layoutInCell="1" allowOverlap="1" wp14:anchorId="2E6959AE" wp14:editId="613C2E26">
               <wp:simplePos x="0" y="0"/>
               <wp:positionH relativeFrom="column">
-                <wp:posOffset>4630420</wp:posOffset>
+                <wp:posOffset>4457065</wp:posOffset>
               </wp:positionH>
               <wp:positionV relativeFrom="paragraph">
-                <wp:posOffset>713105</wp:posOffset>
+                <wp:posOffset>709295</wp:posOffset>
               </wp:positionV>
-              <wp:extent cx="1681200" cy="1263600"/>
+              <wp:extent cx="1828800" cy="1263600"/>
               <wp:effectExtent l="0" t="0" r="0" b="0"/>
               <wp:wrapNone/>
               <wp:docPr id="2" name="Text Box 2"/>
@@ -7921,7 +9940,7 @@
                     <wps:spPr>
                       <a:xfrm>
                         <a:off x="0" y="0"/>
-                        <a:ext cx="1681200" cy="1263600"/>
+                        <a:ext cx="1828800" cy="1263600"/>
                       </a:xfrm>
                       <a:prstGeom prst="rect">
                         <a:avLst/>
@@ -7970,7 +9989,47 @@
                               <w:szCs w:val="16"/>
                               <w:lang w:val="en-US"/>
                             </w:rPr>
-                            <w:t xml:space="preserve">Werner-Reimers-Straße 2-4 </w:t>
+                            <w:t>Werner-</w:t>
+                          </w:r>
+                          <w:proofErr w:type="spellStart"/>
+                          <w:r>
+                            <w:rPr>
+                              <w:rFonts w:ascii="Arial" w:hAnsi="Arial" w:cs="Arial"/>
+                              <w:sz w:val="16"/>
+                              <w:szCs w:val="16"/>
+                              <w:lang w:val="en-US"/>
+                            </w:rPr>
+                            <w:t>Reimers</w:t>
+                          </w:r>
+                          <w:proofErr w:type="spellEnd"/>
+                          <w:r>
+                            <w:rPr>
+                              <w:rFonts w:ascii="Arial" w:hAnsi="Arial" w:cs="Arial"/>
+                              <w:sz w:val="16"/>
+                              <w:szCs w:val="16"/>
+                              <w:lang w:val="en-US"/>
+                            </w:rPr>
+                            <w:t>-</w:t>
+                          </w:r>
+                          <w:proofErr w:type="spellStart"/>
+                          <w:r>
+                            <w:rPr>
+                              <w:rFonts w:ascii="Arial" w:hAnsi="Arial" w:cs="Arial"/>
+                              <w:sz w:val="16"/>
+                              <w:szCs w:val="16"/>
+                              <w:lang w:val="en-US"/>
+                            </w:rPr>
+                            <w:t>Straße</w:t>
+                          </w:r>
+                          <w:proofErr w:type="spellEnd"/>
+                          <w:r>
+                            <w:rPr>
+                              <w:rFonts w:ascii="Arial" w:hAnsi="Arial" w:cs="Arial"/>
+                              <w:sz w:val="16"/>
+                              <w:szCs w:val="16"/>
+                              <w:lang w:val="en-US"/>
+                            </w:rPr>
+                            <w:t xml:space="preserve"> 2-4 </w:t>
                           </w:r>
                         </w:p>
                         <w:p>
@@ -8050,7 +10109,25 @@
                               <w:sz w:val="16"/>
                               <w:szCs w:val="16"/>
                             </w:rPr>
-                            <w:t>&lt;&lt;Today__s&gt;&gt;</w:t>
+                            <w:t>&lt;&lt;</w:t>
+                          </w:r>
+                          <w:proofErr w:type="spellStart"/>
+                          <w:r>
+                            <w:rPr>
+                              <w:rFonts w:ascii="Arial" w:hAnsi="Arial" w:cs="Arial"/>
+                              <w:sz w:val="16"/>
+                              <w:szCs w:val="16"/>
+                            </w:rPr>
+                            <w:t>Today__s</w:t>
+                          </w:r>
+                          <w:proofErr w:type="spellEnd"/>
+                          <w:r>
+                            <w:rPr>
+                              <w:rFonts w:ascii="Arial" w:hAnsi="Arial" w:cs="Arial"/>
+                              <w:sz w:val="16"/>
+                              <w:szCs w:val="16"/>
+                            </w:rPr>
+                            <w:t>&gt;&gt;</w:t>
                           </w:r>
                         </w:p>
                       </w:txbxContent>
@@ -8079,7 +10156,7 @@
               <v:stroke joinstyle="miter"/>
               <v:path gradientshapeok="t" o:connecttype="rect"/>
             </v:shapetype>
-            <v:shape id="Text Box 2" o:spid="_x0000_s1026" type="#_x0000_t202" style="position:absolute;margin-left:364.6pt;margin-top:56.15pt;width:132.4pt;height:99.5pt;z-index:251661312;visibility:visible;mso-wrap-style:square;mso-width-percent:0;mso-height-percent:0;mso-wrap-distance-left:9pt;mso-wrap-distance-top:0;mso-wrap-distance-right:9pt;mso-wrap-distance-bottom:0;mso-position-horizontal:absolute;mso-position-horizontal-relative:text;mso-position-vertical:absolute;mso-position-vertical-relative:text;mso-width-percent:0;mso-height-percent:0;mso-width-relative:margin;mso-height-relative:margin;v-text-anchor:top" o:gfxdata="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" filled="f" stroked="f">
+            <v:shape id="Text Box 2" o:spid="_x0000_s1026" type="#_x0000_t202" style="position:absolute;margin-left:350.95pt;margin-top:55.85pt;width:2in;height:99.5pt;z-index:251661312;visibility:visible;mso-wrap-style:square;mso-width-percent:0;mso-height-percent:0;mso-wrap-distance-left:9pt;mso-wrap-distance-top:0;mso-wrap-distance-right:9pt;mso-wrap-distance-bottom:0;mso-position-horizontal:absolute;mso-position-horizontal-relative:text;mso-position-vertical:absolute;mso-position-vertical-relative:text;mso-width-percent:0;mso-height-percent:0;mso-width-relative:margin;mso-height-relative:margin;v-text-anchor:top" o:gfxdata="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" filled="f" stroked="f">
               <v:path arrowok="t"/>
               <v:textbox>
                 <w:txbxContent>
@@ -8261,74 +10338,6 @@
           </w:pict>
         </mc:Fallback>
       </mc:AlternateContent>
-    </w:r>
-    <w:r>
-      <w:rPr>
-        <w:noProof/>
-        <w:lang w:val="en-US"/>
-      </w:rPr>
-      <w:drawing>
-        <wp:anchor distT="0" distB="0" distL="114300" distR="114300" simplePos="0" relativeHeight="251659264" behindDoc="1" locked="0" layoutInCell="1" allowOverlap="1" wp14:anchorId="1C0271F1" wp14:editId="24CC6749">
-          <wp:simplePos x="0" y="0"/>
-          <wp:positionH relativeFrom="page">
-            <wp:posOffset>5638165</wp:posOffset>
-          </wp:positionH>
-          <wp:positionV relativeFrom="page">
-            <wp:posOffset>467995</wp:posOffset>
-          </wp:positionV>
-          <wp:extent cx="1162800" cy="633600"/>
-          <wp:effectExtent l="0" t="0" r="0" b="0"/>
-          <wp:wrapNone/>
-          <wp:docPr id="1" name="Picture 1"/>
-          <wp:cNvGraphicFramePr>
-            <a:graphicFrameLocks xmlns:a="http://schemas.openxmlformats.org/drawingml/2006/main" noChangeAspect="1"/>
-          </wp:cNvGraphicFramePr>
-          <a:graphic xmlns:a="http://schemas.openxmlformats.org/drawingml/2006/main">
-            <a:graphicData uri="http://schemas.openxmlformats.org/drawingml/2006/picture">
-              <pic:pic xmlns:pic="http://schemas.openxmlformats.org/drawingml/2006/picture">
-                <pic:nvPicPr>
-                  <pic:cNvPr id="0" name="Picture 1"/>
-                  <pic:cNvPicPr>
-                    <a:picLocks noChangeAspect="1" noChangeArrowheads="1"/>
-                  </pic:cNvPicPr>
-                </pic:nvPicPr>
-                <pic:blipFill>
-                  <a:blip r:embed="rId1">
-                    <a:extLst>
-                      <a:ext uri="{28A0092B-C50C-407E-A947-70E740481C1C}">
-                        <a14:useLocalDpi xmlns:a14="http://schemas.microsoft.com/office/drawing/2010/main" val="0"/>
-                      </a:ext>
-                    </a:extLst>
-                  </a:blip>
-                  <a:srcRect/>
-                  <a:stretch>
-                    <a:fillRect/>
-                  </a:stretch>
-                </pic:blipFill>
-                <pic:spPr bwMode="auto">
-                  <a:xfrm>
-                    <a:off x="0" y="0"/>
-                    <a:ext cx="1162800" cy="633600"/>
-                  </a:xfrm>
-                  <a:prstGeom prst="rect">
-                    <a:avLst/>
-                  </a:prstGeom>
-                  <a:noFill/>
-                  <a:ln>
-                    <a:noFill/>
-                  </a:ln>
-                </pic:spPr>
-              </pic:pic>
-            </a:graphicData>
-          </a:graphic>
-          <wp14:sizeRelH relativeFrom="page">
-            <wp14:pctWidth>0</wp14:pctWidth>
-          </wp14:sizeRelH>
-          <wp14:sizeRelV relativeFrom="page">
-            <wp14:pctHeight>0</wp14:pctHeight>
-          </wp14:sizeRelV>
-        </wp:anchor>
-      </w:drawing>
     </w:r>
   </w:p>
 </w:hdr>
@@ -15059,6 +17068,7 @@
 <p:properties xmlns:p="http://schemas.microsoft.com/office/2006/metadata/properties" xmlns:xsi="http://www.w3.org/2001/XMLSchema-instance" xmlns:pc="http://schemas.microsoft.com/office/infopath/2007/PartnerControls">
   <documentManagement>
     <TaxCatchAll xmlns="33648e8c-5399-4ce0-994e-2f4ddb1c4614">
+      <Value>3</Value>
       <Value>2</Value>
       <Value>1</Value>
     </TaxCatchAll>
@@ -15261,21 +17271,53 @@
 </file>
 
 <file path=customXml/itemProps1.xml><?xml version="1.0" encoding="utf-8"?>
-<ds:datastoreItem xmlns:ds="http://schemas.openxmlformats.org/officeDocument/2006/customXml" ds:itemID="{86D38454-D710-485C-BA49-AFE35F0A8969}"/>
+<ds:datastoreItem xmlns:ds="http://schemas.openxmlformats.org/officeDocument/2006/customXml" ds:itemID="{86D38454-D710-485C-BA49-AFE35F0A8969}">
+  <ds:schemaRefs>
+    <ds:schemaRef ds:uri="http://schemas.microsoft.com/office/2006/metadata/properties"/>
+    <ds:schemaRef ds:uri="http://schemas.microsoft.com/office/infopath/2007/PartnerControls"/>
+    <ds:schemaRef ds:uri="33648e8c-5399-4ce0-994e-2f4ddb1c4614"/>
+  </ds:schemaRefs>
+</ds:datastoreItem>
 </file>
 
 <file path=customXml/itemProps2.xml><?xml version="1.0" encoding="utf-8"?>
-<ds:datastoreItem xmlns:ds="http://schemas.openxmlformats.org/officeDocument/2006/customXml" ds:itemID="{2DC2629B-205D-4B9D-8812-2084C535F9F0}"/>
+<ds:datastoreItem xmlns:ds="http://schemas.openxmlformats.org/officeDocument/2006/customXml" ds:itemID="{2DC2629B-205D-4B9D-8812-2084C535F9F0}">
+  <ds:schemaRefs>
+    <ds:schemaRef ds:uri="Microsoft.SharePoint.Taxonomy.ContentTypeSync"/>
+  </ds:schemaRefs>
+</ds:datastoreItem>
 </file>
 
 <file path=customXml/itemProps3.xml><?xml version="1.0" encoding="utf-8"?>
-<ds:datastoreItem xmlns:ds="http://schemas.openxmlformats.org/officeDocument/2006/customXml" ds:itemID="{F6F39210-9B6A-46FF-9474-2816931A5A40}"/>
+<ds:datastoreItem xmlns:ds="http://schemas.openxmlformats.org/officeDocument/2006/customXml" ds:itemID="{F6F39210-9B6A-46FF-9474-2816931A5A40}">
+  <ds:schemaRefs>
+    <ds:schemaRef ds:uri="http://schemas.microsoft.com/sharepoint/v3/contenttype/forms"/>
+  </ds:schemaRefs>
+</ds:datastoreItem>
 </file>
 
 <file path=customXml/itemProps4.xml><?xml version="1.0" encoding="utf-8"?>
-<ds:datastoreItem xmlns:ds="http://schemas.openxmlformats.org/officeDocument/2006/customXml" ds:itemID="{5A24B5DE-ADD4-4364-A3E5-6FD32BADE7D5}"/>
+<ds:datastoreItem xmlns:ds="http://schemas.openxmlformats.org/officeDocument/2006/customXml" ds:itemID="{5A24B5DE-ADD4-4364-A3E5-6FD32BADE7D5}">
+  <ds:schemaRefs>
+    <ds:schemaRef ds:uri="http://schemas.microsoft.com/office/2006/metadata/contentType"/>
+    <ds:schemaRef ds:uri="http://schemas.microsoft.com/office/2006/metadata/properties/metaAttributes"/>
+    <ds:schemaRef ds:uri="http://www.w3.org/2001/XMLSchema"/>
+    <ds:schemaRef ds:uri="http://schemas.microsoft.com/office/2006/metadata/properties"/>
+    <ds:schemaRef ds:uri="33648e8c-5399-4ce0-994e-2f4ddb1c4614"/>
+    <ds:schemaRef ds:uri="http://schemas.microsoft.com/office/2006/documentManagement/types"/>
+    <ds:schemaRef ds:uri="http://schemas.microsoft.com/office/infopath/2007/PartnerControls"/>
+    <ds:schemaRef ds:uri="http://schemas.openxmlformats.org/package/2006/metadata/core-properties"/>
+    <ds:schemaRef ds:uri="http://purl.org/dc/elements/1.1/"/>
+    <ds:schemaRef ds:uri="http://purl.org/dc/terms/"/>
+    <ds:schemaRef ds:uri="http://schemas.microsoft.com/internal/obd"/>
+  </ds:schemaRefs>
+</ds:datastoreItem>
 </file>
 
 <file path=customXml/itemProps5.xml><?xml version="1.0" encoding="utf-8"?>
-<ds:datastoreItem xmlns:ds="http://schemas.openxmlformats.org/officeDocument/2006/customXml" ds:itemID="{EF688FC6-2FAB-43B3-98BA-E7408C8823F3}"/>
+<ds:datastoreItem xmlns:ds="http://schemas.openxmlformats.org/officeDocument/2006/customXml" ds:itemID="{1EAC3560-BFB7-4064-AE7A-D04A6737391B}">
+  <ds:schemaRefs>
+    <ds:schemaRef ds:uri="http://schemas.openxmlformats.org/officeDocument/2006/bibliography"/>
+  </ds:schemaRefs>
+</ds:datastoreItem>
 </file>
</xml_diff>